<commit_message>
added a test for the random part
</commit_message>
<xml_diff>
--- a/Notes/Lect3Notes.docx
+++ b/Notes/Lect3Notes.docx
@@ -1,6 +1,6 @@
 
 <file path=word/document.xml><?xml version="1.0" encoding="utf-8"?>
-<w:document xmlns:wpc="http://schemas.microsoft.com/office/word/2010/wordprocessingCanvas" xmlns:cx="http://schemas.microsoft.com/office/drawing/2014/chartex" xmlns:cx1="http://schemas.microsoft.com/office/drawing/2015/9/8/chartex" xmlns:cx2="http://schemas.microsoft.com/office/drawing/2015/10/21/chartex" xmlns:cx3="http://schemas.microsoft.com/office/drawing/2016/5/9/chartex" xmlns:cx4="http://schemas.microsoft.com/office/drawing/2016/5/10/chartex" xmlns:cx5="http://schemas.microsoft.com/office/drawing/2016/5/11/chartex" xmlns:cx6="http://schemas.microsoft.com/office/drawing/2016/5/12/chartex" xmlns:cx7="http://schemas.microsoft.com/office/drawing/2016/5/13/chartex" xmlns:cx8="http://schemas.microsoft.com/office/drawing/2016/5/14/chartex" xmlns:mc="http://schemas.openxmlformats.org/markup-compatibility/2006" xmlns:aink="http://schemas.microsoft.com/office/drawing/2016/ink" xmlns:am3d="http://schemas.microsoft.com/office/drawing/2017/model3d" xmlns:o="urn:schemas-microsoft-com:office:office" xmlns:oel="http://schemas.microsoft.com/office/2019/extlst" xmlns:r="http://schemas.openxmlformats.org/officeDocument/2006/relationships" xmlns:m="http://schemas.openxmlformats.org/officeDocument/2006/math" xmlns:v="urn:schemas-microsoft-com:vml" xmlns:wp14="http://schemas.microsoft.com/office/word/2010/wordprocessingDrawing" xmlns:wp="http://schemas.openxmlformats.org/drawingml/2006/wordprocessingDrawing" xmlns:w10="urn:schemas-microsoft-com:office:word" xmlns:w="http://schemas.openxmlformats.org/wordprocessingml/2006/main" xmlns:w14="http://schemas.microsoft.com/office/word/2010/wordml" xmlns:w15="http://schemas.microsoft.com/office/word/2012/wordml" xmlns:w16cex="http://schemas.microsoft.com/office/word/2018/wordml/cex" xmlns:w16cid="http://schemas.microsoft.com/office/word/2016/wordml/cid" xmlns:w16="http://schemas.microsoft.com/office/word/2018/wordml" xmlns:w16du="http://schemas.microsoft.com/office/word/2023/wordml/word16du" xmlns:w16sdtdh="http://schemas.microsoft.com/office/word/2020/wordml/sdtdatahash" xmlns:w16se="http://schemas.microsoft.com/office/word/2015/wordml/symex" xmlns:wpg="http://schemas.microsoft.com/office/word/2010/wordprocessingGroup" xmlns:wpi="http://schemas.microsoft.com/office/word/2010/wordprocessingInk" xmlns:wne="http://schemas.microsoft.com/office/word/2006/wordml" xmlns:wps="http://schemas.microsoft.com/office/word/2010/wordprocessingShape" mc:Ignorable="w14 w15 w16se w16cid w16 w16cex w16sdtdh w16du wp14">
+<w:document xmlns:wpc="http://schemas.microsoft.com/office/word/2010/wordprocessingCanvas" xmlns:cx="http://schemas.microsoft.com/office/drawing/2014/chartex" xmlns:cx1="http://schemas.microsoft.com/office/drawing/2015/9/8/chartex" xmlns:cx2="http://schemas.microsoft.com/office/drawing/2015/10/21/chartex" xmlns:cx3="http://schemas.microsoft.com/office/drawing/2016/5/9/chartex" xmlns:cx4="http://schemas.microsoft.com/office/drawing/2016/5/10/chartex" xmlns:cx5="http://schemas.microsoft.com/office/drawing/2016/5/11/chartex" xmlns:cx6="http://schemas.microsoft.com/office/drawing/2016/5/12/chartex" xmlns:cx7="http://schemas.microsoft.com/office/drawing/2016/5/13/chartex" xmlns:cx8="http://schemas.microsoft.com/office/drawing/2016/5/14/chartex" xmlns:mc="http://schemas.openxmlformats.org/markup-compatibility/2006" xmlns:aink="http://schemas.microsoft.com/office/drawing/2016/ink" xmlns:am3d="http://schemas.microsoft.com/office/drawing/2017/model3d" xmlns:o="urn:schemas-microsoft-com:office:office" xmlns:oel="http://schemas.microsoft.com/office/2019/extlst" xmlns:r="http://schemas.openxmlformats.org/officeDocument/2006/relationships" xmlns:m="http://schemas.openxmlformats.org/officeDocument/2006/math" xmlns:v="urn:schemas-microsoft-com:vml" xmlns:wp14="http://schemas.microsoft.com/office/word/2010/wordprocessingDrawing" xmlns:wp="http://schemas.openxmlformats.org/drawingml/2006/wordprocessingDrawing" xmlns:w10="urn:schemas-microsoft-com:office:word" xmlns:w="http://schemas.openxmlformats.org/wordprocessingml/2006/main" xmlns:w14="http://schemas.microsoft.com/office/word/2010/wordml" xmlns:w15="http://schemas.microsoft.com/office/word/2012/wordml" xmlns:w16cex="http://schemas.microsoft.com/office/word/2018/wordml/cex" xmlns:w16cid="http://schemas.microsoft.com/office/word/2016/wordml/cid" xmlns:w16="http://schemas.microsoft.com/office/word/2018/wordml" xmlns:w16du="http://schemas.microsoft.com/office/word/2023/wordml/word16du" xmlns:w16sdtdh="http://schemas.microsoft.com/office/word/2020/wordml/sdtdatahash" xmlns:w16se="http://schemas.microsoft.com/office/word/2015/wordml/symex" xmlns:wpg="http://schemas.microsoft.com/office/word/2010/wordprocessingGroup" xmlns:wpi="http://schemas.microsoft.com/office/word/2010/wordprocessingInk" xmlns:wne="http://schemas.microsoft.com/office/word/2006/wordml" xmlns:wps="http://schemas.microsoft.com/office/word/2010/wordprocessingShape" mc:Ignorable="w14 w15 w16se w16cid w16 w16cex w16sdtdh wp14">
   <w:body>
     <w:p>
       <w:r>
@@ -22,7 +22,13 @@
         <w:t xml:space="preserve">Big </w:t>
       </w:r>
       <w:r>
-        <w:t xml:space="preserve">O </w:t>
+        <w:t>O</w:t>
+      </w:r>
+      <w:r>
+        <w:t xml:space="preserve"> </w:t>
+      </w:r>
+      <w:r>
+        <w:t xml:space="preserve"> </w:t>
       </w:r>
       <w:r>
         <w:t xml:space="preserve"> = less than or equal to</w:t>
@@ -30,17 +36,57 @@
     </w:p>
     <w:p>
       <w:r>
-        <w:t xml:space="preserve">Omega =  more than or equal to </w:t>
-      </w:r>
-    </w:p>
-    <w:p>
-      <w:r>
-        <w:t xml:space="preserve">Theta  = equal to </w:t>
-      </w:r>
-    </w:p>
-    <w:p>
-      <w:r>
-        <w:t xml:space="preserve">Beta = less than </w:t>
+        <w:t xml:space="preserve">Omega </w:t>
+      </w:r>
+      <w:r>
+        <w:rPr>
+          <w:rFonts w:ascii="Calibri" w:hAnsi="Calibri" w:cs="Calibri"/>
+        </w:rPr>
+        <w:t xml:space="preserve">Ω </w:t>
+      </w:r>
+      <w:proofErr w:type="gramStart"/>
+      <w:r>
+        <w:t>=  more</w:t>
+      </w:r>
+      <w:proofErr w:type="gramEnd"/>
+      <w:r>
+        <w:t xml:space="preserve"> than or equal to </w:t>
+      </w:r>
+    </w:p>
+    <w:p>
+      <w:proofErr w:type="gramStart"/>
+      <w:r>
+        <w:t xml:space="preserve">Theta  </w:t>
+      </w:r>
+      <w:r>
+        <w:rPr>
+          <w:rFonts w:ascii="Calibri" w:hAnsi="Calibri" w:cs="Calibri"/>
+        </w:rPr>
+        <w:t>θ</w:t>
+      </w:r>
+      <w:proofErr w:type="gramEnd"/>
+      <w:r>
+        <w:rPr>
+          <w:rFonts w:ascii="Calibri" w:hAnsi="Calibri" w:cs="Calibri"/>
+        </w:rPr>
+        <w:t xml:space="preserve"> </w:t>
+      </w:r>
+      <w:r>
+        <w:t xml:space="preserve">= equal to </w:t>
+      </w:r>
+    </w:p>
+    <w:p>
+      <w:r>
+        <w:t xml:space="preserve">Beta </w:t>
+      </w:r>
+      <w:r>
+        <w:rPr>
+          <w:rFonts w:ascii="Calibri" w:hAnsi="Calibri" w:cs="Calibri"/>
+        </w:rPr>
+        <w:t xml:space="preserve">β </w:t>
+      </w:r>
+      <w:r>
+        <w:t xml:space="preserve">= less than </w:t>
       </w:r>
     </w:p>
     <w:p>
@@ -211,27 +257,55 @@
         <w:rPr>
           <w:rFonts w:eastAsiaTheme="minorEastAsia"/>
         </w:rPr>
-        <w:t>If limit = 0 : f(n) is bigger than g(n)</w:t>
-      </w:r>
-    </w:p>
-    <w:p>
-      <w:pPr>
-        <w:rPr>
-          <w:rFonts w:eastAsiaTheme="minorEastAsia"/>
-        </w:rPr>
-      </w:pPr>
-    </w:p>
-    <w:p>
-      <w:pPr>
-        <w:rPr>
-          <w:rFonts w:eastAsiaTheme="minorEastAsia"/>
-        </w:rPr>
-      </w:pPr>
-      <w:r>
-        <w:rPr>
-          <w:rFonts w:eastAsiaTheme="minorEastAsia"/>
-        </w:rPr>
-        <w:t xml:space="preserve">If limit = infinity : </w:t>
+        <w:t xml:space="preserve">If limit = </w:t>
+      </w:r>
+      <w:proofErr w:type="gramStart"/>
+      <w:r>
+        <w:rPr>
+          <w:rFonts w:eastAsiaTheme="minorEastAsia"/>
+        </w:rPr>
+        <w:t>0 :</w:t>
+      </w:r>
+      <w:proofErr w:type="gramEnd"/>
+      <w:r>
+        <w:rPr>
+          <w:rFonts w:eastAsiaTheme="minorEastAsia"/>
+        </w:rPr>
+        <w:t xml:space="preserve"> f(n) is bigger than g(n)</w:t>
+      </w:r>
+    </w:p>
+    <w:p>
+      <w:pPr>
+        <w:rPr>
+          <w:rFonts w:eastAsiaTheme="minorEastAsia"/>
+        </w:rPr>
+      </w:pPr>
+    </w:p>
+    <w:p>
+      <w:pPr>
+        <w:rPr>
+          <w:rFonts w:eastAsiaTheme="minorEastAsia"/>
+        </w:rPr>
+      </w:pPr>
+      <w:r>
+        <w:rPr>
+          <w:rFonts w:eastAsiaTheme="minorEastAsia"/>
+        </w:rPr>
+        <w:t xml:space="preserve">If limit = </w:t>
+      </w:r>
+      <w:proofErr w:type="gramStart"/>
+      <w:r>
+        <w:rPr>
+          <w:rFonts w:eastAsiaTheme="minorEastAsia"/>
+        </w:rPr>
+        <w:t>infinity :</w:t>
+      </w:r>
+      <w:proofErr w:type="gramEnd"/>
+      <w:r>
+        <w:rPr>
+          <w:rFonts w:eastAsiaTheme="minorEastAsia"/>
+        </w:rPr>
+        <w:t xml:space="preserve"> </w:t>
       </w:r>
     </w:p>
     <w:p>
@@ -316,228 +390,912 @@
           <w:rPr>
             <w:rFonts w:ascii="Cambria Math" w:eastAsiaTheme="minorEastAsia" w:hAnsi="Cambria Math"/>
           </w:rPr>
-          <m:t>O(n^</m:t>
+          <m:t>O(n^3)</m:t>
         </m:r>
-        <m:r>
+      </m:oMath>
+    </w:p>
+    <w:p>
+      <w:pPr>
+        <w:rPr>
+          <w:rFonts w:eastAsiaTheme="minorEastAsia"/>
+        </w:rPr>
+      </w:pPr>
+    </w:p>
+    <w:p>
+      <w:pPr>
+        <w:rPr>
+          <w:rFonts w:eastAsiaTheme="minorEastAsia"/>
+        </w:rPr>
+      </w:pPr>
+      <w:r>
+        <w:rPr>
+          <w:rFonts w:eastAsiaTheme="minorEastAsia"/>
+        </w:rPr>
+        <w:t xml:space="preserve">for the case </w:t>
+      </w:r>
+    </w:p>
+    <w:p>
+      <w:pPr>
+        <w:rPr>
+          <w:rFonts w:eastAsiaTheme="minorEastAsia"/>
+        </w:rPr>
+      </w:pPr>
+      <w:r>
+        <w:rPr>
+          <w:rFonts w:eastAsiaTheme="minorEastAsia"/>
+        </w:rPr>
+        <w:lastRenderedPageBreak/>
+        <w:t xml:space="preserve">for the log n case </w:t>
+      </w:r>
+      <w:r>
+        <w:rPr>
+          <w:rFonts w:eastAsiaTheme="minorEastAsia"/>
+        </w:rPr>
+        <w:t xml:space="preserve">assuming log n uses log base 2 </w:t>
+      </w:r>
+    </w:p>
+    <w:p>
+      <w:pPr>
+        <w:rPr>
+          <w:rFonts w:ascii="Consolas" w:eastAsiaTheme="minorEastAsia" w:hAnsi="Consolas"/>
+        </w:rPr>
+      </w:pPr>
+      <w:r>
+        <w:rPr>
+          <w:rFonts w:eastAsiaTheme="minorEastAsia"/>
+        </w:rPr>
+        <w:t xml:space="preserve">n = 2^k </w:t>
+      </w:r>
+      <w:r>
+        <w:rPr>
+          <w:rFonts w:eastAsiaTheme="minorEastAsia"/>
+        </w:rPr>
+        <w:t xml:space="preserve">is still just log n </w:t>
+      </w:r>
+      <w:r>
+        <w:rPr>
+          <w:rFonts w:ascii="Consolas" w:eastAsiaTheme="minorEastAsia" w:hAnsi="Consolas"/>
+        </w:rPr>
+        <w:tab/>
+      </w:r>
+    </w:p>
+    <w:p>
+      <w:pPr>
+        <w:rPr>
+          <w:rFonts w:ascii="Consolas" w:eastAsiaTheme="minorEastAsia" w:hAnsi="Consolas"/>
+        </w:rPr>
+      </w:pPr>
+    </w:p>
+    <w:p>
+      <w:pPr>
+        <w:rPr>
+          <w:rFonts w:ascii="Consolas" w:eastAsiaTheme="minorEastAsia" w:hAnsi="Consolas"/>
+        </w:rPr>
+      </w:pPr>
+    </w:p>
+    <w:p>
+      <w:pPr>
+        <w:rPr>
+          <w:rFonts w:eastAsiaTheme="minorEastAsia"/>
+        </w:rPr>
+      </w:pPr>
+      <w:r>
+        <w:rPr>
+          <w:rFonts w:ascii="Consolas" w:eastAsiaTheme="minorEastAsia" w:hAnsi="Consolas"/>
+        </w:rPr>
+        <w:t xml:space="preserve">2^k-1 = 2^k anything can be put things </w:t>
+      </w:r>
+      <w:proofErr w:type="spellStart"/>
+      <w:r>
+        <w:rPr>
+          <w:rFonts w:ascii="Consolas" w:eastAsiaTheme="minorEastAsia" w:hAnsi="Consolas"/>
+        </w:rPr>
+        <w:t>inbetween</w:t>
+      </w:r>
+      <w:proofErr w:type="spellEnd"/>
+      <w:r>
+        <w:rPr>
+          <w:rFonts w:ascii="Consolas" w:eastAsiaTheme="minorEastAsia" w:hAnsi="Consolas"/>
+        </w:rPr>
+        <w:t xml:space="preserve"> base 2 </w:t>
+      </w:r>
+    </w:p>
+    <w:p>
+      <w:pPr>
+        <w:rPr>
+          <w:rFonts w:eastAsiaTheme="minorEastAsia"/>
+        </w:rPr>
+      </w:pPr>
+      <w:r>
+        <w:rPr>
+          <w:rFonts w:eastAsiaTheme="minorEastAsia"/>
+        </w:rPr>
+        <w:t xml:space="preserve">n </w:t>
+      </w:r>
+    </w:p>
+    <w:p>
+      <w:pPr>
+        <w:rPr>
+          <w:rFonts w:eastAsiaTheme="minorEastAsia"/>
+        </w:rPr>
+      </w:pPr>
+    </w:p>
+    <w:p>
+      <w:pPr>
+        <w:rPr>
+          <w:rFonts w:eastAsiaTheme="minorEastAsia"/>
+        </w:rPr>
+      </w:pPr>
+      <w:r>
+        <w:rPr>
+          <w:rFonts w:eastAsiaTheme="minorEastAsia"/>
+        </w:rPr>
+        <w:t>Let k be 2^k-</w:t>
+      </w:r>
+      <w:proofErr w:type="gramStart"/>
+      <w:r>
+        <w:rPr>
+          <w:rFonts w:eastAsiaTheme="minorEastAsia"/>
+        </w:rPr>
+        <w:t>1</w:t>
+      </w:r>
+      <w:proofErr w:type="gramEnd"/>
+      <w:r>
+        <w:rPr>
+          <w:rFonts w:eastAsiaTheme="minorEastAsia"/>
+        </w:rPr>
+        <w:t xml:space="preserve"> </w:t>
+      </w:r>
+    </w:p>
+    <w:p>
+      <w:pPr>
+        <w:rPr>
+          <w:rFonts w:eastAsiaTheme="minorEastAsia"/>
+        </w:rPr>
+      </w:pPr>
+    </w:p>
+    <w:p>
+      <w:pPr>
+        <w:rPr>
+          <w:rFonts w:eastAsiaTheme="minorEastAsia"/>
+        </w:rPr>
+      </w:pPr>
+      <w:r>
+        <w:rPr>
+          <w:rFonts w:eastAsiaTheme="minorEastAsia"/>
+        </w:rPr>
+        <w:t xml:space="preserve">Ceiling of log n </w:t>
+      </w:r>
+    </w:p>
+    <w:p>
+      <w:pPr>
+        <w:rPr>
+          <w:rFonts w:eastAsiaTheme="minorEastAsia"/>
+        </w:rPr>
+      </w:pPr>
+      <w:proofErr w:type="spellStart"/>
+      <w:r>
+        <w:rPr>
+          <w:rFonts w:eastAsiaTheme="minorEastAsia"/>
+        </w:rPr>
+        <w:t>Celing</w:t>
+      </w:r>
+      <w:proofErr w:type="spellEnd"/>
+      <w:r>
+        <w:rPr>
+          <w:rFonts w:eastAsiaTheme="minorEastAsia"/>
+        </w:rPr>
+        <w:t xml:space="preserve"> of </w:t>
+      </w:r>
+      <w:r>
+        <w:rPr>
+          <w:rFonts w:eastAsiaTheme="minorEastAsia"/>
+        </w:rPr>
+        <w:t xml:space="preserve">[2,4] is </w:t>
+      </w:r>
+      <w:proofErr w:type="gramStart"/>
+      <w:r>
+        <w:rPr>
+          <w:rFonts w:eastAsiaTheme="minorEastAsia"/>
+        </w:rPr>
+        <w:t>3</w:t>
+      </w:r>
+      <w:proofErr w:type="gramEnd"/>
+      <w:r>
+        <w:rPr>
+          <w:rFonts w:eastAsiaTheme="minorEastAsia"/>
+        </w:rPr>
+        <w:t xml:space="preserve"> </w:t>
+      </w:r>
+    </w:p>
+    <w:p>
+      <w:pPr>
+        <w:rPr>
+          <w:rFonts w:eastAsiaTheme="minorEastAsia"/>
+        </w:rPr>
+      </w:pPr>
+    </w:p>
+    <w:p>
+      <w:pPr>
+        <w:rPr>
+          <w:rFonts w:eastAsiaTheme="minorEastAsia"/>
+          <w:color w:val="FF0000"/>
+        </w:rPr>
+      </w:pPr>
+      <m:oMathPara>
+        <m:oMath>
+          <m:r>
+            <w:rPr>
+              <w:rFonts w:ascii="Cambria Math" w:eastAsiaTheme="minorEastAsia" w:hAnsi="Cambria Math"/>
+              <w:color w:val="FF0000"/>
+            </w:rPr>
+            <m:t>Log(n^2)= 2logn</m:t>
+          </m:r>
+        </m:oMath>
+      </m:oMathPara>
+    </w:p>
+    <w:p>
+      <w:pPr>
+        <w:rPr>
+          <w:rFonts w:eastAsiaTheme="minorEastAsia"/>
+        </w:rPr>
+      </w:pPr>
+      <w:proofErr w:type="gramStart"/>
+      <w:r>
+        <w:rPr>
+          <w:rFonts w:eastAsiaTheme="minorEastAsia"/>
+        </w:rPr>
+        <w:t>Log(</w:t>
+      </w:r>
+      <w:proofErr w:type="gramEnd"/>
+      <w:r>
+        <w:rPr>
+          <w:rFonts w:eastAsiaTheme="minorEastAsia"/>
+        </w:rPr>
+        <w:t>n^2</w:t>
+      </w:r>
+    </w:p>
+    <w:p>
+      <w:pPr>
+        <w:rPr>
+          <w:rFonts w:eastAsiaTheme="minorEastAsia"/>
+        </w:rPr>
+      </w:pPr>
+    </w:p>
+    <w:p>
+      <w:pPr>
+        <w:rPr>
+          <w:rFonts w:eastAsiaTheme="minorEastAsia"/>
+        </w:rPr>
+      </w:pPr>
+      <w:r>
+        <w:rPr>
+          <w:rFonts w:eastAsiaTheme="minorEastAsia"/>
+        </w:rPr>
+        <w:t xml:space="preserve">Example 29! / 3! = how many ways 29 people can be spread into groups of 3 </w:t>
+      </w:r>
+    </w:p>
+    <w:p>
+      <w:pPr>
+        <w:rPr>
+          <w:rFonts w:eastAsiaTheme="minorEastAsia"/>
+        </w:rPr>
+      </w:pPr>
+      <w:r>
+        <w:rPr>
+          <w:rFonts w:eastAsiaTheme="minorEastAsia"/>
+        </w:rPr>
+        <w:t xml:space="preserve">Stirling Approximation </w:t>
+      </w:r>
+    </w:p>
+    <w:p>
+      <w:pPr>
+        <w:rPr>
+          <w:rFonts w:eastAsiaTheme="minorEastAsia"/>
+        </w:rPr>
+      </w:pPr>
+    </w:p>
+    <w:p>
+      <w:pPr>
+        <w:rPr>
+          <w:rFonts w:eastAsiaTheme="minorEastAsia"/>
+        </w:rPr>
+      </w:pPr>
+      <m:oMathPara>
+        <m:oMath>
+          <m:r>
+            <w:rPr>
+              <w:rFonts w:ascii="Cambria Math" w:eastAsiaTheme="minorEastAsia" w:hAnsi="Cambria Math"/>
+            </w:rPr>
+            <m:t xml:space="preserve">Log(n!) = </m:t>
+          </m:r>
+          <m:r>
+            <w:rPr>
+              <w:rFonts w:ascii="Cambria Math" w:eastAsiaTheme="minorEastAsia" w:hAnsi="Cambria Math" w:cs="Calibri"/>
+            </w:rPr>
+            <m:t>θ(nlogn)</m:t>
+          </m:r>
+        </m:oMath>
+      </m:oMathPara>
+    </w:p>
+    <w:p>
+      <w:pPr>
+        <w:rPr>
+          <w:rFonts w:eastAsiaTheme="minorEastAsia"/>
+        </w:rPr>
+      </w:pPr>
+      <w:r>
+        <w:rPr>
+          <w:rFonts w:eastAsiaTheme="minorEastAsia"/>
+          <w:highlight w:val="red"/>
+        </w:rPr>
+        <w:t xml:space="preserve">N log n = </w:t>
+      </w:r>
+      <w:proofErr w:type="spellStart"/>
+      <w:r>
+        <w:rPr>
+          <w:rFonts w:ascii="Calibri" w:eastAsiaTheme="minorEastAsia" w:hAnsi="Calibri" w:cs="Calibri"/>
+          <w:highlight w:val="red"/>
+        </w:rPr>
+        <w:t>θ</w:t>
+      </w:r>
+      <w:r>
+        <w:rPr>
+          <w:rFonts w:eastAsiaTheme="minorEastAsia"/>
+          <w:highlight w:val="red"/>
+        </w:rPr>
+        <w:t>O</w:t>
+      </w:r>
+      <w:proofErr w:type="spellEnd"/>
+      <w:r>
+        <w:rPr>
+          <w:rFonts w:eastAsiaTheme="minorEastAsia"/>
+          <w:highlight w:val="red"/>
+        </w:rPr>
+        <w:t>(n^2)</w:t>
+      </w:r>
+      <w:r>
+        <w:rPr>
+          <w:rFonts w:eastAsiaTheme="minorEastAsia"/>
+        </w:rPr>
+        <w:t xml:space="preserve"> </w:t>
+      </w:r>
+    </w:p>
+    <w:p>
+      <w:pPr>
+        <w:rPr>
+          <w:rFonts w:eastAsiaTheme="minorEastAsia"/>
+        </w:rPr>
+      </w:pPr>
+      <w:r>
+        <w:rPr>
+          <w:rFonts w:eastAsiaTheme="minorEastAsia"/>
+        </w:rPr>
+        <w:t>Because two n’s it becomes n *n = O(n^2)</w:t>
+      </w:r>
+    </w:p>
+    <w:p>
+      <w:pPr>
+        <w:rPr>
+          <w:rFonts w:eastAsiaTheme="minorEastAsia"/>
+        </w:rPr>
+      </w:pPr>
+    </w:p>
+    <w:p>
+      <w:pPr>
+        <w:rPr>
+          <w:rFonts w:eastAsiaTheme="minorEastAsia"/>
+        </w:rPr>
+      </w:pPr>
+      <w:r>
+        <w:rPr>
+          <w:rFonts w:eastAsiaTheme="minorEastAsia"/>
+        </w:rPr>
+        <w:t xml:space="preserve">N^2 = N^1.5 log(10n) </w:t>
+      </w:r>
+      <w:r>
+        <w:rPr>
+          <w:rFonts w:eastAsiaTheme="minorEastAsia"/>
+        </w:rPr>
+        <w:t>== n^2 / n^1.5 log(10n)</w:t>
+      </w:r>
+    </w:p>
+    <w:p>
+      <w:pPr>
+        <w:rPr>
+          <w:rFonts w:eastAsiaTheme="minorEastAsia"/>
+        </w:rPr>
+      </w:pPr>
+    </w:p>
+    <w:p>
+      <w:pPr>
+        <w:rPr>
+          <w:rFonts w:eastAsiaTheme="minorEastAsia"/>
+        </w:rPr>
+      </w:pPr>
+      <m:oMathPara>
+        <m:oMath>
+          <m:r>
+            <w:rPr>
+              <w:rFonts w:ascii="Cambria Math" w:eastAsiaTheme="minorEastAsia" w:hAnsi="Cambria Math"/>
+            </w:rPr>
+            <m:t>a =</m:t>
+          </m:r>
+          <m:sSup>
+            <m:sSupPr>
+              <m:ctrlPr>
+                <w:rPr>
+                  <w:rFonts w:ascii="Cambria Math" w:eastAsiaTheme="minorEastAsia" w:hAnsi="Cambria Math"/>
+                  <w:i/>
+                </w:rPr>
+              </m:ctrlPr>
+            </m:sSupPr>
+            <m:e>
+              <m:r>
+                <w:rPr>
+                  <w:rFonts w:ascii="Cambria Math" w:eastAsiaTheme="minorEastAsia" w:hAnsi="Cambria Math"/>
+                </w:rPr>
+                <m:t>2</m:t>
+              </m:r>
+            </m:e>
+            <m:sup>
+              <m:func>
+                <m:funcPr>
+                  <m:ctrlPr>
+                    <w:rPr>
+                      <w:rFonts w:ascii="Cambria Math" w:eastAsiaTheme="minorEastAsia" w:hAnsi="Cambria Math"/>
+                    </w:rPr>
+                  </m:ctrlPr>
+                </m:funcPr>
+                <m:fName>
+                  <m:r>
+                    <m:rPr>
+                      <m:sty m:val="p"/>
+                    </m:rPr>
+                    <w:rPr>
+                      <w:rFonts w:ascii="Cambria Math" w:eastAsiaTheme="minorEastAsia" w:hAnsi="Cambria Math"/>
+                    </w:rPr>
+                    <m:t>log</m:t>
+                  </m:r>
+                  <m:ctrlPr>
+                    <w:rPr>
+                      <w:rFonts w:ascii="Cambria Math" w:eastAsiaTheme="minorEastAsia" w:hAnsi="Cambria Math"/>
+                      <w:i/>
+                    </w:rPr>
+                  </m:ctrlPr>
+                </m:fName>
+                <m:e>
+                  <m:d>
+                    <m:dPr>
+                      <m:ctrlPr>
+                        <w:rPr>
+                          <w:rFonts w:ascii="Cambria Math" w:eastAsiaTheme="minorEastAsia" w:hAnsi="Cambria Math"/>
+                          <w:i/>
+                        </w:rPr>
+                      </m:ctrlPr>
+                    </m:dPr>
+                    <m:e>
+                      <m:r>
+                        <w:rPr>
+                          <w:rFonts w:ascii="Cambria Math" w:eastAsiaTheme="minorEastAsia" w:hAnsi="Cambria Math"/>
+                        </w:rPr>
+                        <m:t>a</m:t>
+                      </m:r>
+                    </m:e>
+                  </m:d>
+                </m:e>
+              </m:func>
+            </m:sup>
+          </m:sSup>
+          <m:r>
+            <w:rPr>
+              <w:rFonts w:ascii="Cambria Math" w:eastAsiaTheme="minorEastAsia" w:hAnsi="Cambria Math"/>
+            </w:rPr>
+            <w:br/>
+          </m:r>
+        </m:oMath>
+        <m:oMath>
+          <m:r>
+            <w:rPr>
+              <w:rFonts w:ascii="Cambria Math" w:eastAsiaTheme="minorEastAsia" w:hAnsi="Cambria Math"/>
+            </w:rPr>
+            <m:t>n=</m:t>
+          </m:r>
+          <m:sSup>
+            <m:sSupPr>
+              <m:ctrlPr>
+                <w:rPr>
+                  <w:rFonts w:ascii="Cambria Math" w:eastAsiaTheme="minorEastAsia" w:hAnsi="Cambria Math"/>
+                  <w:i/>
+                </w:rPr>
+              </m:ctrlPr>
+            </m:sSupPr>
+            <m:e>
+              <m:r>
+                <w:rPr>
+                  <w:rFonts w:ascii="Cambria Math" w:eastAsiaTheme="minorEastAsia" w:hAnsi="Cambria Math"/>
+                </w:rPr>
+                <m:t>2</m:t>
+              </m:r>
+            </m:e>
+            <m:sup>
+              <m:r>
+                <w:rPr>
+                  <w:rFonts w:ascii="Cambria Math" w:eastAsiaTheme="minorEastAsia" w:hAnsi="Cambria Math"/>
+                </w:rPr>
+                <m:t>logn</m:t>
+              </m:r>
+            </m:sup>
+          </m:sSup>
+          <m:r>
+            <w:rPr>
+              <w:rFonts w:ascii="Cambria Math" w:eastAsiaTheme="minorEastAsia" w:hAnsi="Cambria Math"/>
+            </w:rPr>
+            <w:br/>
+          </m:r>
+        </m:oMath>
+      </m:oMathPara>
+    </w:p>
+    <w:p>
+      <w:pPr>
+        <w:rPr>
+          <w:rFonts w:eastAsiaTheme="minorEastAsia"/>
+        </w:rPr>
+      </w:pPr>
+      <m:oMathPara>
+        <m:oMath>
+          <m:r>
+            <w:rPr>
+              <w:rFonts w:ascii="Cambria Math" w:eastAsiaTheme="minorEastAsia" w:hAnsi="Cambria Math"/>
+            </w:rPr>
+            <m:t>log2n=O</m:t>
+          </m:r>
+          <m:sSup>
+            <m:sSupPr>
+              <m:ctrlPr>
+                <w:rPr>
+                  <w:rFonts w:ascii="Cambria Math" w:eastAsiaTheme="minorEastAsia" w:hAnsi="Cambria Math"/>
+                  <w:i/>
+                </w:rPr>
+              </m:ctrlPr>
+            </m:sSupPr>
+            <m:e>
+              <m:d>
+                <m:dPr>
+                  <m:ctrlPr>
+                    <w:rPr>
+                      <w:rFonts w:ascii="Cambria Math" w:eastAsiaTheme="minorEastAsia" w:hAnsi="Cambria Math"/>
+                      <w:i/>
+                    </w:rPr>
+                  </m:ctrlPr>
+                </m:dPr>
+                <m:e>
+                  <m:r>
+                    <w:rPr>
+                      <w:rFonts w:ascii="Cambria Math" w:eastAsiaTheme="minorEastAsia" w:hAnsi="Cambria Math"/>
+                    </w:rPr>
+                    <m:t>logn</m:t>
+                  </m:r>
+                </m:e>
+              </m:d>
+            </m:e>
+            <m:sup>
+              <m:r>
+                <w:rPr>
+                  <w:rFonts w:ascii="Cambria Math" w:eastAsiaTheme="minorEastAsia" w:hAnsi="Cambria Math"/>
+                </w:rPr>
+                <m:t>2</m:t>
+              </m:r>
+            </m:sup>
+          </m:sSup>
+        </m:oMath>
+      </m:oMathPara>
+    </w:p>
+    <w:p>
+      <w:pPr>
+        <w:rPr>
+          <w:rFonts w:eastAsiaTheme="minorEastAsia"/>
+        </w:rPr>
+      </w:pPr>
+    </w:p>
+    <w:p>
+      <w:pPr>
+        <w:rPr>
+          <w:rFonts w:eastAsiaTheme="minorEastAsia"/>
+        </w:rPr>
+      </w:pPr>
+    </w:p>
+    <w:p>
+      <w:pPr>
+        <w:rPr>
+          <w:rFonts w:eastAsiaTheme="minorEastAsia"/>
+        </w:rPr>
+      </w:pPr>
+      <w:r>
+        <w:rPr>
+          <w:rFonts w:eastAsiaTheme="minorEastAsia"/>
+        </w:rPr>
+        <w:lastRenderedPageBreak/>
+        <w:t>For Arithmetic Series</w:t>
+      </w:r>
+      <w:r>
+        <w:rPr>
+          <w:rFonts w:eastAsiaTheme="minorEastAsia"/>
+        </w:rPr>
+        <w:t xml:space="preserve"> = Additive </w:t>
+      </w:r>
+    </w:p>
+    <w:p>
+      <w:pPr>
+        <w:rPr>
+          <w:rFonts w:eastAsiaTheme="minorEastAsia"/>
+        </w:rPr>
+      </w:pPr>
+      <w:r>
+        <w:rPr>
+          <w:rFonts w:eastAsiaTheme="minorEastAsia"/>
+        </w:rPr>
+        <w:t xml:space="preserve">Induction </w:t>
+      </w:r>
+    </w:p>
+    <w:p>
+      <w:pPr>
+        <w:pStyle w:val="ListParagraph"/>
+        <w:numPr>
+          <w:ilvl w:val="0"/>
+          <w:numId w:val="1"/>
+        </w:numPr>
+        <w:rPr>
+          <w:rFonts w:eastAsiaTheme="minorEastAsia"/>
+        </w:rPr>
+      </w:pPr>
+      <w:r>
+        <w:rPr>
+          <w:rFonts w:eastAsiaTheme="minorEastAsia"/>
+        </w:rPr>
+        <w:t xml:space="preserve">Assume statement is true for </w:t>
+      </w:r>
+      <w:proofErr w:type="gramStart"/>
+      <w:r>
+        <w:rPr>
+          <w:rFonts w:eastAsiaTheme="minorEastAsia"/>
+        </w:rPr>
+        <w:t>n</w:t>
+      </w:r>
+      <w:proofErr w:type="gramEnd"/>
+    </w:p>
+    <w:p>
+      <w:pPr>
+        <w:rPr>
+          <w:rFonts w:eastAsiaTheme="minorEastAsia"/>
+        </w:rPr>
+      </w:pPr>
+    </w:p>
+    <w:p>
+      <w:pPr>
+        <w:rPr>
+          <w:rFonts w:eastAsiaTheme="minorEastAsia"/>
+        </w:rPr>
+      </w:pPr>
+      <m:oMathPara>
+        <m:oMath>
+          <m:r>
+            <w:rPr>
+              <w:rFonts w:ascii="Cambria Math" w:eastAsiaTheme="minorEastAsia" w:hAnsi="Cambria Math"/>
+            </w:rPr>
+            <m:t>S= 1+ 2 +</m:t>
+          </m:r>
+          <m:r>
+            <w:rPr>
+              <w:rFonts w:ascii="Cambria Math" w:eastAsiaTheme="minorEastAsia" w:hAnsi="Cambria Math"/>
+            </w:rPr>
+            <m:t>…+</m:t>
+          </m:r>
+          <m:r>
+            <w:rPr>
+              <w:rFonts w:ascii="Cambria Math" w:eastAsiaTheme="minorEastAsia" w:hAnsi="Cambria Math"/>
+            </w:rPr>
+            <m:t xml:space="preserve"> n</m:t>
+          </m:r>
+          <m:r>
+            <w:rPr>
+              <w:rFonts w:ascii="Cambria Math" w:eastAsiaTheme="minorEastAsia" w:hAnsi="Cambria Math"/>
+            </w:rPr>
+            <w:br/>
+          </m:r>
+        </m:oMath>
+        <m:oMath>
+          <m:r>
+            <w:rPr>
+              <w:rFonts w:ascii="Cambria Math" w:eastAsiaTheme="minorEastAsia" w:hAnsi="Cambria Math"/>
+            </w:rPr>
+            <m:t>S=n+</m:t>
+          </m:r>
+          <m:d>
+            <m:dPr>
+              <m:ctrlPr>
+                <w:rPr>
+                  <w:rFonts w:ascii="Cambria Math" w:eastAsiaTheme="minorEastAsia" w:hAnsi="Cambria Math"/>
+                  <w:i/>
+                </w:rPr>
+              </m:ctrlPr>
+            </m:dPr>
+            <m:e>
+              <m:r>
+                <w:rPr>
+                  <w:rFonts w:ascii="Cambria Math" w:eastAsiaTheme="minorEastAsia" w:hAnsi="Cambria Math"/>
+                </w:rPr>
+                <m:t>n-1</m:t>
+              </m:r>
+            </m:e>
+          </m:d>
+          <m:r>
+            <w:rPr>
+              <w:rFonts w:ascii="Cambria Math" w:eastAsiaTheme="minorEastAsia" w:hAnsi="Cambria Math"/>
+            </w:rPr>
+            <m:t xml:space="preserve">+…+1 </m:t>
+          </m:r>
+        </m:oMath>
+      </m:oMathPara>
+    </w:p>
+    <w:p>
+      <w:pPr>
+        <w:rPr>
+          <w:rFonts w:eastAsiaTheme="minorEastAsia"/>
+        </w:rPr>
+      </w:pPr>
+      <w:r>
+        <w:rPr>
+          <w:rFonts w:eastAsiaTheme="minorEastAsia"/>
+        </w:rPr>
+        <w:t xml:space="preserve">For Geometric Series = Multiplicative </w:t>
+      </w:r>
+    </w:p>
+    <w:p>
+      <w:pPr>
+        <w:rPr>
+          <w:rFonts w:eastAsiaTheme="minorEastAsia"/>
+        </w:rPr>
+      </w:pPr>
+      <m:oMathPara>
+        <m:oMath>
+          <m:sSub>
+            <m:sSubPr>
+              <m:ctrlPr>
+                <w:rPr>
+                  <w:rFonts w:ascii="Cambria Math" w:eastAsiaTheme="minorEastAsia" w:hAnsi="Cambria Math"/>
+                  <w:i/>
+                </w:rPr>
+              </m:ctrlPr>
+            </m:sSubPr>
+            <m:e>
+              <m:r>
+                <w:rPr>
+                  <w:rFonts w:ascii="Cambria Math" w:eastAsiaTheme="minorEastAsia" w:hAnsi="Cambria Math"/>
+                </w:rPr>
+                <m:t>S</m:t>
+              </m:r>
+            </m:e>
+            <m:sub>
+              <m:r>
+                <w:rPr>
+                  <w:rFonts w:ascii="Cambria Math" w:eastAsiaTheme="minorEastAsia" w:hAnsi="Cambria Math"/>
+                </w:rPr>
+                <m:t>n</m:t>
+              </m:r>
+            </m:sub>
+          </m:sSub>
+          <m:r>
+            <w:rPr>
+              <w:rFonts w:ascii="Cambria Math" w:eastAsiaTheme="minorEastAsia" w:hAnsi="Cambria Math"/>
+            </w:rPr>
+            <m:t>=</m:t>
+          </m:r>
+        </m:oMath>
+      </m:oMathPara>
+    </w:p>
+    <w:p>
+      <w:pPr>
+        <w:rPr>
+          <w:rFonts w:eastAsiaTheme="minorEastAsia"/>
+        </w:rPr>
+      </w:pPr>
+    </w:p>
+    <w:p>
+      <w:pPr>
+        <w:rPr>
+          <w:rFonts w:eastAsiaTheme="minorEastAsia"/>
+        </w:rPr>
+      </w:pPr>
+      <w:r>
+        <w:rPr>
+          <w:rFonts w:eastAsiaTheme="minorEastAsia"/>
+        </w:rPr>
+        <w:t xml:space="preserve">For Harmonic Series = </w:t>
+      </w:r>
+    </w:p>
+    <w:p>
+      <w:pPr>
+        <w:rPr>
+          <w:rFonts w:eastAsiaTheme="minorEastAsia"/>
+        </w:rPr>
+      </w:pPr>
+      <m:oMathPara>
+        <m:oMath>
+          <m:sSub>
+            <m:sSubPr>
+              <m:ctrlPr>
+                <w:rPr>
+                  <w:rFonts w:ascii="Cambria Math" w:eastAsiaTheme="minorEastAsia" w:hAnsi="Cambria Math"/>
+                  <w:i/>
+                </w:rPr>
+              </m:ctrlPr>
+            </m:sSubPr>
+            <m:e>
+              <m:r>
+                <w:rPr>
+                  <w:rFonts w:ascii="Cambria Math" w:eastAsiaTheme="minorEastAsia" w:hAnsi="Cambria Math"/>
+                </w:rPr>
+                <m:t>H</m:t>
+              </m:r>
+            </m:e>
+            <m:sub>
+              <m:r>
+                <w:rPr>
+                  <w:rFonts w:ascii="Cambria Math" w:eastAsiaTheme="minorEastAsia" w:hAnsi="Cambria Math"/>
+                </w:rPr>
+                <m:t>n</m:t>
+              </m:r>
+            </m:sub>
+          </m:sSub>
+        </m:oMath>
+      </m:oMathPara>
+    </w:p>
+    <w:p>
+      <w:pPr>
+        <w:rPr>
+          <w:rFonts w:eastAsiaTheme="minorEastAsia"/>
+        </w:rPr>
+      </w:pPr>
+    </w:p>
+    <w:p>
+      <w:pPr>
+        <w:rPr>
+          <w:rFonts w:eastAsiaTheme="minorEastAsia"/>
+        </w:rPr>
+      </w:pPr>
+      <w:r>
+        <w:rPr>
+          <w:rFonts w:eastAsiaTheme="minorEastAsia"/>
+        </w:rPr>
+        <w:t xml:space="preserve">Example </w:t>
+      </w:r>
+      <w:sdt>
+        <w:sdtPr>
           <w:rPr>
             <w:rFonts w:ascii="Cambria Math" w:eastAsiaTheme="minorEastAsia" w:hAnsi="Cambria Math"/>
+            <w:i/>
           </w:rPr>
-          <m:t>3</m:t>
-        </m:r>
-        <m:r>
-          <w:rPr>
-            <w:rFonts w:ascii="Cambria Math" w:eastAsiaTheme="minorEastAsia" w:hAnsi="Cambria Math"/>
-          </w:rPr>
-          <m:t>)</m:t>
-        </m:r>
-      </m:oMath>
-    </w:p>
-    <w:p>
-      <w:pPr>
-        <w:rPr>
-          <w:rFonts w:eastAsiaTheme="minorEastAsia"/>
-        </w:rPr>
-      </w:pPr>
-    </w:p>
-    <w:p>
-      <w:pPr>
-        <w:rPr>
-          <w:rFonts w:eastAsiaTheme="minorEastAsia"/>
-        </w:rPr>
-      </w:pPr>
-      <w:r>
-        <w:rPr>
-          <w:rFonts w:eastAsiaTheme="minorEastAsia"/>
-        </w:rPr>
-        <w:t xml:space="preserve">for the case </w:t>
-      </w:r>
-    </w:p>
-    <w:p>
-      <w:pPr>
-        <w:rPr>
-          <w:rFonts w:eastAsiaTheme="minorEastAsia"/>
-        </w:rPr>
-      </w:pPr>
-      <w:r>
-        <w:rPr>
-          <w:rFonts w:eastAsiaTheme="minorEastAsia"/>
-        </w:rPr>
-        <w:lastRenderedPageBreak/>
-        <w:t xml:space="preserve">for the log n case </w:t>
-      </w:r>
-      <w:r>
-        <w:rPr>
-          <w:rFonts w:eastAsiaTheme="minorEastAsia"/>
-        </w:rPr>
-        <w:t xml:space="preserve">assuming log n uses log base 2 </w:t>
-      </w:r>
-    </w:p>
-    <w:p>
-      <w:pPr>
-        <w:rPr>
-          <w:rFonts w:ascii="Consolas" w:eastAsiaTheme="minorEastAsia" w:hAnsi="Consolas"/>
-        </w:rPr>
-      </w:pPr>
-      <w:r>
-        <w:rPr>
-          <w:rFonts w:eastAsiaTheme="minorEastAsia"/>
-        </w:rPr>
-        <w:t xml:space="preserve">n = 2^k </w:t>
-      </w:r>
-      <w:r>
-        <w:rPr>
-          <w:rFonts w:eastAsiaTheme="minorEastAsia"/>
-        </w:rPr>
-        <w:t xml:space="preserve">is still just log n </w:t>
-      </w:r>
-      <w:r>
-        <w:rPr>
-          <w:rFonts w:ascii="Consolas" w:eastAsiaTheme="minorEastAsia" w:hAnsi="Consolas"/>
-        </w:rPr>
-        <w:tab/>
-      </w:r>
-    </w:p>
-    <w:p>
-      <w:pPr>
-        <w:rPr>
-          <w:rFonts w:ascii="Consolas" w:eastAsiaTheme="minorEastAsia" w:hAnsi="Consolas"/>
-        </w:rPr>
-      </w:pPr>
-    </w:p>
-    <w:p>
-      <w:pPr>
-        <w:rPr>
-          <w:rFonts w:ascii="Consolas" w:eastAsiaTheme="minorEastAsia" w:hAnsi="Consolas"/>
-        </w:rPr>
-      </w:pPr>
-    </w:p>
-    <w:p>
-      <w:pPr>
-        <w:rPr>
-          <w:rFonts w:eastAsiaTheme="minorEastAsia"/>
-        </w:rPr>
-      </w:pPr>
-      <w:r>
-        <w:rPr>
-          <w:rFonts w:ascii="Consolas" w:eastAsiaTheme="minorEastAsia" w:hAnsi="Consolas"/>
-        </w:rPr>
-        <w:t xml:space="preserve">2^k-1 = 2^k anything can be put things </w:t>
-      </w:r>
-      <w:proofErr w:type="spellStart"/>
-      <w:r>
-        <w:rPr>
-          <w:rFonts w:ascii="Consolas" w:eastAsiaTheme="minorEastAsia" w:hAnsi="Consolas"/>
-        </w:rPr>
-        <w:t>inbetween</w:t>
-      </w:r>
-      <w:proofErr w:type="spellEnd"/>
-      <w:r>
-        <w:rPr>
-          <w:rFonts w:ascii="Consolas" w:eastAsiaTheme="minorEastAsia" w:hAnsi="Consolas"/>
-        </w:rPr>
-        <w:t xml:space="preserve"> base 2 </w:t>
-      </w:r>
-    </w:p>
-    <w:p>
-      <w:pPr>
-        <w:rPr>
-          <w:rFonts w:eastAsiaTheme="minorEastAsia"/>
-        </w:rPr>
-      </w:pPr>
-      <w:r>
-        <w:rPr>
-          <w:rFonts w:eastAsiaTheme="minorEastAsia"/>
-        </w:rPr>
-        <w:t xml:space="preserve">n </w:t>
-      </w:r>
-    </w:p>
-    <w:p>
-      <w:pPr>
-        <w:rPr>
-          <w:rFonts w:eastAsiaTheme="minorEastAsia"/>
-        </w:rPr>
-      </w:pPr>
-    </w:p>
-    <w:p>
-      <w:pPr>
-        <w:rPr>
-          <w:rFonts w:eastAsiaTheme="minorEastAsia"/>
-        </w:rPr>
-      </w:pPr>
-      <w:r>
-        <w:rPr>
-          <w:rFonts w:eastAsiaTheme="minorEastAsia"/>
-        </w:rPr>
-        <w:t xml:space="preserve">Let k be 2^k-1 </w:t>
-      </w:r>
-    </w:p>
-    <w:p>
-      <w:pPr>
-        <w:rPr>
-          <w:rFonts w:eastAsiaTheme="minorEastAsia"/>
-        </w:rPr>
-      </w:pPr>
-    </w:p>
-    <w:p>
-      <w:pPr>
-        <w:rPr>
-          <w:rFonts w:eastAsiaTheme="minorEastAsia"/>
-        </w:rPr>
-      </w:pPr>
-      <w:r>
-        <w:rPr>
-          <w:rFonts w:eastAsiaTheme="minorEastAsia"/>
-        </w:rPr>
-        <w:t xml:space="preserve">Ceiling of log n </w:t>
-      </w:r>
-    </w:p>
-    <w:p>
-      <w:pPr>
-        <w:rPr>
-          <w:rFonts w:eastAsiaTheme="minorEastAsia"/>
-        </w:rPr>
-      </w:pPr>
-      <w:proofErr w:type="spellStart"/>
-      <w:r>
-        <w:rPr>
-          <w:rFonts w:eastAsiaTheme="minorEastAsia"/>
-        </w:rPr>
-        <w:t>Celing</w:t>
-      </w:r>
-      <w:proofErr w:type="spellEnd"/>
-      <w:r>
-        <w:rPr>
-          <w:rFonts w:eastAsiaTheme="minorEastAsia"/>
-        </w:rPr>
-        <w:t xml:space="preserve"> of </w:t>
-      </w:r>
-      <w:r>
-        <w:rPr>
-          <w:rFonts w:eastAsiaTheme="minorEastAsia"/>
-        </w:rPr>
-        <w:t xml:space="preserve">[2,4] is 3 </w:t>
-      </w:r>
-    </w:p>
-    <w:p>
-      <w:pPr>
-        <w:rPr>
-          <w:rFonts w:eastAsiaTheme="minorEastAsia"/>
-        </w:rPr>
-      </w:pPr>
-    </w:p>
-    <w:p>
-      <w:pPr>
-        <w:rPr>
-          <w:rFonts w:eastAsiaTheme="minorEastAsia"/>
-        </w:rPr>
-      </w:pPr>
-    </w:p>
-    <w:p>
-      <w:pPr>
-        <w:rPr>
-          <w:rFonts w:eastAsiaTheme="minorEastAsia"/>
-        </w:rPr>
-      </w:pPr>
+          <w:id w:val="494470342"/>
+          <w:placeholder>
+            <w:docPart w:val="DefaultPlaceholder_2098659788"/>
+          </w:placeholder>
+          <w:temporary/>
+          <w:showingPlcHdr/>
+          <w:equation/>
+        </w:sdtPr>
+        <w:sdtContent>
+          <m:oMath>
+            <m:r>
+              <w:rPr>
+                <w:rStyle w:val="PlaceholderText"/>
+                <w:rFonts w:ascii="Cambria Math" w:hAnsi="Cambria Math"/>
+              </w:rPr>
+              <m:t>Type equation here.</m:t>
+            </m:r>
+          </m:oMath>
+        </w:sdtContent>
+      </w:sdt>
     </w:p>
     <w:sectPr>
       <w:type w:val="continuous"/>
@@ -550,8 +1308,102 @@
 </w:document>
 </file>
 
+<file path=word/numbering.xml><?xml version="1.0" encoding="utf-8"?>
+<w:numbering xmlns:wpc="http://schemas.microsoft.com/office/word/2010/wordprocessingCanvas" xmlns:cx="http://schemas.microsoft.com/office/drawing/2014/chartex" xmlns:cx1="http://schemas.microsoft.com/office/drawing/2015/9/8/chartex" xmlns:cx2="http://schemas.microsoft.com/office/drawing/2015/10/21/chartex" xmlns:cx3="http://schemas.microsoft.com/office/drawing/2016/5/9/chartex" xmlns:cx4="http://schemas.microsoft.com/office/drawing/2016/5/10/chartex" xmlns:cx5="http://schemas.microsoft.com/office/drawing/2016/5/11/chartex" xmlns:cx6="http://schemas.microsoft.com/office/drawing/2016/5/12/chartex" xmlns:cx7="http://schemas.microsoft.com/office/drawing/2016/5/13/chartex" xmlns:cx8="http://schemas.microsoft.com/office/drawing/2016/5/14/chartex" xmlns:mc="http://schemas.openxmlformats.org/markup-compatibility/2006" xmlns:aink="http://schemas.microsoft.com/office/drawing/2016/ink" xmlns:am3d="http://schemas.microsoft.com/office/drawing/2017/model3d" xmlns:o="urn:schemas-microsoft-com:office:office" xmlns:oel="http://schemas.microsoft.com/office/2019/extlst" xmlns:r="http://schemas.openxmlformats.org/officeDocument/2006/relationships" xmlns:m="http://schemas.openxmlformats.org/officeDocument/2006/math" xmlns:v="urn:schemas-microsoft-com:vml" xmlns:wp14="http://schemas.microsoft.com/office/word/2010/wordprocessingDrawing" xmlns:wp="http://schemas.openxmlformats.org/drawingml/2006/wordprocessingDrawing" xmlns:w10="urn:schemas-microsoft-com:office:word" xmlns:w="http://schemas.openxmlformats.org/wordprocessingml/2006/main" xmlns:w14="http://schemas.microsoft.com/office/word/2010/wordml" xmlns:w15="http://schemas.microsoft.com/office/word/2012/wordml" xmlns:w16cex="http://schemas.microsoft.com/office/word/2018/wordml/cex" xmlns:w16cid="http://schemas.microsoft.com/office/word/2016/wordml/cid" xmlns:w16="http://schemas.microsoft.com/office/word/2018/wordml" xmlns:w16du="http://schemas.microsoft.com/office/word/2023/wordml/word16du" xmlns:w16sdtdh="http://schemas.microsoft.com/office/word/2020/wordml/sdtdatahash" xmlns:w16se="http://schemas.microsoft.com/office/word/2015/wordml/symex" xmlns:wpg="http://schemas.microsoft.com/office/word/2010/wordprocessingGroup" xmlns:wpi="http://schemas.microsoft.com/office/word/2010/wordprocessingInk" xmlns:wne="http://schemas.microsoft.com/office/word/2006/wordml" xmlns:wps="http://schemas.microsoft.com/office/word/2010/wordprocessingShape" mc:Ignorable="w14 w15 w16se w16cid w16 w16cex w16sdtdh wp14">
+  <w:abstractNum w:abstractNumId="0" w15:restartNumberingAfterBreak="0">
+    <w:nsid w:val="5B7D1A6D"/>
+    <w:multiLevelType w:val="hybridMultilevel"/>
+    <w:tmpl w:val="FC46A786"/>
+    <w:lvl w:ilvl="0" w:tplc="0409000F">
+      <w:start w:val="1"/>
+      <w:numFmt w:val="decimal"/>
+      <w:lvlText w:val="%1."/>
+      <w:lvlJc w:val="left"/>
+      <w:pPr>
+        <w:ind w:left="720" w:hanging="360"/>
+      </w:pPr>
+    </w:lvl>
+    <w:lvl w:ilvl="1" w:tplc="04090019" w:tentative="1">
+      <w:start w:val="1"/>
+      <w:numFmt w:val="lowerLetter"/>
+      <w:lvlText w:val="%2."/>
+      <w:lvlJc w:val="left"/>
+      <w:pPr>
+        <w:ind w:left="1440" w:hanging="360"/>
+      </w:pPr>
+    </w:lvl>
+    <w:lvl w:ilvl="2" w:tplc="0409001B" w:tentative="1">
+      <w:start w:val="1"/>
+      <w:numFmt w:val="lowerRoman"/>
+      <w:lvlText w:val="%3."/>
+      <w:lvlJc w:val="right"/>
+      <w:pPr>
+        <w:ind w:left="2160" w:hanging="180"/>
+      </w:pPr>
+    </w:lvl>
+    <w:lvl w:ilvl="3" w:tplc="0409000F" w:tentative="1">
+      <w:start w:val="1"/>
+      <w:numFmt w:val="decimal"/>
+      <w:lvlText w:val="%4."/>
+      <w:lvlJc w:val="left"/>
+      <w:pPr>
+        <w:ind w:left="2880" w:hanging="360"/>
+      </w:pPr>
+    </w:lvl>
+    <w:lvl w:ilvl="4" w:tplc="04090019" w:tentative="1">
+      <w:start w:val="1"/>
+      <w:numFmt w:val="lowerLetter"/>
+      <w:lvlText w:val="%5."/>
+      <w:lvlJc w:val="left"/>
+      <w:pPr>
+        <w:ind w:left="3600" w:hanging="360"/>
+      </w:pPr>
+    </w:lvl>
+    <w:lvl w:ilvl="5" w:tplc="0409001B" w:tentative="1">
+      <w:start w:val="1"/>
+      <w:numFmt w:val="lowerRoman"/>
+      <w:lvlText w:val="%6."/>
+      <w:lvlJc w:val="right"/>
+      <w:pPr>
+        <w:ind w:left="4320" w:hanging="180"/>
+      </w:pPr>
+    </w:lvl>
+    <w:lvl w:ilvl="6" w:tplc="0409000F" w:tentative="1">
+      <w:start w:val="1"/>
+      <w:numFmt w:val="decimal"/>
+      <w:lvlText w:val="%7."/>
+      <w:lvlJc w:val="left"/>
+      <w:pPr>
+        <w:ind w:left="5040" w:hanging="360"/>
+      </w:pPr>
+    </w:lvl>
+    <w:lvl w:ilvl="7" w:tplc="04090019" w:tentative="1">
+      <w:start w:val="1"/>
+      <w:numFmt w:val="lowerLetter"/>
+      <w:lvlText w:val="%8."/>
+      <w:lvlJc w:val="left"/>
+      <w:pPr>
+        <w:ind w:left="5760" w:hanging="360"/>
+      </w:pPr>
+    </w:lvl>
+    <w:lvl w:ilvl="8" w:tplc="0409001B" w:tentative="1">
+      <w:start w:val="1"/>
+      <w:numFmt w:val="lowerRoman"/>
+      <w:lvlText w:val="%9."/>
+      <w:lvlJc w:val="right"/>
+      <w:pPr>
+        <w:ind w:left="6480" w:hanging="180"/>
+      </w:pPr>
+    </w:lvl>
+  </w:abstractNum>
+  <w:num w:numId="1" w16cid:durableId="417287732">
+    <w:abstractNumId w:val="0"/>
+  </w:num>
+</w:numbering>
+</file>
+
 <file path=word/styles.xml><?xml version="1.0" encoding="utf-8"?>
-<w:styles xmlns:mc="http://schemas.openxmlformats.org/markup-compatibility/2006" xmlns:r="http://schemas.openxmlformats.org/officeDocument/2006/relationships" xmlns:w="http://schemas.openxmlformats.org/wordprocessingml/2006/main" xmlns:w14="http://schemas.microsoft.com/office/word/2010/wordml" xmlns:w15="http://schemas.microsoft.com/office/word/2012/wordml" xmlns:w16cex="http://schemas.microsoft.com/office/word/2018/wordml/cex" xmlns:w16cid="http://schemas.microsoft.com/office/word/2016/wordml/cid" xmlns:w16="http://schemas.microsoft.com/office/word/2018/wordml" xmlns:w16du="http://schemas.microsoft.com/office/word/2023/wordml/word16du" xmlns:w16sdtdh="http://schemas.microsoft.com/office/word/2020/wordml/sdtdatahash" xmlns:w16se="http://schemas.microsoft.com/office/word/2015/wordml/symex" mc:Ignorable="w14 w15 w16se w16cid w16 w16cex w16sdtdh w16du">
+<w:styles xmlns:mc="http://schemas.openxmlformats.org/markup-compatibility/2006" xmlns:r="http://schemas.openxmlformats.org/officeDocument/2006/relationships" xmlns:w="http://schemas.openxmlformats.org/wordprocessingml/2006/main" xmlns:w14="http://schemas.microsoft.com/office/word/2010/wordml" xmlns:w15="http://schemas.microsoft.com/office/word/2012/wordml" xmlns:w16cex="http://schemas.microsoft.com/office/word/2018/wordml/cex" xmlns:w16cid="http://schemas.microsoft.com/office/word/2016/wordml/cid" xmlns:w16="http://schemas.microsoft.com/office/word/2018/wordml" xmlns:w16sdtdh="http://schemas.microsoft.com/office/word/2020/wordml/sdtdatahash" xmlns:w16se="http://schemas.microsoft.com/office/word/2015/wordml/symex" mc:Ignorable="w14 w15 w16se w16cid w16 w16cex w16sdtdh">
   <w:docDefaults>
     <w:rPrDefault>
       <w:rPr>
@@ -1507,6 +2359,579 @@
 </w:styles>
 </file>
 
+<file path=word/glossary/document.xml><?xml version="1.0" encoding="utf-8"?>
+<w:glossaryDocument xmlns:wpc="http://schemas.microsoft.com/office/word/2010/wordprocessingCanvas" xmlns:cx="http://schemas.microsoft.com/office/drawing/2014/chartex" xmlns:cx1="http://schemas.microsoft.com/office/drawing/2015/9/8/chartex" xmlns:cx2="http://schemas.microsoft.com/office/drawing/2015/10/21/chartex" xmlns:cx3="http://schemas.microsoft.com/office/drawing/2016/5/9/chartex" xmlns:cx4="http://schemas.microsoft.com/office/drawing/2016/5/10/chartex" xmlns:cx5="http://schemas.microsoft.com/office/drawing/2016/5/11/chartex" xmlns:cx6="http://schemas.microsoft.com/office/drawing/2016/5/12/chartex" xmlns:cx7="http://schemas.microsoft.com/office/drawing/2016/5/13/chartex" xmlns:cx8="http://schemas.microsoft.com/office/drawing/2016/5/14/chartex" xmlns:mc="http://schemas.openxmlformats.org/markup-compatibility/2006" xmlns:aink="http://schemas.microsoft.com/office/drawing/2016/ink" xmlns:am3d="http://schemas.microsoft.com/office/drawing/2017/model3d" xmlns:o="urn:schemas-microsoft-com:office:office" xmlns:oel="http://schemas.microsoft.com/office/2019/extlst" xmlns:r="http://schemas.openxmlformats.org/officeDocument/2006/relationships" xmlns:m="http://schemas.openxmlformats.org/officeDocument/2006/math" xmlns:v="urn:schemas-microsoft-com:vml" xmlns:wp14="http://schemas.microsoft.com/office/word/2010/wordprocessingDrawing" xmlns:wp="http://schemas.openxmlformats.org/drawingml/2006/wordprocessingDrawing" xmlns:w10="urn:schemas-microsoft-com:office:word" xmlns:w="http://schemas.openxmlformats.org/wordprocessingml/2006/main" xmlns:w14="http://schemas.microsoft.com/office/word/2010/wordml" xmlns:w15="http://schemas.microsoft.com/office/word/2012/wordml" xmlns:w16cex="http://schemas.microsoft.com/office/word/2018/wordml/cex" xmlns:w16cid="http://schemas.microsoft.com/office/word/2016/wordml/cid" xmlns:w16="http://schemas.microsoft.com/office/word/2018/wordml" xmlns:w16du="http://schemas.microsoft.com/office/word/2023/wordml/word16du" xmlns:w16sdtdh="http://schemas.microsoft.com/office/word/2020/wordml/sdtdatahash" xmlns:w16se="http://schemas.microsoft.com/office/word/2015/wordml/symex" xmlns:wpg="http://schemas.microsoft.com/office/word/2010/wordprocessingGroup" xmlns:wpi="http://schemas.microsoft.com/office/word/2010/wordprocessingInk" xmlns:wne="http://schemas.microsoft.com/office/word/2006/wordml" xmlns:wps="http://schemas.microsoft.com/office/word/2010/wordprocessingShape" mc:Ignorable="w14 w15 w16se w16cid w16 w16cex w16sdtdh wp14">
+  <w:docParts>
+    <w:docPart>
+      <w:docPartPr>
+        <w:name w:val="DefaultPlaceholder_2098659788"/>
+        <w:category>
+          <w:name w:val="General"/>
+          <w:gallery w:val="placeholder"/>
+        </w:category>
+        <w:types>
+          <w:type w:val="bbPlcHdr"/>
+        </w:types>
+        <w:behaviors>
+          <w:behavior w:val="content"/>
+        </w:behaviors>
+        <w:guid w:val="{54F0C97B-303A-4446-87C7-394019140F1A}"/>
+      </w:docPartPr>
+      <w:docPartBody>
+        <w:p>
+          <w:r>
+            <w:rPr>
+              <w:rStyle w:val="PlaceholderText"/>
+            </w:rPr>
+            <w:t>Type equation here.</w:t>
+          </w:r>
+        </w:p>
+      </w:docPartBody>
+    </w:docPart>
+  </w:docParts>
+</w:glossaryDocument>
+</file>
+
+<file path=word/glossary/fontTable.xml><?xml version="1.0" encoding="utf-8"?>
+<w:fonts xmlns:mc="http://schemas.openxmlformats.org/markup-compatibility/2006" xmlns:r="http://schemas.openxmlformats.org/officeDocument/2006/relationships" xmlns:w="http://schemas.openxmlformats.org/wordprocessingml/2006/main" xmlns:w14="http://schemas.microsoft.com/office/word/2010/wordml" xmlns:w15="http://schemas.microsoft.com/office/word/2012/wordml" xmlns:w16cex="http://schemas.microsoft.com/office/word/2018/wordml/cex" xmlns:w16cid="http://schemas.microsoft.com/office/word/2016/wordml/cid" xmlns:w16="http://schemas.microsoft.com/office/word/2018/wordml" xmlns:w16sdtdh="http://schemas.microsoft.com/office/word/2020/wordml/sdtdatahash" xmlns:w16se="http://schemas.microsoft.com/office/word/2015/wordml/symex" mc:Ignorable="w14 w15 w16se w16cid w16 w16cex w16sdtdh">
+  <w:font w:name="Times New Roman">
+    <w:panose1 w:val="02020603050405020304"/>
+    <w:charset w:val="00"/>
+    <w:family w:val="roman"/>
+    <w:pitch w:val="variable"/>
+    <w:sig w:usb0="E0002EFF" w:usb1="C000785B" w:usb2="00000009" w:usb3="00000000" w:csb0="000001FF" w:csb1="00000000"/>
+  </w:font>
+  <w:font w:name="Aptos">
+    <w:altName w:val="Calibri"/>
+    <w:charset w:val="00"/>
+    <w:family w:val="swiss"/>
+    <w:pitch w:val="variable"/>
+    <w:sig w:usb0="20000287" w:usb1="00000003" w:usb2="00000000" w:usb3="00000000" w:csb0="0000019F" w:csb1="00000000"/>
+  </w:font>
+  <w:font w:name="Aptos Display">
+    <w:altName w:val="Calibri"/>
+    <w:charset w:val="00"/>
+    <w:family w:val="swiss"/>
+    <w:pitch w:val="variable"/>
+    <w:sig w:usb0="20000287" w:usb1="00000003" w:usb2="00000000" w:usb3="00000000" w:csb0="0000019F" w:csb1="00000000"/>
+  </w:font>
+  <w:font w:name="Calibri">
+    <w:panose1 w:val="020F0502020204030204"/>
+    <w:charset w:val="00"/>
+    <w:family w:val="swiss"/>
+    <w:pitch w:val="variable"/>
+    <w:sig w:usb0="E4002EFF" w:usb1="C200247B" w:usb2="00000009" w:usb3="00000000" w:csb0="000001FF" w:csb1="00000000"/>
+  </w:font>
+  <w:font w:name="Cambria Math">
+    <w:panose1 w:val="02040503050406030204"/>
+    <w:charset w:val="00"/>
+    <w:family w:val="roman"/>
+    <w:pitch w:val="variable"/>
+    <w:sig w:usb0="E00006FF" w:usb1="420024FF" w:usb2="02000000" w:usb3="00000000" w:csb0="0000019F" w:csb1="00000000"/>
+  </w:font>
+  <w:font w:name="Consolas">
+    <w:panose1 w:val="020B0609020204030204"/>
+    <w:charset w:val="00"/>
+    <w:family w:val="modern"/>
+    <w:pitch w:val="fixed"/>
+    <w:sig w:usb0="E00006FF" w:usb1="0000FCFF" w:usb2="00000001" w:usb3="00000000" w:csb0="0000019F" w:csb1="00000000"/>
+  </w:font>
+  <w:font w:name="Calibri Light">
+    <w:panose1 w:val="020F0302020204030204"/>
+    <w:charset w:val="00"/>
+    <w:family w:val="swiss"/>
+    <w:pitch w:val="variable"/>
+    <w:sig w:usb0="E4002EFF" w:usb1="C200247B" w:usb2="00000009" w:usb3="00000000" w:csb0="000001FF" w:csb1="00000000"/>
+  </w:font>
+</w:fonts>
+</file>
+
+<file path=word/glossary/settings.xml><?xml version="1.0" encoding="utf-8"?>
+<w:settings xmlns:mc="http://schemas.openxmlformats.org/markup-compatibility/2006" xmlns:o="urn:schemas-microsoft-com:office:office" xmlns:r="http://schemas.openxmlformats.org/officeDocument/2006/relationships" xmlns:m="http://schemas.openxmlformats.org/officeDocument/2006/math" xmlns:v="urn:schemas-microsoft-com:vml" xmlns:w10="urn:schemas-microsoft-com:office:word" xmlns:w="http://schemas.openxmlformats.org/wordprocessingml/2006/main" xmlns:w14="http://schemas.microsoft.com/office/word/2010/wordml" xmlns:w15="http://schemas.microsoft.com/office/word/2012/wordml" xmlns:w16cex="http://schemas.microsoft.com/office/word/2018/wordml/cex" xmlns:w16cid="http://schemas.microsoft.com/office/word/2016/wordml/cid" xmlns:w16="http://schemas.microsoft.com/office/word/2018/wordml" xmlns:w16sdtdh="http://schemas.microsoft.com/office/word/2020/wordml/sdtdatahash" xmlns:w16se="http://schemas.microsoft.com/office/word/2015/wordml/symex" xmlns:sl="http://schemas.openxmlformats.org/schemaLibrary/2006/main" mc:Ignorable="w14 w15 w16se w16cid w16 w16cex w16sdtdh">
+  <w:view w:val="normal"/>
+  <w:defaultTabStop w:val="720"/>
+  <w:characterSpacingControl w:val="doNotCompress"/>
+  <w:compat>
+    <w:useFELayout/>
+    <w:compatSetting w:name="compatibilityMode" w:uri="http://schemas.microsoft.com/office/word" w:val="15"/>
+    <w:compatSetting w:name="overrideTableStyleFontSizeAndJustification" w:uri="http://schemas.microsoft.com/office/word" w:val="1"/>
+    <w:compatSetting w:name="enableOpenTypeFeatures" w:uri="http://schemas.microsoft.com/office/word" w:val="1"/>
+    <w:compatSetting w:name="doNotFlipMirrorIndents" w:uri="http://schemas.microsoft.com/office/word" w:val="1"/>
+    <w:compatSetting w:name="differentiateMultirowTableHeaders" w:uri="http://schemas.microsoft.com/office/word" w:val="1"/>
+    <w:compatSetting w:name="useWord2013TrackBottomHyphenation" w:uri="http://schemas.microsoft.com/office/word" w:val="0"/>
+  </w:compat>
+  <w:rsids>
+    <w:rsidRoot w:val="006205BB"/>
+    <w:rsid w:val="006205BB"/>
+    <w:rsid w:val="00983EFD"/>
+  </w:rsids>
+  <m:mathPr>
+    <m:mathFont m:val="Cambria Math"/>
+    <m:brkBin m:val="before"/>
+    <m:brkBinSub m:val="--"/>
+    <m:smallFrac m:val="0"/>
+    <m:dispDef/>
+    <m:lMargin m:val="0"/>
+    <m:rMargin m:val="0"/>
+    <m:defJc m:val="centerGroup"/>
+    <m:wrapIndent m:val="1440"/>
+    <m:intLim m:val="subSup"/>
+    <m:naryLim m:val="undOvr"/>
+  </m:mathPr>
+  <w:themeFontLang w:val="en-US"/>
+  <w:clrSchemeMapping w:bg1="light1" w:t1="dark1" w:bg2="light2" w:t2="dark2" w:accent1="accent1" w:accent2="accent2" w:accent3="accent3" w:accent4="accent4" w:accent5="accent5" w:accent6="accent6" w:hyperlink="hyperlink" w:followedHyperlink="followedHyperlink"/>
+  <w:decimalSymbol w:val="."/>
+  <w:listSeparator w:val=","/>
+  <w15:chartTrackingRefBased/>
+</w:settings>
+</file>
+
+<file path=word/glossary/styles.xml><?xml version="1.0" encoding="utf-8"?>
+<w:styles xmlns:mc="http://schemas.openxmlformats.org/markup-compatibility/2006" xmlns:r="http://schemas.openxmlformats.org/officeDocument/2006/relationships" xmlns:w="http://schemas.openxmlformats.org/wordprocessingml/2006/main" xmlns:w14="http://schemas.microsoft.com/office/word/2010/wordml" xmlns:w15="http://schemas.microsoft.com/office/word/2012/wordml" xmlns:w16cex="http://schemas.microsoft.com/office/word/2018/wordml/cex" xmlns:w16cid="http://schemas.microsoft.com/office/word/2016/wordml/cid" xmlns:w16="http://schemas.microsoft.com/office/word/2018/wordml" xmlns:w16sdtdh="http://schemas.microsoft.com/office/word/2020/wordml/sdtdatahash" xmlns:w16se="http://schemas.microsoft.com/office/word/2015/wordml/symex" mc:Ignorable="w14 w15 w16se w16cid w16 w16cex w16sdtdh">
+  <w:docDefaults>
+    <w:rPrDefault>
+      <w:rPr>
+        <w:rFonts w:asciiTheme="minorHAnsi" w:eastAsiaTheme="minorEastAsia" w:hAnsiTheme="minorHAnsi" w:cstheme="minorBidi"/>
+        <w:sz w:val="22"/>
+        <w:szCs w:val="22"/>
+        <w:lang w:val="en-US" w:eastAsia="en-US" w:bidi="ar-SA"/>
+      </w:rPr>
+    </w:rPrDefault>
+    <w:pPrDefault>
+      <w:pPr>
+        <w:spacing w:after="160" w:line="259" w:lineRule="auto"/>
+      </w:pPr>
+    </w:pPrDefault>
+  </w:docDefaults>
+  <w:latentStyles w:defLockedState="0" w:defUIPriority="99" w:defSemiHidden="0" w:defUnhideWhenUsed="0" w:defQFormat="0" w:count="376">
+    <w:lsdException w:name="Normal" w:uiPriority="0" w:qFormat="1"/>
+    <w:lsdException w:name="heading 1" w:uiPriority="9" w:qFormat="1"/>
+    <w:lsdException w:name="heading 2" w:semiHidden="1" w:uiPriority="9" w:unhideWhenUsed="1" w:qFormat="1"/>
+    <w:lsdException w:name="heading 3" w:semiHidden="1" w:uiPriority="9" w:unhideWhenUsed="1" w:qFormat="1"/>
+    <w:lsdException w:name="heading 4" w:semiHidden="1" w:uiPriority="9" w:unhideWhenUsed="1" w:qFormat="1"/>
+    <w:lsdException w:name="heading 5" w:semiHidden="1" w:uiPriority="9" w:unhideWhenUsed="1" w:qFormat="1"/>
+    <w:lsdException w:name="heading 6" w:semiHidden="1" w:uiPriority="9" w:unhideWhenUsed="1" w:qFormat="1"/>
+    <w:lsdException w:name="heading 7" w:semiHidden="1" w:uiPriority="9" w:unhideWhenUsed="1" w:qFormat="1"/>
+    <w:lsdException w:name="heading 8" w:semiHidden="1" w:uiPriority="9" w:unhideWhenUsed="1" w:qFormat="1"/>
+    <w:lsdException w:name="heading 9" w:semiHidden="1" w:uiPriority="9" w:unhideWhenUsed="1" w:qFormat="1"/>
+    <w:lsdException w:name="index 1" w:semiHidden="1" w:unhideWhenUsed="1"/>
+    <w:lsdException w:name="index 2" w:semiHidden="1" w:unhideWhenUsed="1"/>
+    <w:lsdException w:name="index 3" w:semiHidden="1" w:unhideWhenUsed="1"/>
+    <w:lsdException w:name="index 4" w:semiHidden="1" w:unhideWhenUsed="1"/>
+    <w:lsdException w:name="index 5" w:semiHidden="1" w:unhideWhenUsed="1"/>
+    <w:lsdException w:name="index 6" w:semiHidden="1" w:unhideWhenUsed="1"/>
+    <w:lsdException w:name="index 7" w:semiHidden="1" w:unhideWhenUsed="1"/>
+    <w:lsdException w:name="index 8" w:semiHidden="1" w:unhideWhenUsed="1"/>
+    <w:lsdException w:name="index 9" w:semiHidden="1" w:unhideWhenUsed="1"/>
+    <w:lsdException w:name="toc 1" w:semiHidden="1" w:uiPriority="39" w:unhideWhenUsed="1"/>
+    <w:lsdException w:name="toc 2" w:semiHidden="1" w:uiPriority="39" w:unhideWhenUsed="1"/>
+    <w:lsdException w:name="toc 3" w:semiHidden="1" w:uiPriority="39" w:unhideWhenUsed="1"/>
+    <w:lsdException w:name="toc 4" w:semiHidden="1" w:uiPriority="39" w:unhideWhenUsed="1"/>
+    <w:lsdException w:name="toc 5" w:semiHidden="1" w:uiPriority="39" w:unhideWhenUsed="1"/>
+    <w:lsdException w:name="toc 6" w:semiHidden="1" w:uiPriority="39" w:unhideWhenUsed="1"/>
+    <w:lsdException w:name="toc 7" w:semiHidden="1" w:uiPriority="39" w:unhideWhenUsed="1"/>
+    <w:lsdException w:name="toc 8" w:semiHidden="1" w:uiPriority="39" w:unhideWhenUsed="1"/>
+    <w:lsdException w:name="toc 9" w:semiHidden="1" w:uiPriority="39" w:unhideWhenUsed="1"/>
+    <w:lsdException w:name="Normal Indent" w:semiHidden="1" w:unhideWhenUsed="1"/>
+    <w:lsdException w:name="footnote text" w:semiHidden="1" w:unhideWhenUsed="1"/>
+    <w:lsdException w:name="annotation text" w:semiHidden="1" w:unhideWhenUsed="1"/>
+    <w:lsdException w:name="header" w:semiHidden="1" w:unhideWhenUsed="1"/>
+    <w:lsdException w:name="footer" w:semiHidden="1" w:unhideWhenUsed="1"/>
+    <w:lsdException w:name="index heading" w:semiHidden="1" w:unhideWhenUsed="1"/>
+    <w:lsdException w:name="caption" w:semiHidden="1" w:uiPriority="35" w:unhideWhenUsed="1" w:qFormat="1"/>
+    <w:lsdException w:name="table of figures" w:semiHidden="1" w:unhideWhenUsed="1"/>
+    <w:lsdException w:name="envelope address" w:semiHidden="1" w:unhideWhenUsed="1"/>
+    <w:lsdException w:name="envelope return" w:semiHidden="1" w:unhideWhenUsed="1"/>
+    <w:lsdException w:name="footnote reference" w:semiHidden="1" w:unhideWhenUsed="1"/>
+    <w:lsdException w:name="annotation reference" w:semiHidden="1" w:unhideWhenUsed="1"/>
+    <w:lsdException w:name="line number" w:semiHidden="1" w:unhideWhenUsed="1"/>
+    <w:lsdException w:name="page number" w:semiHidden="1" w:unhideWhenUsed="1"/>
+    <w:lsdException w:name="endnote reference" w:semiHidden="1" w:unhideWhenUsed="1"/>
+    <w:lsdException w:name="endnote text" w:semiHidden="1" w:unhideWhenUsed="1"/>
+    <w:lsdException w:name="table of authorities" w:semiHidden="1" w:unhideWhenUsed="1"/>
+    <w:lsdException w:name="macro" w:semiHidden="1" w:unhideWhenUsed="1"/>
+    <w:lsdException w:name="toa heading" w:semiHidden="1" w:unhideWhenUsed="1"/>
+    <w:lsdException w:name="List" w:semiHidden="1" w:unhideWhenUsed="1"/>
+    <w:lsdException w:name="List Bullet" w:semiHidden="1" w:unhideWhenUsed="1"/>
+    <w:lsdException w:name="List Number" w:semiHidden="1" w:unhideWhenUsed="1"/>
+    <w:lsdException w:name="List 2" w:semiHidden="1" w:unhideWhenUsed="1"/>
+    <w:lsdException w:name="List 3" w:semiHidden="1" w:unhideWhenUsed="1"/>
+    <w:lsdException w:name="List 4" w:semiHidden="1" w:unhideWhenUsed="1"/>
+    <w:lsdException w:name="List 5" w:semiHidden="1" w:unhideWhenUsed="1"/>
+    <w:lsdException w:name="List Bullet 2" w:semiHidden="1" w:unhideWhenUsed="1"/>
+    <w:lsdException w:name="List Bullet 3" w:semiHidden="1" w:unhideWhenUsed="1"/>
+    <w:lsdException w:name="List Bullet 4" w:semiHidden="1" w:unhideWhenUsed="1"/>
+    <w:lsdException w:name="List Bullet 5" w:semiHidden="1" w:unhideWhenUsed="1"/>
+    <w:lsdException w:name="List Number 2" w:semiHidden="1" w:unhideWhenUsed="1"/>
+    <w:lsdException w:name="List Number 3" w:semiHidden="1" w:unhideWhenUsed="1"/>
+    <w:lsdException w:name="List Number 4" w:semiHidden="1" w:unhideWhenUsed="1"/>
+    <w:lsdException w:name="List Number 5" w:semiHidden="1" w:unhideWhenUsed="1"/>
+    <w:lsdException w:name="Title" w:uiPriority="10" w:qFormat="1"/>
+    <w:lsdException w:name="Closing" w:semiHidden="1" w:unhideWhenUsed="1"/>
+    <w:lsdException w:name="Signature" w:semiHidden="1" w:unhideWhenUsed="1"/>
+    <w:lsdException w:name="Default Paragraph Font" w:semiHidden="1" w:uiPriority="1" w:unhideWhenUsed="1"/>
+    <w:lsdException w:name="Body Text" w:semiHidden="1" w:unhideWhenUsed="1"/>
+    <w:lsdException w:name="Body Text Indent" w:semiHidden="1" w:unhideWhenUsed="1"/>
+    <w:lsdException w:name="List Continue" w:semiHidden="1" w:unhideWhenUsed="1"/>
+    <w:lsdException w:name="List Continue 2" w:semiHidden="1" w:unhideWhenUsed="1"/>
+    <w:lsdException w:name="List Continue 3" w:semiHidden="1" w:unhideWhenUsed="1"/>
+    <w:lsdException w:name="List Continue 4" w:semiHidden="1" w:unhideWhenUsed="1"/>
+    <w:lsdException w:name="List Continue 5" w:semiHidden="1" w:unhideWhenUsed="1"/>
+    <w:lsdException w:name="Message Header" w:semiHidden="1" w:unhideWhenUsed="1"/>
+    <w:lsdException w:name="Subtitle" w:uiPriority="11" w:qFormat="1"/>
+    <w:lsdException w:name="Salutation" w:semiHidden="1" w:unhideWhenUsed="1"/>
+    <w:lsdException w:name="Date" w:semiHidden="1" w:unhideWhenUsed="1"/>
+    <w:lsdException w:name="Body Text First Indent" w:semiHidden="1" w:unhideWhenUsed="1"/>
+    <w:lsdException w:name="Body Text First Indent 2" w:semiHidden="1" w:unhideWhenUsed="1"/>
+    <w:lsdException w:name="Note Heading" w:semiHidden="1" w:unhideWhenUsed="1"/>
+    <w:lsdException w:name="Body Text 2" w:semiHidden="1" w:unhideWhenUsed="1"/>
+    <w:lsdException w:name="Body Text 3" w:semiHidden="1" w:unhideWhenUsed="1"/>
+    <w:lsdException w:name="Body Text Indent 2" w:semiHidden="1" w:unhideWhenUsed="1"/>
+    <w:lsdException w:name="Body Text Indent 3" w:semiHidden="1" w:unhideWhenUsed="1"/>
+    <w:lsdException w:name="Block Text" w:semiHidden="1" w:unhideWhenUsed="1"/>
+    <w:lsdException w:name="Hyperlink" w:semiHidden="1" w:unhideWhenUsed="1"/>
+    <w:lsdException w:name="FollowedHyperlink" w:semiHidden="1" w:unhideWhenUsed="1"/>
+    <w:lsdException w:name="Strong" w:uiPriority="22" w:qFormat="1"/>
+    <w:lsdException w:name="Emphasis" w:uiPriority="20" w:qFormat="1"/>
+    <w:lsdException w:name="Document Map" w:semiHidden="1" w:unhideWhenUsed="1"/>
+    <w:lsdException w:name="Plain Text" w:semiHidden="1" w:unhideWhenUsed="1"/>
+    <w:lsdException w:name="E-mail Signature" w:semiHidden="1" w:unhideWhenUsed="1"/>
+    <w:lsdException w:name="HTML Top of Form" w:semiHidden="1" w:unhideWhenUsed="1"/>
+    <w:lsdException w:name="HTML Bottom of Form" w:semiHidden="1" w:unhideWhenUsed="1"/>
+    <w:lsdException w:name="Normal (Web)" w:semiHidden="1" w:unhideWhenUsed="1"/>
+    <w:lsdException w:name="HTML Acronym" w:semiHidden="1" w:unhideWhenUsed="1"/>
+    <w:lsdException w:name="HTML Address" w:semiHidden="1" w:unhideWhenUsed="1"/>
+    <w:lsdException w:name="HTML Cite" w:semiHidden="1" w:unhideWhenUsed="1"/>
+    <w:lsdException w:name="HTML Code" w:semiHidden="1" w:unhideWhenUsed="1"/>
+    <w:lsdException w:name="HTML Definition" w:semiHidden="1" w:unhideWhenUsed="1"/>
+    <w:lsdException w:name="HTML Keyboard" w:semiHidden="1" w:unhideWhenUsed="1"/>
+    <w:lsdException w:name="HTML Preformatted" w:semiHidden="1" w:unhideWhenUsed="1"/>
+    <w:lsdException w:name="HTML Sample" w:semiHidden="1" w:unhideWhenUsed="1"/>
+    <w:lsdException w:name="HTML Typewriter" w:semiHidden="1" w:unhideWhenUsed="1"/>
+    <w:lsdException w:name="HTML Variable" w:semiHidden="1" w:unhideWhenUsed="1"/>
+    <w:lsdException w:name="Normal Table" w:semiHidden="1" w:unhideWhenUsed="1"/>
+    <w:lsdException w:name="annotation subject" w:semiHidden="1" w:unhideWhenUsed="1"/>
+    <w:lsdException w:name="No List" w:semiHidden="1" w:unhideWhenUsed="1"/>
+    <w:lsdException w:name="Outline List 1" w:semiHidden="1" w:unhideWhenUsed="1"/>
+    <w:lsdException w:name="Outline List 2" w:semiHidden="1" w:unhideWhenUsed="1"/>
+    <w:lsdException w:name="Outline List 3" w:semiHidden="1" w:unhideWhenUsed="1"/>
+    <w:lsdException w:name="Table Simple 1" w:semiHidden="1" w:unhideWhenUsed="1"/>
+    <w:lsdException w:name="Table Simple 2" w:semiHidden="1" w:unhideWhenUsed="1"/>
+    <w:lsdException w:name="Table Simple 3" w:semiHidden="1" w:unhideWhenUsed="1"/>
+    <w:lsdException w:name="Table Classic 1" w:semiHidden="1" w:unhideWhenUsed="1"/>
+    <w:lsdException w:name="Table Classic 2" w:semiHidden="1" w:unhideWhenUsed="1"/>
+    <w:lsdException w:name="Table Classic 3" w:semiHidden="1" w:unhideWhenUsed="1"/>
+    <w:lsdException w:name="Table Classic 4" w:semiHidden="1" w:unhideWhenUsed="1"/>
+    <w:lsdException w:name="Table Colorful 1" w:semiHidden="1" w:unhideWhenUsed="1"/>
+    <w:lsdException w:name="Table Colorful 2" w:semiHidden="1" w:unhideWhenUsed="1"/>
+    <w:lsdException w:name="Table Colorful 3" w:semiHidden="1" w:unhideWhenUsed="1"/>
+    <w:lsdException w:name="Table Columns 1" w:semiHidden="1" w:unhideWhenUsed="1"/>
+    <w:lsdException w:name="Table Columns 2" w:semiHidden="1" w:unhideWhenUsed="1"/>
+    <w:lsdException w:name="Table Columns 3" w:semiHidden="1" w:unhideWhenUsed="1"/>
+    <w:lsdException w:name="Table Columns 4" w:semiHidden="1" w:unhideWhenUsed="1"/>
+    <w:lsdException w:name="Table Columns 5" w:semiHidden="1" w:unhideWhenUsed="1"/>
+    <w:lsdException w:name="Table Grid 1" w:semiHidden="1" w:unhideWhenUsed="1"/>
+    <w:lsdException w:name="Table Grid 2" w:semiHidden="1" w:unhideWhenUsed="1"/>
+    <w:lsdException w:name="Table Grid 3" w:semiHidden="1" w:unhideWhenUsed="1"/>
+    <w:lsdException w:name="Table Grid 4" w:semiHidden="1" w:unhideWhenUsed="1"/>
+    <w:lsdException w:name="Table Grid 5" w:semiHidden="1" w:unhideWhenUsed="1"/>
+    <w:lsdException w:name="Table Grid 6" w:semiHidden="1" w:unhideWhenUsed="1"/>
+    <w:lsdException w:name="Table Grid 7" w:semiHidden="1" w:unhideWhenUsed="1"/>
+    <w:lsdException w:name="Table Grid 8" w:semiHidden="1" w:unhideWhenUsed="1"/>
+    <w:lsdException w:name="Table List 1" w:semiHidden="1" w:unhideWhenUsed="1"/>
+    <w:lsdException w:name="Table List 2" w:semiHidden="1" w:unhideWhenUsed="1"/>
+    <w:lsdException w:name="Table List 3" w:semiHidden="1" w:unhideWhenUsed="1"/>
+    <w:lsdException w:name="Table List 4" w:semiHidden="1" w:unhideWhenUsed="1"/>
+    <w:lsdException w:name="Table List 5" w:semiHidden="1" w:unhideWhenUsed="1"/>
+    <w:lsdException w:name="Table List 6" w:semiHidden="1" w:unhideWhenUsed="1"/>
+    <w:lsdException w:name="Table List 7" w:semiHidden="1" w:unhideWhenUsed="1"/>
+    <w:lsdException w:name="Table List 8" w:semiHidden="1" w:unhideWhenUsed="1"/>
+    <w:lsdException w:name="Table 3D effects 1" w:semiHidden="1" w:unhideWhenUsed="1"/>
+    <w:lsdException w:name="Table 3D effects 2" w:semiHidden="1" w:unhideWhenUsed="1"/>
+    <w:lsdException w:name="Table 3D effects 3" w:semiHidden="1" w:unhideWhenUsed="1"/>
+    <w:lsdException w:name="Table Contemporary" w:semiHidden="1" w:unhideWhenUsed="1"/>
+    <w:lsdException w:name="Table Elegant" w:semiHidden="1" w:unhideWhenUsed="1"/>
+    <w:lsdException w:name="Table Professional" w:semiHidden="1" w:unhideWhenUsed="1"/>
+    <w:lsdException w:name="Table Subtle 1" w:semiHidden="1" w:unhideWhenUsed="1"/>
+    <w:lsdException w:name="Table Subtle 2" w:semiHidden="1" w:unhideWhenUsed="1"/>
+    <w:lsdException w:name="Table Web 1" w:semiHidden="1" w:unhideWhenUsed="1"/>
+    <w:lsdException w:name="Table Web 2" w:semiHidden="1" w:unhideWhenUsed="1"/>
+    <w:lsdException w:name="Table Web 3" w:semiHidden="1" w:unhideWhenUsed="1"/>
+    <w:lsdException w:name="Balloon Text" w:semiHidden="1" w:unhideWhenUsed="1"/>
+    <w:lsdException w:name="Table Grid" w:uiPriority="39"/>
+    <w:lsdException w:name="Table Theme" w:semiHidden="1" w:unhideWhenUsed="1"/>
+    <w:lsdException w:name="Placeholder Text" w:semiHidden="1"/>
+    <w:lsdException w:name="No Spacing" w:uiPriority="1" w:qFormat="1"/>
+    <w:lsdException w:name="Light Shading" w:uiPriority="60"/>
+    <w:lsdException w:name="Light List" w:uiPriority="61"/>
+    <w:lsdException w:name="Light Grid" w:uiPriority="62"/>
+    <w:lsdException w:name="Medium Shading 1" w:uiPriority="63"/>
+    <w:lsdException w:name="Medium Shading 2" w:uiPriority="64"/>
+    <w:lsdException w:name="Medium List 1" w:uiPriority="65"/>
+    <w:lsdException w:name="Medium List 2" w:uiPriority="66"/>
+    <w:lsdException w:name="Medium Grid 1" w:uiPriority="67"/>
+    <w:lsdException w:name="Medium Grid 2" w:uiPriority="68"/>
+    <w:lsdException w:name="Medium Grid 3" w:uiPriority="69"/>
+    <w:lsdException w:name="Dark List" w:uiPriority="70"/>
+    <w:lsdException w:name="Colorful Shading" w:uiPriority="71"/>
+    <w:lsdException w:name="Colorful List" w:uiPriority="72"/>
+    <w:lsdException w:name="Colorful Grid" w:uiPriority="73"/>
+    <w:lsdException w:name="Light Shading Accent 1" w:uiPriority="60"/>
+    <w:lsdException w:name="Light List Accent 1" w:uiPriority="61"/>
+    <w:lsdException w:name="Light Grid Accent 1" w:uiPriority="62"/>
+    <w:lsdException w:name="Medium Shading 1 Accent 1" w:uiPriority="63"/>
+    <w:lsdException w:name="Medium Shading 2 Accent 1" w:uiPriority="64"/>
+    <w:lsdException w:name="Medium List 1 Accent 1" w:uiPriority="65"/>
+    <w:lsdException w:name="Revision" w:semiHidden="1"/>
+    <w:lsdException w:name="List Paragraph" w:uiPriority="34" w:qFormat="1"/>
+    <w:lsdException w:name="Quote" w:uiPriority="29" w:qFormat="1"/>
+    <w:lsdException w:name="Intense Quote" w:uiPriority="30" w:qFormat="1"/>
+    <w:lsdException w:name="Medium List 2 Accent 1" w:uiPriority="66"/>
+    <w:lsdException w:name="Medium Grid 1 Accent 1" w:uiPriority="67"/>
+    <w:lsdException w:name="Medium Grid 2 Accent 1" w:uiPriority="68"/>
+    <w:lsdException w:name="Medium Grid 3 Accent 1" w:uiPriority="69"/>
+    <w:lsdException w:name="Dark List Accent 1" w:uiPriority="70"/>
+    <w:lsdException w:name="Colorful Shading Accent 1" w:uiPriority="71"/>
+    <w:lsdException w:name="Colorful List Accent 1" w:uiPriority="72"/>
+    <w:lsdException w:name="Colorful Grid Accent 1" w:uiPriority="73"/>
+    <w:lsdException w:name="Light Shading Accent 2" w:uiPriority="60"/>
+    <w:lsdException w:name="Light List Accent 2" w:uiPriority="61"/>
+    <w:lsdException w:name="Light Grid Accent 2" w:uiPriority="62"/>
+    <w:lsdException w:name="Medium Shading 1 Accent 2" w:uiPriority="63"/>
+    <w:lsdException w:name="Medium Shading 2 Accent 2" w:uiPriority="64"/>
+    <w:lsdException w:name="Medium List 1 Accent 2" w:uiPriority="65"/>
+    <w:lsdException w:name="Medium List 2 Accent 2" w:uiPriority="66"/>
+    <w:lsdException w:name="Medium Grid 1 Accent 2" w:uiPriority="67"/>
+    <w:lsdException w:name="Medium Grid 2 Accent 2" w:uiPriority="68"/>
+    <w:lsdException w:name="Medium Grid 3 Accent 2" w:uiPriority="69"/>
+    <w:lsdException w:name="Dark List Accent 2" w:uiPriority="70"/>
+    <w:lsdException w:name="Colorful Shading Accent 2" w:uiPriority="71"/>
+    <w:lsdException w:name="Colorful List Accent 2" w:uiPriority="72"/>
+    <w:lsdException w:name="Colorful Grid Accent 2" w:uiPriority="73"/>
+    <w:lsdException w:name="Light Shading Accent 3" w:uiPriority="60"/>
+    <w:lsdException w:name="Light List Accent 3" w:uiPriority="61"/>
+    <w:lsdException w:name="Light Grid Accent 3" w:uiPriority="62"/>
+    <w:lsdException w:name="Medium Shading 1 Accent 3" w:uiPriority="63"/>
+    <w:lsdException w:name="Medium Shading 2 Accent 3" w:uiPriority="64"/>
+    <w:lsdException w:name="Medium List 1 Accent 3" w:uiPriority="65"/>
+    <w:lsdException w:name="Medium List 2 Accent 3" w:uiPriority="66"/>
+    <w:lsdException w:name="Medium Grid 1 Accent 3" w:uiPriority="67"/>
+    <w:lsdException w:name="Medium Grid 2 Accent 3" w:uiPriority="68"/>
+    <w:lsdException w:name="Medium Grid 3 Accent 3" w:uiPriority="69"/>
+    <w:lsdException w:name="Dark List Accent 3" w:uiPriority="70"/>
+    <w:lsdException w:name="Colorful Shading Accent 3" w:uiPriority="71"/>
+    <w:lsdException w:name="Colorful List Accent 3" w:uiPriority="72"/>
+    <w:lsdException w:name="Colorful Grid Accent 3" w:uiPriority="73"/>
+    <w:lsdException w:name="Light Shading Accent 4" w:uiPriority="60"/>
+    <w:lsdException w:name="Light List Accent 4" w:uiPriority="61"/>
+    <w:lsdException w:name="Light Grid Accent 4" w:uiPriority="62"/>
+    <w:lsdException w:name="Medium Shading 1 Accent 4" w:uiPriority="63"/>
+    <w:lsdException w:name="Medium Shading 2 Accent 4" w:uiPriority="64"/>
+    <w:lsdException w:name="Medium List 1 Accent 4" w:uiPriority="65"/>
+    <w:lsdException w:name="Medium List 2 Accent 4" w:uiPriority="66"/>
+    <w:lsdException w:name="Medium Grid 1 Accent 4" w:uiPriority="67"/>
+    <w:lsdException w:name="Medium Grid 2 Accent 4" w:uiPriority="68"/>
+    <w:lsdException w:name="Medium Grid 3 Accent 4" w:uiPriority="69"/>
+    <w:lsdException w:name="Dark List Accent 4" w:uiPriority="70"/>
+    <w:lsdException w:name="Colorful Shading Accent 4" w:uiPriority="71"/>
+    <w:lsdException w:name="Colorful List Accent 4" w:uiPriority="72"/>
+    <w:lsdException w:name="Colorful Grid Accent 4" w:uiPriority="73"/>
+    <w:lsdException w:name="Light Shading Accent 5" w:uiPriority="60"/>
+    <w:lsdException w:name="Light List Accent 5" w:uiPriority="61"/>
+    <w:lsdException w:name="Light Grid Accent 5" w:uiPriority="62"/>
+    <w:lsdException w:name="Medium Shading 1 Accent 5" w:uiPriority="63"/>
+    <w:lsdException w:name="Medium Shading 2 Accent 5" w:uiPriority="64"/>
+    <w:lsdException w:name="Medium List 1 Accent 5" w:uiPriority="65"/>
+    <w:lsdException w:name="Medium List 2 Accent 5" w:uiPriority="66"/>
+    <w:lsdException w:name="Medium Grid 1 Accent 5" w:uiPriority="67"/>
+    <w:lsdException w:name="Medium Grid 2 Accent 5" w:uiPriority="68"/>
+    <w:lsdException w:name="Medium Grid 3 Accent 5" w:uiPriority="69"/>
+    <w:lsdException w:name="Dark List Accent 5" w:uiPriority="70"/>
+    <w:lsdException w:name="Colorful Shading Accent 5" w:uiPriority="71"/>
+    <w:lsdException w:name="Colorful List Accent 5" w:uiPriority="72"/>
+    <w:lsdException w:name="Colorful Grid Accent 5" w:uiPriority="73"/>
+    <w:lsdException w:name="Light Shading Accent 6" w:uiPriority="60"/>
+    <w:lsdException w:name="Light List Accent 6" w:uiPriority="61"/>
+    <w:lsdException w:name="Light Grid Accent 6" w:uiPriority="62"/>
+    <w:lsdException w:name="Medium Shading 1 Accent 6" w:uiPriority="63"/>
+    <w:lsdException w:name="Medium Shading 2 Accent 6" w:uiPriority="64"/>
+    <w:lsdException w:name="Medium List 1 Accent 6" w:uiPriority="65"/>
+    <w:lsdException w:name="Medium List 2 Accent 6" w:uiPriority="66"/>
+    <w:lsdException w:name="Medium Grid 1 Accent 6" w:uiPriority="67"/>
+    <w:lsdException w:name="Medium Grid 2 Accent 6" w:uiPriority="68"/>
+    <w:lsdException w:name="Medium Grid 3 Accent 6" w:uiPriority="69"/>
+    <w:lsdException w:name="Dark List Accent 6" w:uiPriority="70"/>
+    <w:lsdException w:name="Colorful Shading Accent 6" w:uiPriority="71"/>
+    <w:lsdException w:name="Colorful List Accent 6" w:uiPriority="72"/>
+    <w:lsdException w:name="Colorful Grid Accent 6" w:uiPriority="73"/>
+    <w:lsdException w:name="Subtle Emphasis" w:uiPriority="19" w:qFormat="1"/>
+    <w:lsdException w:name="Intense Emphasis" w:uiPriority="21" w:qFormat="1"/>
+    <w:lsdException w:name="Subtle Reference" w:uiPriority="31" w:qFormat="1"/>
+    <w:lsdException w:name="Intense Reference" w:uiPriority="32" w:qFormat="1"/>
+    <w:lsdException w:name="Book Title" w:uiPriority="33" w:qFormat="1"/>
+    <w:lsdException w:name="Bibliography" w:semiHidden="1" w:uiPriority="37" w:unhideWhenUsed="1"/>
+    <w:lsdException w:name="TOC Heading" w:semiHidden="1" w:uiPriority="39" w:unhideWhenUsed="1" w:qFormat="1"/>
+    <w:lsdException w:name="Plain Table 1" w:uiPriority="41"/>
+    <w:lsdException w:name="Plain Table 2" w:uiPriority="42"/>
+    <w:lsdException w:name="Plain Table 3" w:uiPriority="43"/>
+    <w:lsdException w:name="Plain Table 4" w:uiPriority="44"/>
+    <w:lsdException w:name="Plain Table 5" w:uiPriority="45"/>
+    <w:lsdException w:name="Grid Table Light" w:uiPriority="40"/>
+    <w:lsdException w:name="Grid Table 1 Light" w:uiPriority="46"/>
+    <w:lsdException w:name="Grid Table 2" w:uiPriority="47"/>
+    <w:lsdException w:name="Grid Table 3" w:uiPriority="48"/>
+    <w:lsdException w:name="Grid Table 4" w:uiPriority="49"/>
+    <w:lsdException w:name="Grid Table 5 Dark" w:uiPriority="50"/>
+    <w:lsdException w:name="Grid Table 6 Colorful" w:uiPriority="51"/>
+    <w:lsdException w:name="Grid Table 7 Colorful" w:uiPriority="52"/>
+    <w:lsdException w:name="Grid Table 1 Light Accent 1" w:uiPriority="46"/>
+    <w:lsdException w:name="Grid Table 2 Accent 1" w:uiPriority="47"/>
+    <w:lsdException w:name="Grid Table 3 Accent 1" w:uiPriority="48"/>
+    <w:lsdException w:name="Grid Table 4 Accent 1" w:uiPriority="49"/>
+    <w:lsdException w:name="Grid Table 5 Dark Accent 1" w:uiPriority="50"/>
+    <w:lsdException w:name="Grid Table 6 Colorful Accent 1" w:uiPriority="51"/>
+    <w:lsdException w:name="Grid Table 7 Colorful Accent 1" w:uiPriority="52"/>
+    <w:lsdException w:name="Grid Table 1 Light Accent 2" w:uiPriority="46"/>
+    <w:lsdException w:name="Grid Table 2 Accent 2" w:uiPriority="47"/>
+    <w:lsdException w:name="Grid Table 3 Accent 2" w:uiPriority="48"/>
+    <w:lsdException w:name="Grid Table 4 Accent 2" w:uiPriority="49"/>
+    <w:lsdException w:name="Grid Table 5 Dark Accent 2" w:uiPriority="50"/>
+    <w:lsdException w:name="Grid Table 6 Colorful Accent 2" w:uiPriority="51"/>
+    <w:lsdException w:name="Grid Table 7 Colorful Accent 2" w:uiPriority="52"/>
+    <w:lsdException w:name="Grid Table 1 Light Accent 3" w:uiPriority="46"/>
+    <w:lsdException w:name="Grid Table 2 Accent 3" w:uiPriority="47"/>
+    <w:lsdException w:name="Grid Table 3 Accent 3" w:uiPriority="48"/>
+    <w:lsdException w:name="Grid Table 4 Accent 3" w:uiPriority="49"/>
+    <w:lsdException w:name="Grid Table 5 Dark Accent 3" w:uiPriority="50"/>
+    <w:lsdException w:name="Grid Table 6 Colorful Accent 3" w:uiPriority="51"/>
+    <w:lsdException w:name="Grid Table 7 Colorful Accent 3" w:uiPriority="52"/>
+    <w:lsdException w:name="Grid Table 1 Light Accent 4" w:uiPriority="46"/>
+    <w:lsdException w:name="Grid Table 2 Accent 4" w:uiPriority="47"/>
+    <w:lsdException w:name="Grid Table 3 Accent 4" w:uiPriority="48"/>
+    <w:lsdException w:name="Grid Table 4 Accent 4" w:uiPriority="49"/>
+    <w:lsdException w:name="Grid Table 5 Dark Accent 4" w:uiPriority="50"/>
+    <w:lsdException w:name="Grid Table 6 Colorful Accent 4" w:uiPriority="51"/>
+    <w:lsdException w:name="Grid Table 7 Colorful Accent 4" w:uiPriority="52"/>
+    <w:lsdException w:name="Grid Table 1 Light Accent 5" w:uiPriority="46"/>
+    <w:lsdException w:name="Grid Table 2 Accent 5" w:uiPriority="47"/>
+    <w:lsdException w:name="Grid Table 3 Accent 5" w:uiPriority="48"/>
+    <w:lsdException w:name="Grid Table 4 Accent 5" w:uiPriority="49"/>
+    <w:lsdException w:name="Grid Table 5 Dark Accent 5" w:uiPriority="50"/>
+    <w:lsdException w:name="Grid Table 6 Colorful Accent 5" w:uiPriority="51"/>
+    <w:lsdException w:name="Grid Table 7 Colorful Accent 5" w:uiPriority="52"/>
+    <w:lsdException w:name="Grid Table 1 Light Accent 6" w:uiPriority="46"/>
+    <w:lsdException w:name="Grid Table 2 Accent 6" w:uiPriority="47"/>
+    <w:lsdException w:name="Grid Table 3 Accent 6" w:uiPriority="48"/>
+    <w:lsdException w:name="Grid Table 4 Accent 6" w:uiPriority="49"/>
+    <w:lsdException w:name="Grid Table 5 Dark Accent 6" w:uiPriority="50"/>
+    <w:lsdException w:name="Grid Table 6 Colorful Accent 6" w:uiPriority="51"/>
+    <w:lsdException w:name="Grid Table 7 Colorful Accent 6" w:uiPriority="52"/>
+    <w:lsdException w:name="List Table 1 Light" w:uiPriority="46"/>
+    <w:lsdException w:name="List Table 2" w:uiPriority="47"/>
+    <w:lsdException w:name="List Table 3" w:uiPriority="48"/>
+    <w:lsdException w:name="List Table 4" w:uiPriority="49"/>
+    <w:lsdException w:name="List Table 5 Dark" w:uiPriority="50"/>
+    <w:lsdException w:name="List Table 6 Colorful" w:uiPriority="51"/>
+    <w:lsdException w:name="List Table 7 Colorful" w:uiPriority="52"/>
+    <w:lsdException w:name="List Table 1 Light Accent 1" w:uiPriority="46"/>
+    <w:lsdException w:name="List Table 2 Accent 1" w:uiPriority="47"/>
+    <w:lsdException w:name="List Table 3 Accent 1" w:uiPriority="48"/>
+    <w:lsdException w:name="List Table 4 Accent 1" w:uiPriority="49"/>
+    <w:lsdException w:name="List Table 5 Dark Accent 1" w:uiPriority="50"/>
+    <w:lsdException w:name="List Table 6 Colorful Accent 1" w:uiPriority="51"/>
+    <w:lsdException w:name="List Table 7 Colorful Accent 1" w:uiPriority="52"/>
+    <w:lsdException w:name="List Table 1 Light Accent 2" w:uiPriority="46"/>
+    <w:lsdException w:name="List Table 2 Accent 2" w:uiPriority="47"/>
+    <w:lsdException w:name="List Table 3 Accent 2" w:uiPriority="48"/>
+    <w:lsdException w:name="List Table 4 Accent 2" w:uiPriority="49"/>
+    <w:lsdException w:name="List Table 5 Dark Accent 2" w:uiPriority="50"/>
+    <w:lsdException w:name="List Table 6 Colorful Accent 2" w:uiPriority="51"/>
+    <w:lsdException w:name="List Table 7 Colorful Accent 2" w:uiPriority="52"/>
+    <w:lsdException w:name="List Table 1 Light Accent 3" w:uiPriority="46"/>
+    <w:lsdException w:name="List Table 2 Accent 3" w:uiPriority="47"/>
+    <w:lsdException w:name="List Table 3 Accent 3" w:uiPriority="48"/>
+    <w:lsdException w:name="List Table 4 Accent 3" w:uiPriority="49"/>
+    <w:lsdException w:name="List Table 5 Dark Accent 3" w:uiPriority="50"/>
+    <w:lsdException w:name="List Table 6 Colorful Accent 3" w:uiPriority="51"/>
+    <w:lsdException w:name="List Table 7 Colorful Accent 3" w:uiPriority="52"/>
+    <w:lsdException w:name="List Table 1 Light Accent 4" w:uiPriority="46"/>
+    <w:lsdException w:name="List Table 2 Accent 4" w:uiPriority="47"/>
+    <w:lsdException w:name="List Table 3 Accent 4" w:uiPriority="48"/>
+    <w:lsdException w:name="List Table 4 Accent 4" w:uiPriority="49"/>
+    <w:lsdException w:name="List Table 5 Dark Accent 4" w:uiPriority="50"/>
+    <w:lsdException w:name="List Table 6 Colorful Accent 4" w:uiPriority="51"/>
+    <w:lsdException w:name="List Table 7 Colorful Accent 4" w:uiPriority="52"/>
+    <w:lsdException w:name="List Table 1 Light Accent 5" w:uiPriority="46"/>
+    <w:lsdException w:name="List Table 2 Accent 5" w:uiPriority="47"/>
+    <w:lsdException w:name="List Table 3 Accent 5" w:uiPriority="48"/>
+    <w:lsdException w:name="List Table 4 Accent 5" w:uiPriority="49"/>
+    <w:lsdException w:name="List Table 5 Dark Accent 5" w:uiPriority="50"/>
+    <w:lsdException w:name="List Table 6 Colorful Accent 5" w:uiPriority="51"/>
+    <w:lsdException w:name="List Table 7 Colorful Accent 5" w:uiPriority="52"/>
+    <w:lsdException w:name="List Table 1 Light Accent 6" w:uiPriority="46"/>
+    <w:lsdException w:name="List Table 2 Accent 6" w:uiPriority="47"/>
+    <w:lsdException w:name="List Table 3 Accent 6" w:uiPriority="48"/>
+    <w:lsdException w:name="List Table 4 Accent 6" w:uiPriority="49"/>
+    <w:lsdException w:name="List Table 5 Dark Accent 6" w:uiPriority="50"/>
+    <w:lsdException w:name="List Table 6 Colorful Accent 6" w:uiPriority="51"/>
+    <w:lsdException w:name="List Table 7 Colorful Accent 6" w:uiPriority="52"/>
+    <w:lsdException w:name="Mention" w:semiHidden="1" w:unhideWhenUsed="1"/>
+    <w:lsdException w:name="Smart Hyperlink" w:semiHidden="1" w:unhideWhenUsed="1"/>
+    <w:lsdException w:name="Hashtag" w:semiHidden="1" w:unhideWhenUsed="1"/>
+    <w:lsdException w:name="Unresolved Mention" w:semiHidden="1" w:unhideWhenUsed="1"/>
+    <w:lsdException w:name="Smart Link" w:semiHidden="1" w:unhideWhenUsed="1"/>
+  </w:latentStyles>
+  <w:style w:type="paragraph" w:default="1" w:styleId="Normal">
+    <w:name w:val="Normal"/>
+    <w:qFormat/>
+  </w:style>
+  <w:style w:type="character" w:default="1" w:styleId="DefaultParagraphFont">
+    <w:name w:val="Default Paragraph Font"/>
+    <w:uiPriority w:val="1"/>
+    <w:semiHidden/>
+    <w:unhideWhenUsed/>
+  </w:style>
+  <w:style w:type="table" w:default="1" w:styleId="TableNormal">
+    <w:name w:val="Normal Table"/>
+    <w:uiPriority w:val="99"/>
+    <w:semiHidden/>
+    <w:unhideWhenUsed/>
+    <w:tblPr>
+      <w:tblInd w:w="0" w:type="dxa"/>
+      <w:tblCellMar>
+        <w:top w:w="0" w:type="dxa"/>
+        <w:left w:w="108" w:type="dxa"/>
+        <w:bottom w:w="0" w:type="dxa"/>
+        <w:right w:w="108" w:type="dxa"/>
+      </w:tblCellMar>
+    </w:tblPr>
+  </w:style>
+  <w:style w:type="numbering" w:default="1" w:styleId="NoList">
+    <w:name w:val="No List"/>
+    <w:uiPriority w:val="99"/>
+    <w:semiHidden/>
+    <w:unhideWhenUsed/>
+  </w:style>
+  <w:style w:type="character" w:styleId="PlaceholderText">
+    <w:name w:val="Placeholder Text"/>
+    <w:basedOn w:val="DefaultParagraphFont"/>
+    <w:uiPriority w:val="99"/>
+    <w:semiHidden/>
+    <w:rsid w:val="006205BB"/>
+    <w:rPr>
+      <w:color w:val="666666"/>
+    </w:rPr>
+  </w:style>
+</w:styles>
+</file>
+
+<file path=word/glossary/webSettings.xml><?xml version="1.0" encoding="utf-8"?>
+<w:webSettings xmlns:mc="http://schemas.openxmlformats.org/markup-compatibility/2006" xmlns:r="http://schemas.openxmlformats.org/officeDocument/2006/relationships" xmlns:w="http://schemas.openxmlformats.org/wordprocessingml/2006/main" xmlns:w14="http://schemas.microsoft.com/office/word/2010/wordml" xmlns:w15="http://schemas.microsoft.com/office/word/2012/wordml" xmlns:w16cex="http://schemas.microsoft.com/office/word/2018/wordml/cex" xmlns:w16cid="http://schemas.microsoft.com/office/word/2016/wordml/cid" xmlns:w16="http://schemas.microsoft.com/office/word/2018/wordml" xmlns:w16sdtdh="http://schemas.microsoft.com/office/word/2020/wordml/sdtdatahash" xmlns:w16se="http://schemas.microsoft.com/office/word/2015/wordml/symex" mc:Ignorable="w14 w15 w16se w16cid w16 w16cex w16sdtdh">
+  <w:optimizeForBrowser/>
+  <w:allowPNG/>
+</w:webSettings>
+</file>
+
 <file path=word/theme/theme1.xml><?xml version="1.0" encoding="utf-8"?>
 <a:theme xmlns:a="http://schemas.openxmlformats.org/drawingml/2006/main" name="Office Theme">
   <a:themeElements>
@@ -1803,25 +3228,6 @@
 </file>
 
 <file path=customXml/item1.xml><?xml version="1.0" encoding="utf-8"?>
-<p:properties xmlns:p="http://schemas.microsoft.com/office/2006/metadata/properties" xmlns:xsi="http://www.w3.org/2001/XMLSchema-instance" xmlns:pc="http://schemas.microsoft.com/office/infopath/2007/PartnerControls">
-  <documentManagement>
-    <_ip_UnifiedCompliancePolicyUIAction xmlns="http://schemas.microsoft.com/sharepoint/v3" xsi:nil="true"/>
-    <_ip_UnifiedCompliancePolicyProperties xmlns="http://schemas.microsoft.com/sharepoint/v3" xsi:nil="true"/>
-    <_activity xmlns="1d15d517-2ba4-46a6-851b-ae81d52e4606" xsi:nil="true"/>
-  </documentManagement>
-</p:properties>
-</file>
-
-<file path=customXml/item2.xml><?xml version="1.0" encoding="utf-8"?>
-<?mso-contentType ?>
-<FormTemplates xmlns="http://schemas.microsoft.com/sharepoint/v3/contenttype/forms">
-  <Display>DocumentLibraryForm</Display>
-  <Edit>DocumentLibraryForm</Edit>
-  <New>DocumentLibraryForm</New>
-</FormTemplates>
-</file>
-
-<file path=customXml/item3.xml><?xml version="1.0" encoding="utf-8"?>
 <ct:contentTypeSchema xmlns:ct="http://schemas.microsoft.com/office/2006/metadata/contentType" xmlns:ma="http://schemas.microsoft.com/office/2006/metadata/properties/metaAttributes" ct:_="" ma:_="" ma:contentTypeName="Document" ma:contentTypeID="0x01010005BAA6687EDA1441B7A5A531B982265F" ma:contentTypeVersion="20" ma:contentTypeDescription="Create a new document." ma:contentTypeScope="" ma:versionID="adfda69958fea513eb44b5ce7d633eb9">
   <xsd:schema xmlns:xsd="http://www.w3.org/2001/XMLSchema" xmlns:xs="http://www.w3.org/2001/XMLSchema" xmlns:p="http://schemas.microsoft.com/office/2006/metadata/properties" xmlns:ns1="http://schemas.microsoft.com/sharepoint/v3" xmlns:ns3="1d15d517-2ba4-46a6-851b-ae81d52e4606" xmlns:ns4="766fbf25-2228-4ddc-9045-02a1df6913f1" targetNamespace="http://schemas.microsoft.com/office/2006/metadata/properties" ma:root="true" ma:fieldsID="3ef7373ab77544b3a7d69358123d52b3" ns1:_="" ns3:_="" ns4:_="">
     <xsd:import namespace="http://schemas.microsoft.com/sharepoint/v3"/>
@@ -2091,26 +3497,26 @@
 </ct:contentTypeSchema>
 </file>
 
-<file path=customXml/itemProps1.xml><?xml version="1.0" encoding="utf-8"?>
-<ds:datastoreItem xmlns:ds="http://schemas.openxmlformats.org/officeDocument/2006/customXml" ds:itemID="{C27792D8-8DBD-4C16-B380-DCB74F700CB1}">
-  <ds:schemaRefs>
-    <ds:schemaRef ds:uri="http://schemas.microsoft.com/office/2006/metadata/properties"/>
-    <ds:schemaRef ds:uri="http://schemas.microsoft.com/office/infopath/2007/PartnerControls"/>
-    <ds:schemaRef ds:uri="http://schemas.microsoft.com/sharepoint/v3"/>
-    <ds:schemaRef ds:uri="1d15d517-2ba4-46a6-851b-ae81d52e4606"/>
-  </ds:schemaRefs>
-</ds:datastoreItem>
+<file path=customXml/item2.xml><?xml version="1.0" encoding="utf-8"?>
+<?mso-contentType ?>
+<FormTemplates xmlns="http://schemas.microsoft.com/sharepoint/v3/contenttype/forms">
+  <Display>DocumentLibraryForm</Display>
+  <Edit>DocumentLibraryForm</Edit>
+  <New>DocumentLibraryForm</New>
+</FormTemplates>
 </file>
 
-<file path=customXml/itemProps2.xml><?xml version="1.0" encoding="utf-8"?>
-<ds:datastoreItem xmlns:ds="http://schemas.openxmlformats.org/officeDocument/2006/customXml" ds:itemID="{9B0F5D26-3478-4862-9D29-CBB6CEA25F80}">
-  <ds:schemaRefs>
-    <ds:schemaRef ds:uri="http://schemas.microsoft.com/sharepoint/v3/contenttype/forms"/>
-  </ds:schemaRefs>
-</ds:datastoreItem>
+<file path=customXml/item3.xml><?xml version="1.0" encoding="utf-8"?>
+<p:properties xmlns:p="http://schemas.microsoft.com/office/2006/metadata/properties" xmlns:xsi="http://www.w3.org/2001/XMLSchema-instance" xmlns:pc="http://schemas.microsoft.com/office/infopath/2007/PartnerControls">
+  <documentManagement>
+    <_ip_UnifiedCompliancePolicyUIAction xmlns="http://schemas.microsoft.com/sharepoint/v3" xsi:nil="true"/>
+    <_ip_UnifiedCompliancePolicyProperties xmlns="http://schemas.microsoft.com/sharepoint/v3" xsi:nil="true"/>
+    <_activity xmlns="1d15d517-2ba4-46a6-851b-ae81d52e4606" xsi:nil="true"/>
+  </documentManagement>
+</p:properties>
 </file>
 
-<file path=customXml/itemProps3.xml><?xml version="1.0" encoding="utf-8"?>
+<file path=customXml/itemProps1.xml><?xml version="1.0" encoding="utf-8"?>
 <ds:datastoreItem xmlns:ds="http://schemas.openxmlformats.org/officeDocument/2006/customXml" ds:itemID="{D148BB34-EFF7-4526-8213-7558C9719CA4}">
   <ds:schemaRefs>
     <ds:schemaRef ds:uri="http://schemas.microsoft.com/office/2006/metadata/contentType"/>
@@ -2128,4 +3534,23 @@
     <ds:schemaRef ds:uri="http://schemas.microsoft.com/internal/obd"/>
   </ds:schemaRefs>
 </ds:datastoreItem>
+</file>
+
+<file path=customXml/itemProps2.xml><?xml version="1.0" encoding="utf-8"?>
+<ds:datastoreItem xmlns:ds="http://schemas.openxmlformats.org/officeDocument/2006/customXml" ds:itemID="{9B0F5D26-3478-4862-9D29-CBB6CEA25F80}">
+  <ds:schemaRefs>
+    <ds:schemaRef ds:uri="http://schemas.microsoft.com/sharepoint/v3/contenttype/forms"/>
+  </ds:schemaRefs>
+</ds:datastoreItem>
+</file>
+
+<file path=customXml/itemProps3.xml><?xml version="1.0" encoding="utf-8"?>
+<ds:datastoreItem xmlns:ds="http://schemas.openxmlformats.org/officeDocument/2006/customXml" ds:itemID="{C27792D8-8DBD-4C16-B380-DCB74F700CB1}">
+  <ds:schemaRefs>
+    <ds:schemaRef ds:uri="http://schemas.microsoft.com/office/2006/metadata/properties"/>
+    <ds:schemaRef ds:uri="http://schemas.microsoft.com/office/infopath/2007/PartnerControls"/>
+    <ds:schemaRef ds:uri="http://schemas.microsoft.com/sharepoint/v3"/>
+    <ds:schemaRef ds:uri="1d15d517-2ba4-46a6-851b-ae81d52e4606"/>
+  </ds:schemaRefs>
+</ds:datastoreItem>
 </file>
</xml_diff>

<commit_message>
changed java code and made pdf
changed the code to use the method explained in assignment 1
added the comments for the grader
and created pdf file
</commit_message>
<xml_diff>
--- a/Notes/Lect3Notes.docx
+++ b/Notes/Lect3Notes.docx
@@ -97,9 +97,6 @@
       <w:proofErr w:type="spellEnd"/>
       <w:r>
         <w:t xml:space="preserve"> = more than </w:t>
-      </w:r>
-      <w:r>
-        <w:t>Ω</w:t>
       </w:r>
     </w:p>
     <w:p/>
@@ -573,19 +570,23 @@
           <w:rFonts w:eastAsiaTheme="minorEastAsia"/>
         </w:rPr>
       </w:pPr>
-      <w:proofErr w:type="spellStart"/>
-      <w:r>
-        <w:rPr>
-          <w:rFonts w:eastAsiaTheme="minorEastAsia"/>
-        </w:rPr>
-        <w:t>Celing</w:t>
-      </w:r>
-      <w:proofErr w:type="spellEnd"/>
-      <w:r>
-        <w:rPr>
-          <w:rFonts w:eastAsiaTheme="minorEastAsia"/>
-        </w:rPr>
-        <w:t xml:space="preserve"> of </w:t>
+      <w:r>
+        <w:rPr>
+          <w:rFonts w:eastAsiaTheme="minorEastAsia"/>
+        </w:rPr>
+        <w:t>Ce</w:t>
+      </w:r>
+      <w:r>
+        <w:rPr>
+          <w:rFonts w:eastAsiaTheme="minorEastAsia"/>
+        </w:rPr>
+        <w:t>i</w:t>
+      </w:r>
+      <w:r>
+        <w:rPr>
+          <w:rFonts w:eastAsiaTheme="minorEastAsia"/>
+        </w:rPr>
+        <w:t xml:space="preserve">ling of </w:t>
       </w:r>
       <w:r>
         <w:rPr>
@@ -888,6 +889,9 @@
             </m:sup>
           </m:sSup>
           <m:r>
+            <m:rPr>
+              <m:sty m:val="p"/>
+            </m:rPr>
             <w:rPr>
               <w:rFonts w:ascii="Cambria Math" w:eastAsiaTheme="minorEastAsia" w:hAnsi="Cambria Math"/>
             </w:rPr>
@@ -928,6 +932,9 @@
             </m:sup>
           </m:sSup>
           <m:r>
+            <m:rPr>
+              <m:sty m:val="p"/>
+            </m:rPr>
             <w:rPr>
               <w:rFonts w:ascii="Cambria Math" w:eastAsiaTheme="minorEastAsia" w:hAnsi="Cambria Math"/>
             </w:rPr>
@@ -1022,7 +1029,91 @@
         <w:rPr>
           <w:rFonts w:eastAsiaTheme="minorEastAsia"/>
         </w:rPr>
-        <w:t xml:space="preserve"> = Additive </w:t>
+        <w:t xml:space="preserve"> = </w:t>
+      </w:r>
+      <w:proofErr w:type="gramStart"/>
+      <w:r>
+        <w:rPr>
+          <w:rFonts w:eastAsiaTheme="minorEastAsia"/>
+        </w:rPr>
+        <w:t>Additive</w:t>
+      </w:r>
+      <w:r>
+        <w:rPr>
+          <w:rFonts w:eastAsiaTheme="minorEastAsia"/>
+        </w:rPr>
+        <w:t xml:space="preserve"> ;</w:t>
+      </w:r>
+      <w:proofErr w:type="gramEnd"/>
+      <w:r>
+        <w:rPr>
+          <w:rFonts w:eastAsiaTheme="minorEastAsia"/>
+        </w:rPr>
+        <w:t xml:space="preserve"> 1,2,3 …. + n = </w:t>
+      </w:r>
+      <w:r>
+        <w:rPr>
+          <w:rFonts w:eastAsiaTheme="minorEastAsia"/>
+        </w:rPr>
+        <w:t xml:space="preserve"> </w:t>
+      </w:r>
+      <w:r>
+        <w:rPr>
+          <w:rFonts w:eastAsiaTheme="minorEastAsia"/>
+        </w:rPr>
+        <w:t xml:space="preserve"> </w:t>
+      </w:r>
+      <m:oMath>
+        <m:f>
+          <m:fPr>
+            <m:ctrlPr>
+              <w:rPr>
+                <w:rFonts w:ascii="Cambria Math" w:eastAsiaTheme="minorEastAsia" w:hAnsi="Cambria Math"/>
+                <w:i/>
+              </w:rPr>
+            </m:ctrlPr>
+          </m:fPr>
+          <m:num>
+            <m:r>
+              <w:rPr>
+                <w:rFonts w:ascii="Cambria Math" w:eastAsiaTheme="minorEastAsia" w:hAnsi="Cambria Math"/>
+              </w:rPr>
+              <m:t>n</m:t>
+            </m:r>
+            <m:d>
+              <m:dPr>
+                <m:ctrlPr>
+                  <w:rPr>
+                    <w:rFonts w:ascii="Cambria Math" w:eastAsiaTheme="minorEastAsia" w:hAnsi="Cambria Math"/>
+                    <w:i/>
+                  </w:rPr>
+                </m:ctrlPr>
+              </m:dPr>
+              <m:e>
+                <m:r>
+                  <w:rPr>
+                    <w:rFonts w:ascii="Cambria Math" w:eastAsiaTheme="minorEastAsia" w:hAnsi="Cambria Math"/>
+                  </w:rPr>
+                  <m:t>n+1</m:t>
+                </m:r>
+              </m:e>
+            </m:d>
+          </m:num>
+          <m:den>
+            <m:r>
+              <w:rPr>
+                <w:rFonts w:ascii="Cambria Math" w:eastAsiaTheme="minorEastAsia" w:hAnsi="Cambria Math"/>
+              </w:rPr>
+              <m:t>2</m:t>
+            </m:r>
+          </m:den>
+        </m:f>
+      </m:oMath>
+      <w:r>
+        <w:rPr>
+          <w:rFonts w:eastAsiaTheme="minorEastAsia"/>
+        </w:rPr>
+        <w:t xml:space="preserve">  </w:t>
       </w:r>
     </w:p>
     <w:p>
@@ -1070,6 +1161,26 @@
           <w:rFonts w:eastAsiaTheme="minorEastAsia"/>
         </w:rPr>
       </w:pPr>
+      <w:r>
+        <w:rPr>
+          <w:rFonts w:eastAsiaTheme="minorEastAsia"/>
+        </w:rPr>
+        <w:t>Example 5,9,13,17,</w:t>
+      </w:r>
+      <w:proofErr w:type="gramStart"/>
+      <w:r>
+        <w:rPr>
+          <w:rFonts w:eastAsiaTheme="minorEastAsia"/>
+        </w:rPr>
+        <w:t>21 ;</w:t>
+      </w:r>
+      <w:proofErr w:type="gramEnd"/>
+      <w:r>
+        <w:rPr>
+          <w:rFonts w:eastAsiaTheme="minorEastAsia"/>
+        </w:rPr>
+        <w:t xml:space="preserve"> a + 4</w:t>
+      </w:r>
     </w:p>
     <w:p>
       <w:pPr>
@@ -1083,21 +1194,12 @@
             <w:rPr>
               <w:rFonts w:ascii="Cambria Math" w:eastAsiaTheme="minorEastAsia" w:hAnsi="Cambria Math"/>
             </w:rPr>
-            <m:t>S= 1+ 2 +</m:t>
+            <m:t>S= 1+ 2 +…+ n</m:t>
           </m:r>
           <m:r>
-            <w:rPr>
-              <w:rFonts w:ascii="Cambria Math" w:eastAsiaTheme="minorEastAsia" w:hAnsi="Cambria Math"/>
-            </w:rPr>
-            <m:t>…+</m:t>
-          </m:r>
-          <m:r>
-            <w:rPr>
-              <w:rFonts w:ascii="Cambria Math" w:eastAsiaTheme="minorEastAsia" w:hAnsi="Cambria Math"/>
-            </w:rPr>
-            <m:t xml:space="preserve"> n</m:t>
-          </m:r>
-          <m:r>
+            <m:rPr>
+              <m:sty m:val="p"/>
+            </m:rPr>
             <w:rPr>
               <w:rFonts w:ascii="Cambria Math" w:eastAsiaTheme="minorEastAsia" w:hAnsi="Cambria Math"/>
             </w:rPr>
@@ -1140,16 +1242,404 @@
     </w:p>
     <w:p>
       <w:pPr>
-        <w:rPr>
-          <w:rFonts w:eastAsiaTheme="minorEastAsia"/>
-        </w:rPr>
-      </w:pPr>
-      <w:r>
-        <w:rPr>
-          <w:rFonts w:eastAsiaTheme="minorEastAsia"/>
-        </w:rPr>
-        <w:t xml:space="preserve">For Geometric Series = Multiplicative </w:t>
-      </w:r>
+        <w:pStyle w:val="NoSpacing"/>
+        <w:rPr>
+          <w:rFonts w:eastAsiaTheme="minorEastAsia"/>
+        </w:rPr>
+      </w:pPr>
+      <w:r>
+        <w:rPr>
+          <w:rFonts w:eastAsiaTheme="minorEastAsia"/>
+        </w:rPr>
+        <w:t xml:space="preserve">For </w:t>
+      </w:r>
+      <w:r>
+        <w:rPr>
+          <w:rStyle w:val="Heading3Char"/>
+        </w:rPr>
+        <w:t>Geometric Series</w:t>
+      </w:r>
+      <w:r>
+        <w:rPr>
+          <w:rFonts w:eastAsiaTheme="minorEastAsia"/>
+        </w:rPr>
+        <w:t xml:space="preserve"> = </w:t>
+      </w:r>
+      <w:proofErr w:type="gramStart"/>
+      <w:r>
+        <w:rPr>
+          <w:rFonts w:eastAsiaTheme="minorEastAsia"/>
+        </w:rPr>
+        <w:t xml:space="preserve">Multiplicative </w:t>
+      </w:r>
+      <w:r>
+        <w:rPr>
+          <w:rFonts w:eastAsiaTheme="minorEastAsia"/>
+        </w:rPr>
+        <w:t>;</w:t>
+      </w:r>
+      <w:proofErr w:type="gramEnd"/>
+      <w:r>
+        <w:rPr>
+          <w:rFonts w:eastAsiaTheme="minorEastAsia"/>
+        </w:rPr>
+        <w:t xml:space="preserve"> 3,6,12,24,48,96</w:t>
+      </w:r>
+      <w:r>
+        <w:rPr>
+          <w:rFonts w:eastAsiaTheme="minorEastAsia"/>
+        </w:rPr>
+        <w:t xml:space="preserve"> + … n = </w:t>
+      </w:r>
+      <m:oMath>
+        <m:r>
+          <w:rPr>
+            <w:rFonts w:ascii="Cambria Math" w:eastAsiaTheme="minorEastAsia" w:hAnsi="Cambria Math"/>
+          </w:rPr>
+          <m:t xml:space="preserve">a × </m:t>
+        </m:r>
+        <m:sSup>
+          <m:sSupPr>
+            <m:ctrlPr>
+              <w:rPr>
+                <w:rFonts w:ascii="Cambria Math" w:eastAsiaTheme="minorEastAsia" w:hAnsi="Cambria Math"/>
+                <w:i/>
+              </w:rPr>
+            </m:ctrlPr>
+          </m:sSupPr>
+          <m:e>
+            <m:r>
+              <w:rPr>
+                <w:rFonts w:ascii="Cambria Math" w:eastAsiaTheme="minorEastAsia" w:hAnsi="Cambria Math"/>
+              </w:rPr>
+              <m:t>r</m:t>
+            </m:r>
+          </m:e>
+          <m:sup>
+            <m:r>
+              <w:rPr>
+                <w:rFonts w:ascii="Cambria Math" w:eastAsiaTheme="minorEastAsia" w:hAnsi="Cambria Math"/>
+              </w:rPr>
+              <m:t>n</m:t>
+            </m:r>
+          </m:sup>
+        </m:sSup>
+        <m:r>
+          <w:rPr>
+            <w:rFonts w:ascii="Cambria Math" w:eastAsiaTheme="minorEastAsia" w:hAnsi="Cambria Math"/>
+          </w:rPr>
+          <m:t xml:space="preserve">-1 </m:t>
+        </m:r>
+      </m:oMath>
+      <w:r>
+        <w:rPr>
+          <w:rFonts w:eastAsiaTheme="minorEastAsia"/>
+        </w:rPr>
+        <w:t xml:space="preserve">; </w:t>
+      </w:r>
+      <m:oMath>
+        <m:r>
+          <w:rPr>
+            <w:rFonts w:ascii="Cambria Math" w:eastAsiaTheme="minorEastAsia" w:hAnsi="Cambria Math"/>
+          </w:rPr>
+          <m:t>given r≠1</m:t>
+        </m:r>
+      </m:oMath>
+    </w:p>
+    <w:p>
+      <w:pPr>
+        <w:rPr>
+          <w:rFonts w:eastAsiaTheme="minorEastAsia"/>
+        </w:rPr>
+      </w:pPr>
+      <w:r>
+        <w:rPr>
+          <w:rFonts w:eastAsiaTheme="minorEastAsia"/>
+        </w:rPr>
+        <w:t>3 * 2^</w:t>
+      </w:r>
+    </w:p>
+    <w:p>
+      <w:pPr>
+        <w:rPr>
+          <w:rFonts w:eastAsiaTheme="minorEastAsia"/>
+        </w:rPr>
+      </w:pPr>
+    </w:p>
+    <w:p>
+      <w:pPr>
+        <w:rPr>
+          <w:rFonts w:eastAsiaTheme="minorEastAsia"/>
+        </w:rPr>
+      </w:pPr>
+      <m:oMath>
+        <m:sSub>
+          <m:sSubPr>
+            <m:ctrlPr>
+              <w:rPr>
+                <w:rFonts w:ascii="Cambria Math" w:eastAsiaTheme="minorEastAsia" w:hAnsi="Cambria Math"/>
+                <w:i/>
+              </w:rPr>
+            </m:ctrlPr>
+          </m:sSubPr>
+          <m:e>
+            <m:r>
+              <w:rPr>
+                <w:rFonts w:ascii="Cambria Math" w:eastAsiaTheme="minorEastAsia" w:hAnsi="Cambria Math"/>
+              </w:rPr>
+              <m:t>S</m:t>
+            </m:r>
+          </m:e>
+          <m:sub>
+            <m:r>
+              <w:rPr>
+                <w:rFonts w:ascii="Cambria Math" w:eastAsiaTheme="minorEastAsia" w:hAnsi="Cambria Math"/>
+              </w:rPr>
+              <m:t>n</m:t>
+            </m:r>
+          </m:sub>
+        </m:sSub>
+        <m:r>
+          <w:rPr>
+            <w:rFonts w:ascii="Cambria Math" w:eastAsiaTheme="minorEastAsia" w:hAnsi="Cambria Math"/>
+          </w:rPr>
+          <m:t>=</m:t>
+        </m:r>
+      </m:oMath>
+      <w:r>
+        <w:rPr>
+          <w:rFonts w:eastAsiaTheme="minorEastAsia"/>
+        </w:rPr>
+        <w:t xml:space="preserve"> </w:t>
+      </w:r>
+      <m:oMath>
+        <m:r>
+          <w:rPr>
+            <w:rFonts w:ascii="Cambria Math" w:eastAsiaTheme="minorEastAsia" w:hAnsi="Cambria Math"/>
+          </w:rPr>
+          <m:t>(</m:t>
+        </m:r>
+        <m:sSup>
+          <m:sSupPr>
+            <m:ctrlPr>
+              <w:rPr>
+                <w:rFonts w:ascii="Cambria Math" w:eastAsiaTheme="minorEastAsia" w:hAnsi="Cambria Math"/>
+                <w:i/>
+              </w:rPr>
+            </m:ctrlPr>
+          </m:sSupPr>
+          <m:e>
+            <m:r>
+              <w:rPr>
+                <w:rFonts w:ascii="Cambria Math" w:eastAsiaTheme="minorEastAsia" w:hAnsi="Cambria Math"/>
+              </w:rPr>
+              <m:t xml:space="preserve"> n</m:t>
+            </m:r>
+          </m:e>
+          <m:sup>
+            <m:r>
+              <w:rPr>
+                <w:rFonts w:ascii="Cambria Math" w:eastAsiaTheme="minorEastAsia" w:hAnsi="Cambria Math"/>
+              </w:rPr>
+              <m:t>8</m:t>
+            </m:r>
+          </m:sup>
+        </m:sSup>
+        <m:r>
+          <w:rPr>
+            <w:rFonts w:ascii="Cambria Math" w:eastAsiaTheme="minorEastAsia" w:hAnsi="Cambria Math"/>
+          </w:rPr>
+          <m:t>)</m:t>
+        </m:r>
+        <m:r>
+          <w:rPr>
+            <w:rFonts w:ascii="Cambria Math" w:eastAsiaTheme="minorEastAsia" w:hAnsi="Cambria Math"/>
+          </w:rPr>
+          <w:br/>
+        </m:r>
+      </m:oMath>
+      <m:oMathPara>
+        <m:oMath>
+          <m:sSup>
+            <m:sSupPr>
+              <m:ctrlPr>
+                <w:rPr>
+                  <w:rFonts w:ascii="Cambria Math" w:eastAsiaTheme="minorEastAsia" w:hAnsi="Cambria Math"/>
+                  <w:i/>
+                </w:rPr>
+              </m:ctrlPr>
+            </m:sSupPr>
+            <m:e>
+              <m:r>
+                <w:rPr>
+                  <w:rFonts w:ascii="Cambria Math" w:eastAsiaTheme="minorEastAsia" w:hAnsi="Cambria Math"/>
+                </w:rPr>
+                <m:t>1</m:t>
+              </m:r>
+            </m:e>
+            <m:sup>
+              <m:r>
+                <w:rPr>
+                  <w:rFonts w:ascii="Cambria Math" w:eastAsiaTheme="minorEastAsia" w:hAnsi="Cambria Math"/>
+                </w:rPr>
+                <m:t>7</m:t>
+              </m:r>
+            </m:sup>
+          </m:sSup>
+          <m:r>
+            <w:rPr>
+              <w:rFonts w:ascii="Cambria Math" w:eastAsiaTheme="minorEastAsia" w:hAnsi="Cambria Math"/>
+            </w:rPr>
+            <m:t>+</m:t>
+          </m:r>
+          <m:sSup>
+            <m:sSupPr>
+              <m:ctrlPr>
+                <w:rPr>
+                  <w:rFonts w:ascii="Cambria Math" w:eastAsiaTheme="minorEastAsia" w:hAnsi="Cambria Math"/>
+                  <w:i/>
+                </w:rPr>
+              </m:ctrlPr>
+            </m:sSupPr>
+            <m:e>
+              <m:r>
+                <w:rPr>
+                  <w:rFonts w:ascii="Cambria Math" w:eastAsiaTheme="minorEastAsia" w:hAnsi="Cambria Math"/>
+                </w:rPr>
+                <m:t>2</m:t>
+              </m:r>
+            </m:e>
+            <m:sup>
+              <m:r>
+                <w:rPr>
+                  <w:rFonts w:ascii="Cambria Math" w:eastAsiaTheme="minorEastAsia" w:hAnsi="Cambria Math"/>
+                </w:rPr>
+                <m:t>7</m:t>
+              </m:r>
+            </m:sup>
+          </m:sSup>
+          <m:r>
+            <w:rPr>
+              <w:rFonts w:ascii="Cambria Math" w:eastAsiaTheme="minorEastAsia" w:hAnsi="Cambria Math"/>
+            </w:rPr>
+            <m:t>+</m:t>
+          </m:r>
+          <m:sSup>
+            <m:sSupPr>
+              <m:ctrlPr>
+                <w:rPr>
+                  <w:rFonts w:ascii="Cambria Math" w:eastAsiaTheme="minorEastAsia" w:hAnsi="Cambria Math"/>
+                  <w:i/>
+                </w:rPr>
+              </m:ctrlPr>
+            </m:sSupPr>
+            <m:e>
+              <m:r>
+                <w:rPr>
+                  <w:rFonts w:ascii="Cambria Math" w:eastAsiaTheme="minorEastAsia" w:hAnsi="Cambria Math"/>
+                </w:rPr>
+                <m:t>3</m:t>
+              </m:r>
+            </m:e>
+            <m:sup>
+              <m:r>
+                <w:rPr>
+                  <w:rFonts w:ascii="Cambria Math" w:eastAsiaTheme="minorEastAsia" w:hAnsi="Cambria Math"/>
+                </w:rPr>
+                <m:t>7</m:t>
+              </m:r>
+            </m:sup>
+          </m:sSup>
+          <m:r>
+            <w:rPr>
+              <w:rFonts w:ascii="Cambria Math" w:eastAsiaTheme="minorEastAsia" w:hAnsi="Cambria Math"/>
+            </w:rPr>
+            <m:t>…+</m:t>
+          </m:r>
+          <m:sSup>
+            <m:sSupPr>
+              <m:ctrlPr>
+                <w:rPr>
+                  <w:rFonts w:ascii="Cambria Math" w:eastAsiaTheme="minorEastAsia" w:hAnsi="Cambria Math"/>
+                  <w:i/>
+                </w:rPr>
+              </m:ctrlPr>
+            </m:sSupPr>
+            <m:e>
+              <m:r>
+                <w:rPr>
+                  <w:rFonts w:ascii="Cambria Math" w:eastAsiaTheme="minorEastAsia" w:hAnsi="Cambria Math"/>
+                </w:rPr>
+                <m:t>n</m:t>
+              </m:r>
+            </m:e>
+            <m:sup>
+              <m:r>
+                <w:rPr>
+                  <w:rFonts w:ascii="Cambria Math" w:eastAsiaTheme="minorEastAsia" w:hAnsi="Cambria Math"/>
+                </w:rPr>
+                <m:t>7</m:t>
+              </m:r>
+            </m:sup>
+          </m:sSup>
+          <m:r>
+            <w:rPr>
+              <w:rFonts w:ascii="Cambria Math" w:eastAsiaTheme="minorEastAsia" w:hAnsi="Cambria Math"/>
+            </w:rPr>
+            <m:t>=f</m:t>
+          </m:r>
+          <m:d>
+            <m:dPr>
+              <m:ctrlPr>
+                <w:rPr>
+                  <w:rFonts w:ascii="Cambria Math" w:eastAsiaTheme="minorEastAsia" w:hAnsi="Cambria Math"/>
+                  <w:i/>
+                </w:rPr>
+              </m:ctrlPr>
+            </m:dPr>
+            <m:e>
+              <m:r>
+                <w:rPr>
+                  <w:rFonts w:ascii="Cambria Math" w:eastAsiaTheme="minorEastAsia" w:hAnsi="Cambria Math"/>
+                </w:rPr>
+                <m:t>x</m:t>
+              </m:r>
+            </m:e>
+          </m:d>
+          <m:r>
+            <w:rPr>
+              <w:rFonts w:ascii="Cambria Math" w:eastAsiaTheme="minorEastAsia" w:hAnsi="Cambria Math"/>
+            </w:rPr>
+            <m:t>=</m:t>
+          </m:r>
+          <m:sSup>
+            <m:sSupPr>
+              <m:ctrlPr>
+                <w:rPr>
+                  <w:rFonts w:ascii="Cambria Math" w:eastAsiaTheme="minorEastAsia" w:hAnsi="Cambria Math"/>
+                  <w:i/>
+                </w:rPr>
+              </m:ctrlPr>
+            </m:sSupPr>
+            <m:e>
+              <m:r>
+                <w:rPr>
+                  <w:rFonts w:ascii="Cambria Math" w:eastAsiaTheme="minorEastAsia" w:hAnsi="Cambria Math"/>
+                </w:rPr>
+                <m:t>x</m:t>
+              </m:r>
+            </m:e>
+            <m:sup>
+              <m:r>
+                <w:rPr>
+                  <w:rFonts w:ascii="Cambria Math" w:eastAsiaTheme="minorEastAsia" w:hAnsi="Cambria Math"/>
+                </w:rPr>
+                <m:t>7</m:t>
+              </m:r>
+            </m:sup>
+          </m:sSup>
+        </m:oMath>
+      </m:oMathPara>
     </w:p>
     <w:p>
       <w:pPr>
@@ -1191,36 +1681,103 @@
             </w:rPr>
             <m:t>=</m:t>
           </m:r>
+          <m:sSub>
+            <m:sSubPr>
+              <m:ctrlPr>
+                <w:rPr>
+                  <w:rFonts w:ascii="Cambria Math" w:eastAsiaTheme="minorEastAsia" w:hAnsi="Cambria Math"/>
+                  <w:i/>
+                </w:rPr>
+              </m:ctrlPr>
+            </m:sSubPr>
+            <m:e>
+              <m:r>
+                <w:rPr>
+                  <w:rFonts w:ascii="Cambria Math" w:eastAsiaTheme="minorEastAsia" w:hAnsi="Cambria Math"/>
+                </w:rPr>
+                <m:t>u</m:t>
+              </m:r>
+            </m:e>
+            <m:sub>
+              <m:r>
+                <w:rPr>
+                  <w:rFonts w:ascii="Cambria Math" w:eastAsiaTheme="minorEastAsia" w:hAnsi="Cambria Math"/>
+                </w:rPr>
+                <m:t>1</m:t>
+              </m:r>
+            </m:sub>
+          </m:sSub>
+          <m:r>
+            <w:rPr>
+              <w:rFonts w:ascii="Cambria Math" w:eastAsiaTheme="minorEastAsia" w:hAnsi="Cambria Math"/>
+            </w:rPr>
+            <m:t>+</m:t>
+          </m:r>
+          <m:sSub>
+            <m:sSubPr>
+              <m:ctrlPr>
+                <w:rPr>
+                  <w:rFonts w:ascii="Cambria Math" w:eastAsiaTheme="minorEastAsia" w:hAnsi="Cambria Math"/>
+                  <w:i/>
+                </w:rPr>
+              </m:ctrlPr>
+            </m:sSubPr>
+            <m:e>
+              <m:r>
+                <w:rPr>
+                  <w:rFonts w:ascii="Cambria Math" w:eastAsiaTheme="minorEastAsia" w:hAnsi="Cambria Math"/>
+                </w:rPr>
+                <m:t>u</m:t>
+              </m:r>
+            </m:e>
+            <m:sub>
+              <m:r>
+                <w:rPr>
+                  <w:rFonts w:ascii="Cambria Math" w:eastAsiaTheme="minorEastAsia" w:hAnsi="Cambria Math"/>
+                </w:rPr>
+                <m:t>2</m:t>
+              </m:r>
+            </m:sub>
+          </m:sSub>
+          <m:r>
+            <w:rPr>
+              <w:rFonts w:ascii="Cambria Math" w:eastAsiaTheme="minorEastAsia" w:hAnsi="Cambria Math"/>
+            </w:rPr>
+            <m:t>+…+</m:t>
+          </m:r>
+          <m:sSub>
+            <m:sSubPr>
+              <m:ctrlPr>
+                <w:rPr>
+                  <w:rFonts w:ascii="Cambria Math" w:eastAsiaTheme="minorEastAsia" w:hAnsi="Cambria Math"/>
+                  <w:i/>
+                </w:rPr>
+              </m:ctrlPr>
+            </m:sSubPr>
+            <m:e>
+              <m:r>
+                <w:rPr>
+                  <w:rFonts w:ascii="Cambria Math" w:eastAsiaTheme="minorEastAsia" w:hAnsi="Cambria Math"/>
+                </w:rPr>
+                <m:t>u</m:t>
+              </m:r>
+            </m:e>
+            <m:sub>
+              <m:r>
+                <w:rPr>
+                  <w:rFonts w:ascii="Cambria Math" w:eastAsiaTheme="minorEastAsia" w:hAnsi="Cambria Math"/>
+                </w:rPr>
+                <m:t>n</m:t>
+              </m:r>
+            </m:sub>
+          </m:sSub>
+          <m:r>
+            <w:rPr>
+              <w:rFonts w:ascii="Cambria Math" w:eastAsiaTheme="minorEastAsia" w:hAnsi="Cambria Math"/>
+            </w:rPr>
+            <w:br/>
+          </m:r>
         </m:oMath>
-      </m:oMathPara>
-    </w:p>
-    <w:p>
-      <w:pPr>
-        <w:rPr>
-          <w:rFonts w:eastAsiaTheme="minorEastAsia"/>
-        </w:rPr>
-      </w:pPr>
-    </w:p>
-    <w:p>
-      <w:pPr>
-        <w:rPr>
-          <w:rFonts w:eastAsiaTheme="minorEastAsia"/>
-        </w:rPr>
-      </w:pPr>
-      <w:r>
-        <w:rPr>
-          <w:rFonts w:eastAsiaTheme="minorEastAsia"/>
-        </w:rPr>
-        <w:t xml:space="preserve">For Harmonic Series = </w:t>
-      </w:r>
-    </w:p>
-    <w:p>
-      <w:pPr>
-        <w:rPr>
-          <w:rFonts w:eastAsiaTheme="minorEastAsia"/>
-        </w:rPr>
-      </w:pPr>
-      <m:oMathPara>
         <m:oMath>
           <m:sSub>
             <m:sSubPr>
@@ -1236,7 +1793,7 @@
                 <w:rPr>
                   <w:rFonts w:ascii="Cambria Math" w:eastAsiaTheme="minorEastAsia" w:hAnsi="Cambria Math"/>
                 </w:rPr>
-                <m:t>H</m:t>
+                <m:t>S</m:t>
               </m:r>
             </m:e>
             <m:sub>
@@ -1248,6 +1805,114 @@
               </m:r>
             </m:sub>
           </m:sSub>
+          <m:r>
+            <w:rPr>
+              <w:rFonts w:ascii="Cambria Math" w:eastAsiaTheme="minorEastAsia" w:hAnsi="Cambria Math"/>
+            </w:rPr>
+            <m:t>≤</m:t>
+          </m:r>
+          <m:nary>
+            <m:naryPr>
+              <m:limLoc m:val="subSup"/>
+              <m:ctrlPr>
+                <w:rPr>
+                  <w:rFonts w:ascii="Cambria Math" w:eastAsiaTheme="minorEastAsia" w:hAnsi="Cambria Math"/>
+                  <w:i/>
+                </w:rPr>
+              </m:ctrlPr>
+            </m:naryPr>
+            <m:sub>
+              <m:r>
+                <w:rPr>
+                  <w:rFonts w:ascii="Cambria Math" w:eastAsiaTheme="minorEastAsia" w:hAnsi="Cambria Math"/>
+                </w:rPr>
+                <m:t>1</m:t>
+              </m:r>
+            </m:sub>
+            <m:sup>
+              <m:r>
+                <w:rPr>
+                  <w:rFonts w:ascii="Cambria Math" w:eastAsiaTheme="minorEastAsia" w:hAnsi="Cambria Math"/>
+                </w:rPr>
+                <m:t>n</m:t>
+              </m:r>
+            </m:sup>
+            <m:e>
+              <m:sSup>
+                <m:sSupPr>
+                  <m:ctrlPr>
+                    <w:rPr>
+                      <w:rFonts w:ascii="Cambria Math" w:eastAsiaTheme="minorEastAsia" w:hAnsi="Cambria Math"/>
+                      <w:i/>
+                      <w:color w:val="77206D" w:themeColor="accent5" w:themeShade="BF"/>
+                    </w:rPr>
+                  </m:ctrlPr>
+                </m:sSupPr>
+                <m:e>
+                  <m:r>
+                    <w:rPr>
+                      <w:rFonts w:ascii="Cambria Math" w:eastAsiaTheme="minorEastAsia" w:hAnsi="Cambria Math"/>
+                      <w:color w:val="77206D" w:themeColor="accent5" w:themeShade="BF"/>
+                    </w:rPr>
+                    <m:t>x</m:t>
+                  </m:r>
+                </m:e>
+                <m:sup>
+                  <m:r>
+                    <w:rPr>
+                      <w:rFonts w:ascii="Cambria Math" w:eastAsiaTheme="minorEastAsia" w:hAnsi="Cambria Math"/>
+                      <w:color w:val="77206D" w:themeColor="accent5" w:themeShade="BF"/>
+                    </w:rPr>
+                    <m:t>7</m:t>
+                  </m:r>
+                </m:sup>
+              </m:sSup>
+            </m:e>
+          </m:nary>
+          <m:r>
+            <w:rPr>
+              <w:rFonts w:ascii="Cambria Math" w:eastAsiaTheme="minorEastAsia" w:hAnsi="Cambria Math"/>
+            </w:rPr>
+            <m:t xml:space="preserve"> dx=θ</m:t>
+          </m:r>
+          <m:d>
+            <m:dPr>
+              <m:ctrlPr>
+                <w:rPr>
+                  <w:rFonts w:ascii="Cambria Math" w:eastAsiaTheme="minorEastAsia" w:hAnsi="Cambria Math"/>
+                  <w:i/>
+                </w:rPr>
+              </m:ctrlPr>
+            </m:dPr>
+            <m:e>
+              <m:sSup>
+                <m:sSupPr>
+                  <m:ctrlPr>
+                    <w:rPr>
+                      <w:rFonts w:ascii="Cambria Math" w:eastAsiaTheme="minorEastAsia" w:hAnsi="Cambria Math"/>
+                      <w:i/>
+                    </w:rPr>
+                  </m:ctrlPr>
+                </m:sSupPr>
+                <m:e>
+                  <m:r>
+                    <w:rPr>
+                      <w:rFonts w:ascii="Cambria Math" w:eastAsiaTheme="minorEastAsia" w:hAnsi="Cambria Math"/>
+                    </w:rPr>
+                    <m:t>n</m:t>
+                  </m:r>
+                </m:e>
+                <m:sup>
+                  <m:r>
+                    <w:rPr>
+                      <w:rFonts w:ascii="Cambria Math" w:eastAsiaTheme="minorEastAsia" w:hAnsi="Cambria Math"/>
+                    </w:rPr>
+                    <m:t>8</m:t>
+                  </m:r>
+                </m:sup>
+              </m:sSup>
+            </m:e>
+          </m:d>
         </m:oMath>
       </m:oMathPara>
     </w:p>
@@ -1264,38 +1929,652 @@
           <w:rFonts w:eastAsiaTheme="minorEastAsia"/>
         </w:rPr>
       </w:pPr>
-      <w:r>
-        <w:rPr>
-          <w:rFonts w:eastAsiaTheme="minorEastAsia"/>
-        </w:rPr>
-        <w:t xml:space="preserve">Example </w:t>
-      </w:r>
-      <w:sdt>
-        <w:sdtPr>
+    </w:p>
+    <w:p>
+      <w:pPr>
+        <w:rPr>
+          <w:rFonts w:eastAsiaTheme="minorEastAsia"/>
+        </w:rPr>
+      </w:pPr>
+    </w:p>
+    <w:p>
+      <w:pPr>
+        <w:rPr>
+          <w:rFonts w:eastAsiaTheme="minorEastAsia"/>
+        </w:rPr>
+      </w:pPr>
+      <w:r>
+        <w:rPr>
+          <w:rFonts w:eastAsiaTheme="minorEastAsia"/>
+        </w:rPr>
+        <w:t xml:space="preserve">For Harmonic </w:t>
+      </w:r>
+      <w:proofErr w:type="gramStart"/>
+      <w:r>
+        <w:rPr>
+          <w:rFonts w:eastAsiaTheme="minorEastAsia"/>
+        </w:rPr>
+        <w:t xml:space="preserve">Series </w:t>
+      </w:r>
+      <w:r>
+        <w:rPr>
+          <w:rFonts w:eastAsiaTheme="minorEastAsia"/>
+        </w:rPr>
+        <w:t>;</w:t>
+      </w:r>
+      <w:proofErr w:type="gramEnd"/>
+      <w:r>
+        <w:rPr>
+          <w:rFonts w:eastAsiaTheme="minorEastAsia"/>
+        </w:rPr>
+        <w:t xml:space="preserve"> </w:t>
+      </w:r>
+      <m:oMath>
+        <m:sSub>
+          <m:sSubPr>
+            <m:ctrlPr>
+              <w:rPr>
+                <w:rFonts w:ascii="Cambria Math" w:eastAsiaTheme="minorEastAsia" w:hAnsi="Cambria Math"/>
+                <w:i/>
+              </w:rPr>
+            </m:ctrlPr>
+          </m:sSubPr>
+          <m:e>
+            <m:r>
+              <w:rPr>
+                <w:rFonts w:ascii="Cambria Math" w:eastAsiaTheme="minorEastAsia" w:hAnsi="Cambria Math"/>
+              </w:rPr>
+              <m:t>H</m:t>
+            </m:r>
+          </m:e>
+          <m:sub>
+            <m:r>
+              <w:rPr>
+                <w:rFonts w:ascii="Cambria Math" w:eastAsiaTheme="minorEastAsia" w:hAnsi="Cambria Math"/>
+              </w:rPr>
+              <m:t>n</m:t>
+            </m:r>
+          </m:sub>
+        </m:sSub>
+        <m:r>
           <w:rPr>
             <w:rFonts w:ascii="Cambria Math" w:eastAsiaTheme="minorEastAsia" w:hAnsi="Cambria Math"/>
-            <w:i/>
           </w:rPr>
-          <w:id w:val="494470342"/>
-          <w:placeholder>
-            <w:docPart w:val="DefaultPlaceholder_2098659788"/>
-          </w:placeholder>
-          <w:temporary/>
-          <w:showingPlcHdr/>
-          <w:equation/>
-        </w:sdtPr>
-        <w:sdtContent>
-          <m:oMath>
+          <m:t>=1+</m:t>
+        </m:r>
+        <m:f>
+          <m:fPr>
+            <m:ctrlPr>
+              <w:rPr>
+                <w:rFonts w:ascii="Cambria Math" w:eastAsiaTheme="minorEastAsia" w:hAnsi="Cambria Math"/>
+                <w:i/>
+              </w:rPr>
+            </m:ctrlPr>
+          </m:fPr>
+          <m:num>
             <m:r>
               <w:rPr>
-                <w:rStyle w:val="PlaceholderText"/>
-                <w:rFonts w:ascii="Cambria Math" w:hAnsi="Cambria Math"/>
-              </w:rPr>
-              <m:t>Type equation here.</m:t>
+                <w:rFonts w:ascii="Cambria Math" w:eastAsiaTheme="minorEastAsia" w:hAnsi="Cambria Math"/>
+              </w:rPr>
+              <m:t>1</m:t>
             </m:r>
-          </m:oMath>
-        </w:sdtContent>
-      </w:sdt>
+          </m:num>
+          <m:den>
+            <m:r>
+              <w:rPr>
+                <w:rFonts w:ascii="Cambria Math" w:eastAsiaTheme="minorEastAsia" w:hAnsi="Cambria Math"/>
+              </w:rPr>
+              <m:t>2</m:t>
+            </m:r>
+          </m:den>
+        </m:f>
+        <m:r>
+          <w:rPr>
+            <w:rFonts w:ascii="Cambria Math" w:eastAsiaTheme="minorEastAsia" w:hAnsi="Cambria Math"/>
+          </w:rPr>
+          <m:t>+…+</m:t>
+        </m:r>
+        <m:f>
+          <m:fPr>
+            <m:ctrlPr>
+              <w:rPr>
+                <w:rFonts w:ascii="Cambria Math" w:eastAsiaTheme="minorEastAsia" w:hAnsi="Cambria Math"/>
+                <w:i/>
+              </w:rPr>
+            </m:ctrlPr>
+          </m:fPr>
+          <m:num>
+            <m:r>
+              <w:rPr>
+                <w:rFonts w:ascii="Cambria Math" w:eastAsiaTheme="minorEastAsia" w:hAnsi="Cambria Math"/>
+              </w:rPr>
+              <m:t>1</m:t>
+            </m:r>
+          </m:num>
+          <m:den>
+            <m:r>
+              <w:rPr>
+                <w:rFonts w:ascii="Cambria Math" w:eastAsiaTheme="minorEastAsia" w:hAnsi="Cambria Math"/>
+              </w:rPr>
+              <m:t>n</m:t>
+            </m:r>
+          </m:den>
+        </m:f>
+      </m:oMath>
+    </w:p>
+    <w:p>
+      <w:pPr>
+        <w:rPr>
+          <w:rFonts w:eastAsiaTheme="minorEastAsia"/>
+        </w:rPr>
+      </w:pPr>
+      <w:r>
+        <w:rPr>
+          <w:rFonts w:eastAsiaTheme="minorEastAsia"/>
+        </w:rPr>
+        <w:t xml:space="preserve"> </w:t>
+      </w:r>
+      <m:oMath>
+        <m:r>
+          <w:rPr>
+            <w:rFonts w:ascii="Cambria Math" w:eastAsiaTheme="minorEastAsia" w:hAnsi="Cambria Math"/>
+          </w:rPr>
+          <m:t>f</m:t>
+        </m:r>
+        <m:d>
+          <m:dPr>
+            <m:ctrlPr>
+              <w:rPr>
+                <w:rFonts w:ascii="Cambria Math" w:eastAsiaTheme="minorEastAsia" w:hAnsi="Cambria Math"/>
+                <w:i/>
+              </w:rPr>
+            </m:ctrlPr>
+          </m:dPr>
+          <m:e>
+            <m:r>
+              <w:rPr>
+                <w:rFonts w:ascii="Cambria Math" w:eastAsiaTheme="minorEastAsia" w:hAnsi="Cambria Math"/>
+              </w:rPr>
+              <m:t>x</m:t>
+            </m:r>
+          </m:e>
+        </m:d>
+        <m:r>
+          <w:rPr>
+            <w:rFonts w:ascii="Cambria Math" w:eastAsiaTheme="minorEastAsia" w:hAnsi="Cambria Math"/>
+          </w:rPr>
+          <m:t>=</m:t>
+        </m:r>
+        <m:f>
+          <m:fPr>
+            <m:ctrlPr>
+              <w:rPr>
+                <w:rFonts w:ascii="Cambria Math" w:eastAsiaTheme="minorEastAsia" w:hAnsi="Cambria Math"/>
+                <w:i/>
+              </w:rPr>
+            </m:ctrlPr>
+          </m:fPr>
+          <m:num>
+            <m:r>
+              <w:rPr>
+                <w:rFonts w:ascii="Cambria Math" w:eastAsiaTheme="minorEastAsia" w:hAnsi="Cambria Math"/>
+              </w:rPr>
+              <m:t>1</m:t>
+            </m:r>
+          </m:num>
+          <m:den>
+            <m:r>
+              <w:rPr>
+                <w:rFonts w:ascii="Cambria Math" w:eastAsiaTheme="minorEastAsia" w:hAnsi="Cambria Math"/>
+              </w:rPr>
+              <m:t>x</m:t>
+            </m:r>
+          </m:den>
+        </m:f>
+        <m:r>
+          <w:rPr>
+            <w:rFonts w:ascii="Cambria Math" w:eastAsiaTheme="minorEastAsia" w:hAnsi="Cambria Math"/>
+          </w:rPr>
+          <w:br/>
+        </m:r>
+        <m:sSub>
+          <m:sSubPr>
+            <m:ctrlPr>
+              <w:rPr>
+                <w:rFonts w:ascii="Cambria Math" w:eastAsiaTheme="minorEastAsia" w:hAnsi="Cambria Math"/>
+                <w:i/>
+                <w:color w:val="FF0000"/>
+              </w:rPr>
+            </m:ctrlPr>
+          </m:sSubPr>
+          <m:e>
+            <m:r>
+              <w:rPr>
+                <w:rFonts w:ascii="Cambria Math" w:eastAsiaTheme="minorEastAsia" w:hAnsi="Cambria Math"/>
+                <w:color w:val="FF0000"/>
+              </w:rPr>
+              <m:t>H</m:t>
+            </m:r>
+          </m:e>
+          <m:sub>
+            <m:r>
+              <w:rPr>
+                <w:rFonts w:ascii="Cambria Math" w:eastAsiaTheme="minorEastAsia" w:hAnsi="Cambria Math"/>
+                <w:color w:val="FF0000"/>
+              </w:rPr>
+              <m:t>n</m:t>
+            </m:r>
+          </m:sub>
+        </m:sSub>
+        <m:r>
+          <w:rPr>
+            <w:rFonts w:ascii="Cambria Math" w:eastAsiaTheme="minorEastAsia" w:hAnsi="Cambria Math"/>
+            <w:color w:val="FF0000"/>
+          </w:rPr>
+          <m:t>≤</m:t>
+        </m:r>
+        <m:nary>
+          <m:naryPr>
+            <m:limLoc m:val="subSup"/>
+            <m:ctrlPr>
+              <w:rPr>
+                <w:rFonts w:ascii="Cambria Math" w:eastAsiaTheme="minorEastAsia" w:hAnsi="Cambria Math"/>
+                <w:i/>
+                <w:color w:val="FF0000"/>
+              </w:rPr>
+            </m:ctrlPr>
+          </m:naryPr>
+          <m:sub>
+            <m:r>
+              <w:rPr>
+                <w:rFonts w:ascii="Cambria Math" w:eastAsiaTheme="minorEastAsia" w:hAnsi="Cambria Math"/>
+                <w:color w:val="FF0000"/>
+              </w:rPr>
+              <m:t>0</m:t>
+            </m:r>
+          </m:sub>
+          <m:sup>
+            <m:r>
+              <w:rPr>
+                <w:rFonts w:ascii="Cambria Math" w:eastAsiaTheme="minorEastAsia" w:hAnsi="Cambria Math"/>
+                <w:color w:val="FF0000"/>
+              </w:rPr>
+              <m:t>n</m:t>
+            </m:r>
+          </m:sup>
+          <m:e>
+            <m:f>
+              <m:fPr>
+                <m:ctrlPr>
+                  <w:rPr>
+                    <w:rFonts w:ascii="Cambria Math" w:eastAsiaTheme="minorEastAsia" w:hAnsi="Cambria Math"/>
+                    <w:i/>
+                    <w:color w:val="FF0000"/>
+                  </w:rPr>
+                </m:ctrlPr>
+              </m:fPr>
+              <m:num>
+                <m:r>
+                  <w:rPr>
+                    <w:rFonts w:ascii="Cambria Math" w:eastAsiaTheme="minorEastAsia" w:hAnsi="Cambria Math"/>
+                    <w:color w:val="FF0000"/>
+                  </w:rPr>
+                  <m:t>1</m:t>
+                </m:r>
+              </m:num>
+              <m:den>
+                <m:r>
+                  <w:rPr>
+                    <w:rFonts w:ascii="Cambria Math" w:eastAsiaTheme="minorEastAsia" w:hAnsi="Cambria Math"/>
+                    <w:color w:val="FF0000"/>
+                  </w:rPr>
+                  <m:t>x</m:t>
+                </m:r>
+              </m:den>
+            </m:f>
+          </m:e>
+        </m:nary>
+        <m:r>
+          <w:rPr>
+            <w:rFonts w:ascii="Cambria Math" w:eastAsiaTheme="minorEastAsia" w:hAnsi="Cambria Math"/>
+            <w:color w:val="FF0000"/>
+          </w:rPr>
+          <m:t xml:space="preserve"> dx</m:t>
+        </m:r>
+      </m:oMath>
+      <w:r>
+        <w:rPr>
+          <w:rFonts w:eastAsiaTheme="minorEastAsia"/>
+          <w:color w:val="FF0000"/>
+        </w:rPr>
+        <w:t xml:space="preserve"> </w:t>
+      </w:r>
+    </w:p>
+    <w:p>
+      <w:pPr>
+        <w:rPr>
+          <w:rFonts w:eastAsiaTheme="minorEastAsia"/>
+        </w:rPr>
+      </w:pPr>
+      <w:r>
+        <w:rPr>
+          <w:rFonts w:eastAsiaTheme="minorEastAsia"/>
+        </w:rPr>
+        <w:t xml:space="preserve"> </w:t>
+      </w:r>
+      <m:oMath>
+        <m:r>
+          <w:rPr>
+            <w:rFonts w:ascii="Cambria Math" w:eastAsiaTheme="minorEastAsia" w:hAnsi="Cambria Math"/>
+          </w:rPr>
+          <m:t xml:space="preserve"> </m:t>
+        </m:r>
+        <m:sSub>
+          <m:sSubPr>
+            <m:ctrlPr>
+              <w:rPr>
+                <w:rFonts w:ascii="Cambria Math" w:eastAsiaTheme="minorEastAsia" w:hAnsi="Cambria Math"/>
+                <w:i/>
+              </w:rPr>
+            </m:ctrlPr>
+          </m:sSubPr>
+          <m:e>
+            <m:r>
+              <w:rPr>
+                <w:rFonts w:ascii="Cambria Math" w:eastAsiaTheme="minorEastAsia" w:hAnsi="Cambria Math"/>
+              </w:rPr>
+              <m:t>H</m:t>
+            </m:r>
+          </m:e>
+          <m:sub>
+            <m:r>
+              <w:rPr>
+                <w:rFonts w:ascii="Cambria Math" w:eastAsiaTheme="minorEastAsia" w:hAnsi="Cambria Math"/>
+              </w:rPr>
+              <m:t>n</m:t>
+            </m:r>
+          </m:sub>
+        </m:sSub>
+        <m:r>
+          <w:rPr>
+            <w:rFonts w:ascii="Cambria Math" w:eastAsiaTheme="minorEastAsia" w:hAnsi="Cambria Math"/>
+          </w:rPr>
+          <m:t>=1+ (</m:t>
+        </m:r>
+        <m:f>
+          <m:fPr>
+            <m:ctrlPr>
+              <w:rPr>
+                <w:rFonts w:ascii="Cambria Math" w:eastAsiaTheme="minorEastAsia" w:hAnsi="Cambria Math"/>
+                <w:i/>
+              </w:rPr>
+            </m:ctrlPr>
+          </m:fPr>
+          <m:num>
+            <m:f>
+              <m:fPr>
+                <m:ctrlPr>
+                  <w:rPr>
+                    <w:rFonts w:ascii="Cambria Math" w:eastAsiaTheme="minorEastAsia" w:hAnsi="Cambria Math"/>
+                    <w:i/>
+                  </w:rPr>
+                </m:ctrlPr>
+              </m:fPr>
+              <m:num>
+                <m:r>
+                  <w:rPr>
+                    <w:rFonts w:ascii="Cambria Math" w:eastAsiaTheme="minorEastAsia" w:hAnsi="Cambria Math"/>
+                  </w:rPr>
+                  <m:t>1</m:t>
+                </m:r>
+              </m:num>
+              <m:den>
+                <m:r>
+                  <w:rPr>
+                    <w:rFonts w:ascii="Cambria Math" w:eastAsiaTheme="minorEastAsia" w:hAnsi="Cambria Math"/>
+                  </w:rPr>
+                  <m:t>2</m:t>
+                </m:r>
+              </m:den>
+            </m:f>
+            <m:r>
+              <w:rPr>
+                <w:rFonts w:ascii="Cambria Math" w:eastAsiaTheme="minorEastAsia" w:hAnsi="Cambria Math"/>
+              </w:rPr>
+              <m:t>+.. +</m:t>
+            </m:r>
+            <m:f>
+              <m:fPr>
+                <m:ctrlPr>
+                  <w:rPr>
+                    <w:rFonts w:ascii="Cambria Math" w:eastAsiaTheme="minorEastAsia" w:hAnsi="Cambria Math"/>
+                    <w:i/>
+                  </w:rPr>
+                </m:ctrlPr>
+              </m:fPr>
+              <m:num>
+                <m:r>
+                  <w:rPr>
+                    <w:rFonts w:ascii="Cambria Math" w:eastAsiaTheme="minorEastAsia" w:hAnsi="Cambria Math"/>
+                  </w:rPr>
+                  <m:t>1</m:t>
+                </m:r>
+              </m:num>
+              <m:den>
+                <m:r>
+                  <w:rPr>
+                    <w:rFonts w:ascii="Cambria Math" w:eastAsiaTheme="minorEastAsia" w:hAnsi="Cambria Math"/>
+                  </w:rPr>
+                  <m:t>n</m:t>
+                </m:r>
+              </m:den>
+            </m:f>
+          </m:num>
+          <m:den>
+            <m:r>
+              <w:rPr>
+                <w:rFonts w:ascii="Cambria Math" w:eastAsiaTheme="minorEastAsia" w:hAnsi="Cambria Math"/>
+              </w:rPr>
+              <m:t>S</m:t>
+            </m:r>
+          </m:den>
+        </m:f>
+        <m:r>
+          <w:rPr>
+            <w:rFonts w:ascii="Cambria Math" w:eastAsiaTheme="minorEastAsia" w:hAnsi="Cambria Math"/>
+          </w:rPr>
+          <w:br/>
+        </m:r>
+      </m:oMath>
+      <w:r>
+        <w:rPr>
+          <w:rFonts w:eastAsiaTheme="minorEastAsia"/>
+        </w:rPr>
+        <w:t xml:space="preserve"> </w:t>
+      </w:r>
+      <m:oMath>
+        <m:sSub>
+          <m:sSubPr>
+            <m:ctrlPr>
+              <w:rPr>
+                <w:rFonts w:ascii="Cambria Math" w:eastAsiaTheme="minorEastAsia" w:hAnsi="Cambria Math"/>
+                <w:i/>
+              </w:rPr>
+            </m:ctrlPr>
+          </m:sSubPr>
+          <m:e>
+            <m:r>
+              <w:rPr>
+                <w:rFonts w:ascii="Cambria Math" w:eastAsiaTheme="minorEastAsia" w:hAnsi="Cambria Math"/>
+              </w:rPr>
+              <m:t>S</m:t>
+            </m:r>
+          </m:e>
+          <m:sub>
+            <m:r>
+              <w:rPr>
+                <w:rFonts w:ascii="Cambria Math" w:eastAsiaTheme="minorEastAsia" w:hAnsi="Cambria Math"/>
+              </w:rPr>
+              <m:t>n</m:t>
+            </m:r>
+          </m:sub>
+        </m:sSub>
+        <m:r>
+          <w:rPr>
+            <w:rFonts w:ascii="Cambria Math" w:eastAsiaTheme="minorEastAsia" w:hAnsi="Cambria Math"/>
+          </w:rPr>
+          <m:t>≤</m:t>
+        </m:r>
+        <m:nary>
+          <m:naryPr>
+            <m:limLoc m:val="subSup"/>
+            <m:ctrlPr>
+              <w:rPr>
+                <w:rFonts w:ascii="Cambria Math" w:eastAsiaTheme="minorEastAsia" w:hAnsi="Cambria Math"/>
+                <w:i/>
+              </w:rPr>
+            </m:ctrlPr>
+          </m:naryPr>
+          <m:sub>
+            <m:r>
+              <w:rPr>
+                <w:rFonts w:ascii="Cambria Math" w:eastAsiaTheme="minorEastAsia" w:hAnsi="Cambria Math"/>
+              </w:rPr>
+              <m:t>1</m:t>
+            </m:r>
+          </m:sub>
+          <m:sup>
+            <m:r>
+              <w:rPr>
+                <w:rFonts w:ascii="Cambria Math" w:eastAsiaTheme="minorEastAsia" w:hAnsi="Cambria Math"/>
+              </w:rPr>
+              <m:t>n</m:t>
+            </m:r>
+          </m:sup>
+          <m:e>
+            <m:f>
+              <m:fPr>
+                <m:ctrlPr>
+                  <w:rPr>
+                    <w:rFonts w:ascii="Cambria Math" w:eastAsiaTheme="minorEastAsia" w:hAnsi="Cambria Math"/>
+                    <w:i/>
+                  </w:rPr>
+                </m:ctrlPr>
+              </m:fPr>
+              <m:num>
+                <m:r>
+                  <w:rPr>
+                    <w:rFonts w:ascii="Cambria Math" w:eastAsiaTheme="minorEastAsia" w:hAnsi="Cambria Math"/>
+                  </w:rPr>
+                  <m:t>1</m:t>
+                </m:r>
+              </m:num>
+              <m:den>
+                <m:r>
+                  <w:rPr>
+                    <w:rFonts w:ascii="Cambria Math" w:eastAsiaTheme="minorEastAsia" w:hAnsi="Cambria Math"/>
+                  </w:rPr>
+                  <m:t>x</m:t>
+                </m:r>
+              </m:den>
+            </m:f>
+          </m:e>
+        </m:nary>
+        <m:r>
+          <w:rPr>
+            <w:rFonts w:ascii="Cambria Math" w:eastAsiaTheme="minorEastAsia" w:hAnsi="Cambria Math"/>
+          </w:rPr>
+          <m:t xml:space="preserve"> dx</m:t>
+        </m:r>
+      </m:oMath>
+      <w:r>
+        <w:rPr>
+          <w:rFonts w:eastAsiaTheme="minorEastAsia"/>
+        </w:rPr>
+        <w:t xml:space="preserve"> =</w:t>
+      </w:r>
+      <w:r>
+        <w:rPr>
+          <w:rFonts w:eastAsiaTheme="minorEastAsia"/>
+        </w:rPr>
+        <w:t>=</w:t>
+      </w:r>
+      <m:oMath>
+        <m:func>
+          <m:funcPr>
+            <m:ctrlPr>
+              <w:rPr>
+                <w:rFonts w:ascii="Cambria Math" w:eastAsiaTheme="minorEastAsia" w:hAnsi="Cambria Math"/>
+              </w:rPr>
+            </m:ctrlPr>
+          </m:funcPr>
+          <m:fName>
+            <m:r>
+              <m:rPr>
+                <m:sty m:val="p"/>
+              </m:rPr>
+              <w:rPr>
+                <w:rFonts w:ascii="Cambria Math" w:eastAsiaTheme="minorEastAsia" w:hAnsi="Cambria Math"/>
+              </w:rPr>
+              <m:t>ln</m:t>
+            </m:r>
+          </m:fName>
+          <m:e>
+            <m:d>
+              <m:dPr>
+                <m:ctrlPr>
+                  <w:rPr>
+                    <w:rFonts w:ascii="Cambria Math" w:eastAsiaTheme="minorEastAsia" w:hAnsi="Cambria Math"/>
+                    <w:i/>
+                  </w:rPr>
+                </m:ctrlPr>
+              </m:dPr>
+              <m:e>
+                <m:r>
+                  <w:rPr>
+                    <w:rFonts w:ascii="Cambria Math" w:eastAsiaTheme="minorEastAsia" w:hAnsi="Cambria Math"/>
+                  </w:rPr>
+                  <m:t>n+1</m:t>
+                </m:r>
+              </m:e>
+            </m:d>
+          </m:e>
+        </m:func>
+        <m:r>
+          <w:rPr>
+            <w:rFonts w:ascii="Cambria Math" w:eastAsiaTheme="minorEastAsia" w:hAnsi="Cambria Math"/>
+          </w:rPr>
+          <m:t>-</m:t>
+        </m:r>
+        <m:r>
+          <m:rPr>
+            <m:sty m:val="p"/>
+          </m:rPr>
+          <w:rPr>
+            <w:rFonts w:ascii="Cambria Math" w:eastAsiaTheme="minorEastAsia" w:hAnsi="Cambria Math"/>
+          </w:rPr>
+          <m:t>ln⁡</m:t>
+        </m:r>
+        <m:r>
+          <w:rPr>
+            <w:rFonts w:ascii="Cambria Math" w:eastAsiaTheme="minorEastAsia" w:hAnsi="Cambria Math"/>
+          </w:rPr>
+          <m:t>(1)</m:t>
+        </m:r>
+        <m:r>
+          <w:rPr>
+            <w:rFonts w:ascii="Cambria Math" w:eastAsiaTheme="minorEastAsia" w:hAnsi="Cambria Math"/>
+          </w:rPr>
+          <w:br/>
+        </m:r>
+      </m:oMath>
+    </w:p>
+    <w:p>
+      <w:pPr>
+        <w:rPr>
+          <w:rFonts w:eastAsiaTheme="minorEastAsia"/>
+        </w:rPr>
+      </w:pPr>
     </w:p>
     <w:sectPr>
       <w:type w:val="continuous"/>
@@ -1306,6 +2585,56 @@
     </w:sectPr>
   </w:body>
 </w:document>
+</file>
+
+<file path=word/endnotes.xml><?xml version="1.0" encoding="utf-8"?>
+<w:endnotes xmlns:wpc="http://schemas.microsoft.com/office/word/2010/wordprocessingCanvas" xmlns:cx="http://schemas.microsoft.com/office/drawing/2014/chartex" xmlns:cx1="http://schemas.microsoft.com/office/drawing/2015/9/8/chartex" xmlns:cx2="http://schemas.microsoft.com/office/drawing/2015/10/21/chartex" xmlns:cx3="http://schemas.microsoft.com/office/drawing/2016/5/9/chartex" xmlns:cx4="http://schemas.microsoft.com/office/drawing/2016/5/10/chartex" xmlns:cx5="http://schemas.microsoft.com/office/drawing/2016/5/11/chartex" xmlns:cx6="http://schemas.microsoft.com/office/drawing/2016/5/12/chartex" xmlns:cx7="http://schemas.microsoft.com/office/drawing/2016/5/13/chartex" xmlns:cx8="http://schemas.microsoft.com/office/drawing/2016/5/14/chartex" xmlns:mc="http://schemas.openxmlformats.org/markup-compatibility/2006" xmlns:aink="http://schemas.microsoft.com/office/drawing/2016/ink" xmlns:am3d="http://schemas.microsoft.com/office/drawing/2017/model3d" xmlns:o="urn:schemas-microsoft-com:office:office" xmlns:oel="http://schemas.microsoft.com/office/2019/extlst" xmlns:r="http://schemas.openxmlformats.org/officeDocument/2006/relationships" xmlns:m="http://schemas.openxmlformats.org/officeDocument/2006/math" xmlns:v="urn:schemas-microsoft-com:vml" xmlns:wp14="http://schemas.microsoft.com/office/word/2010/wordprocessingDrawing" xmlns:wp="http://schemas.openxmlformats.org/drawingml/2006/wordprocessingDrawing" xmlns:w10="urn:schemas-microsoft-com:office:word" xmlns:w="http://schemas.openxmlformats.org/wordprocessingml/2006/main" xmlns:w14="http://schemas.microsoft.com/office/word/2010/wordml" xmlns:w15="http://schemas.microsoft.com/office/word/2012/wordml" xmlns:w16cex="http://schemas.microsoft.com/office/word/2018/wordml/cex" xmlns:w16cid="http://schemas.microsoft.com/office/word/2016/wordml/cid" xmlns:w16="http://schemas.microsoft.com/office/word/2018/wordml" xmlns:w16du="http://schemas.microsoft.com/office/word/2023/wordml/word16du" xmlns:w16sdtdh="http://schemas.microsoft.com/office/word/2020/wordml/sdtdatahash" xmlns:w16se="http://schemas.microsoft.com/office/word/2015/wordml/symex" xmlns:wpg="http://schemas.microsoft.com/office/word/2010/wordprocessingGroup" xmlns:wpi="http://schemas.microsoft.com/office/word/2010/wordprocessingInk" xmlns:wne="http://schemas.microsoft.com/office/word/2006/wordml" xmlns:wps="http://schemas.microsoft.com/office/word/2010/wordprocessingShape" mc:Ignorable="w14 w15 w16se w16cid w16 w16cex w16sdtdh wp14">
+  <w:endnote w:type="separator" w:id="-1">
+    <w:p>
+      <w:pPr>
+        <w:spacing w:after="0" w:line="240" w:lineRule="auto"/>
+      </w:pPr>
+      <w:r>
+        <w:separator/>
+      </w:r>
+    </w:p>
+  </w:endnote>
+  <w:endnote w:type="continuationSeparator" w:id="0">
+    <w:p>
+      <w:pPr>
+        <w:spacing w:after="0" w:line="240" w:lineRule="auto"/>
+      </w:pPr>
+      <w:r>
+        <w:continuationSeparator/>
+      </w:r>
+    </w:p>
+  </w:endnote>
+</w:endnotes>
+</file>
+
+<file path=word/footnotes.xml><?xml version="1.0" encoding="utf-8"?>
+<w:footnotes xmlns:wpc="http://schemas.microsoft.com/office/word/2010/wordprocessingCanvas" xmlns:cx="http://schemas.microsoft.com/office/drawing/2014/chartex" xmlns:cx1="http://schemas.microsoft.com/office/drawing/2015/9/8/chartex" xmlns:cx2="http://schemas.microsoft.com/office/drawing/2015/10/21/chartex" xmlns:cx3="http://schemas.microsoft.com/office/drawing/2016/5/9/chartex" xmlns:cx4="http://schemas.microsoft.com/office/drawing/2016/5/10/chartex" xmlns:cx5="http://schemas.microsoft.com/office/drawing/2016/5/11/chartex" xmlns:cx6="http://schemas.microsoft.com/office/drawing/2016/5/12/chartex" xmlns:cx7="http://schemas.microsoft.com/office/drawing/2016/5/13/chartex" xmlns:cx8="http://schemas.microsoft.com/office/drawing/2016/5/14/chartex" xmlns:mc="http://schemas.openxmlformats.org/markup-compatibility/2006" xmlns:aink="http://schemas.microsoft.com/office/drawing/2016/ink" xmlns:am3d="http://schemas.microsoft.com/office/drawing/2017/model3d" xmlns:o="urn:schemas-microsoft-com:office:office" xmlns:oel="http://schemas.microsoft.com/office/2019/extlst" xmlns:r="http://schemas.openxmlformats.org/officeDocument/2006/relationships" xmlns:m="http://schemas.openxmlformats.org/officeDocument/2006/math" xmlns:v="urn:schemas-microsoft-com:vml" xmlns:wp14="http://schemas.microsoft.com/office/word/2010/wordprocessingDrawing" xmlns:wp="http://schemas.openxmlformats.org/drawingml/2006/wordprocessingDrawing" xmlns:w10="urn:schemas-microsoft-com:office:word" xmlns:w="http://schemas.openxmlformats.org/wordprocessingml/2006/main" xmlns:w14="http://schemas.microsoft.com/office/word/2010/wordml" xmlns:w15="http://schemas.microsoft.com/office/word/2012/wordml" xmlns:w16cex="http://schemas.microsoft.com/office/word/2018/wordml/cex" xmlns:w16cid="http://schemas.microsoft.com/office/word/2016/wordml/cid" xmlns:w16="http://schemas.microsoft.com/office/word/2018/wordml" xmlns:w16du="http://schemas.microsoft.com/office/word/2023/wordml/word16du" xmlns:w16sdtdh="http://schemas.microsoft.com/office/word/2020/wordml/sdtdatahash" xmlns:w16se="http://schemas.microsoft.com/office/word/2015/wordml/symex" xmlns:wpg="http://schemas.microsoft.com/office/word/2010/wordprocessingGroup" xmlns:wpi="http://schemas.microsoft.com/office/word/2010/wordprocessingInk" xmlns:wne="http://schemas.microsoft.com/office/word/2006/wordml" xmlns:wps="http://schemas.microsoft.com/office/word/2010/wordprocessingShape" mc:Ignorable="w14 w15 w16se w16cid w16 w16cex w16sdtdh wp14">
+  <w:footnote w:type="separator" w:id="-1">
+    <w:p>
+      <w:pPr>
+        <w:spacing w:after="0" w:line="240" w:lineRule="auto"/>
+      </w:pPr>
+      <w:r>
+        <w:separator/>
+      </w:r>
+    </w:p>
+  </w:footnote>
+  <w:footnote w:type="continuationSeparator" w:id="0">
+    <w:p>
+      <w:pPr>
+        <w:spacing w:after="0" w:line="240" w:lineRule="auto"/>
+      </w:pPr>
+      <w:r>
+        <w:continuationSeparator/>
+      </w:r>
+    </w:p>
+  </w:footnote>
+</w:footnotes>
 </file>
 
 <file path=word/numbering.xml><?xml version="1.0" encoding="utf-8"?>
@@ -1830,7 +3159,6 @@
     <w:next w:val="Normal"/>
     <w:link w:val="Heading2Char"/>
     <w:uiPriority w:val="9"/>
-    <w:semiHidden/>
     <w:unhideWhenUsed/>
     <w:qFormat/>
     <w:rsid w:val="00BB6046"/>
@@ -1853,7 +3181,6 @@
     <w:next w:val="Normal"/>
     <w:link w:val="Heading3Char"/>
     <w:uiPriority w:val="9"/>
-    <w:semiHidden/>
     <w:unhideWhenUsed/>
     <w:qFormat/>
     <w:rsid w:val="00BB6046"/>
@@ -2005,7 +3332,6 @@
   <w:style w:type="character" w:default="1" w:styleId="DefaultParagraphFont">
     <w:name w:val="Default Paragraph Font"/>
     <w:uiPriority w:val="1"/>
-    <w:semiHidden/>
     <w:unhideWhenUsed/>
   </w:style>
   <w:style w:type="table" w:default="1" w:styleId="TableNormal">
@@ -2074,7 +3400,6 @@
     <w:basedOn w:val="DefaultParagraphFont"/>
     <w:link w:val="Heading2"/>
     <w:uiPriority w:val="9"/>
-    <w:semiHidden/>
     <w:rsid w:val="00BB6046"/>
     <w:rPr>
       <w:rFonts w:asciiTheme="majorHAnsi" w:eastAsiaTheme="majorEastAsia" w:hAnsiTheme="majorHAnsi" w:cstheme="majorBidi"/>
@@ -2088,7 +3413,6 @@
     <w:basedOn w:val="DefaultParagraphFont"/>
     <w:link w:val="Heading3"/>
     <w:uiPriority w:val="9"/>
-    <w:semiHidden/>
     <w:rsid w:val="00BB6046"/>
     <w:rPr>
       <w:rFonts w:eastAsiaTheme="majorEastAsia" w:cstheme="majorBidi"/>
@@ -2356,580 +3680,60 @@
       <w:color w:val="666666"/>
     </w:rPr>
   </w:style>
-</w:styles>
-</file>
-
-<file path=word/glossary/document.xml><?xml version="1.0" encoding="utf-8"?>
-<w:glossaryDocument xmlns:wpc="http://schemas.microsoft.com/office/word/2010/wordprocessingCanvas" xmlns:cx="http://schemas.microsoft.com/office/drawing/2014/chartex" xmlns:cx1="http://schemas.microsoft.com/office/drawing/2015/9/8/chartex" xmlns:cx2="http://schemas.microsoft.com/office/drawing/2015/10/21/chartex" xmlns:cx3="http://schemas.microsoft.com/office/drawing/2016/5/9/chartex" xmlns:cx4="http://schemas.microsoft.com/office/drawing/2016/5/10/chartex" xmlns:cx5="http://schemas.microsoft.com/office/drawing/2016/5/11/chartex" xmlns:cx6="http://schemas.microsoft.com/office/drawing/2016/5/12/chartex" xmlns:cx7="http://schemas.microsoft.com/office/drawing/2016/5/13/chartex" xmlns:cx8="http://schemas.microsoft.com/office/drawing/2016/5/14/chartex" xmlns:mc="http://schemas.openxmlformats.org/markup-compatibility/2006" xmlns:aink="http://schemas.microsoft.com/office/drawing/2016/ink" xmlns:am3d="http://schemas.microsoft.com/office/drawing/2017/model3d" xmlns:o="urn:schemas-microsoft-com:office:office" xmlns:oel="http://schemas.microsoft.com/office/2019/extlst" xmlns:r="http://schemas.openxmlformats.org/officeDocument/2006/relationships" xmlns:m="http://schemas.openxmlformats.org/officeDocument/2006/math" xmlns:v="urn:schemas-microsoft-com:vml" xmlns:wp14="http://schemas.microsoft.com/office/word/2010/wordprocessingDrawing" xmlns:wp="http://schemas.openxmlformats.org/drawingml/2006/wordprocessingDrawing" xmlns:w10="urn:schemas-microsoft-com:office:word" xmlns:w="http://schemas.openxmlformats.org/wordprocessingml/2006/main" xmlns:w14="http://schemas.microsoft.com/office/word/2010/wordml" xmlns:w15="http://schemas.microsoft.com/office/word/2012/wordml" xmlns:w16cex="http://schemas.microsoft.com/office/word/2018/wordml/cex" xmlns:w16cid="http://schemas.microsoft.com/office/word/2016/wordml/cid" xmlns:w16="http://schemas.microsoft.com/office/word/2018/wordml" xmlns:w16du="http://schemas.microsoft.com/office/word/2023/wordml/word16du" xmlns:w16sdtdh="http://schemas.microsoft.com/office/word/2020/wordml/sdtdatahash" xmlns:w16se="http://schemas.microsoft.com/office/word/2015/wordml/symex" xmlns:wpg="http://schemas.microsoft.com/office/word/2010/wordprocessingGroup" xmlns:wpi="http://schemas.microsoft.com/office/word/2010/wordprocessingInk" xmlns:wne="http://schemas.microsoft.com/office/word/2006/wordml" xmlns:wps="http://schemas.microsoft.com/office/word/2010/wordprocessingShape" mc:Ignorable="w14 w15 w16se w16cid w16 w16cex w16sdtdh wp14">
-  <w:docParts>
-    <w:docPart>
-      <w:docPartPr>
-        <w:name w:val="DefaultPlaceholder_2098659788"/>
-        <w:category>
-          <w:name w:val="General"/>
-          <w:gallery w:val="placeholder"/>
-        </w:category>
-        <w:types>
-          <w:type w:val="bbPlcHdr"/>
-        </w:types>
-        <w:behaviors>
-          <w:behavior w:val="content"/>
-        </w:behaviors>
-        <w:guid w:val="{54F0C97B-303A-4446-87C7-394019140F1A}"/>
-      </w:docPartPr>
-      <w:docPartBody>
-        <w:p>
-          <w:r>
-            <w:rPr>
-              <w:rStyle w:val="PlaceholderText"/>
-            </w:rPr>
-            <w:t>Type equation here.</w:t>
-          </w:r>
-        </w:p>
-      </w:docPartBody>
-    </w:docPart>
-  </w:docParts>
-</w:glossaryDocument>
-</file>
-
-<file path=word/glossary/fontTable.xml><?xml version="1.0" encoding="utf-8"?>
-<w:fonts xmlns:mc="http://schemas.openxmlformats.org/markup-compatibility/2006" xmlns:r="http://schemas.openxmlformats.org/officeDocument/2006/relationships" xmlns:w="http://schemas.openxmlformats.org/wordprocessingml/2006/main" xmlns:w14="http://schemas.microsoft.com/office/word/2010/wordml" xmlns:w15="http://schemas.microsoft.com/office/word/2012/wordml" xmlns:w16cex="http://schemas.microsoft.com/office/word/2018/wordml/cex" xmlns:w16cid="http://schemas.microsoft.com/office/word/2016/wordml/cid" xmlns:w16="http://schemas.microsoft.com/office/word/2018/wordml" xmlns:w16sdtdh="http://schemas.microsoft.com/office/word/2020/wordml/sdtdatahash" xmlns:w16se="http://schemas.microsoft.com/office/word/2015/wordml/symex" mc:Ignorable="w14 w15 w16se w16cid w16 w16cex w16sdtdh">
-  <w:font w:name="Times New Roman">
-    <w:panose1 w:val="02020603050405020304"/>
-    <w:charset w:val="00"/>
-    <w:family w:val="roman"/>
-    <w:pitch w:val="variable"/>
-    <w:sig w:usb0="E0002EFF" w:usb1="C000785B" w:usb2="00000009" w:usb3="00000000" w:csb0="000001FF" w:csb1="00000000"/>
-  </w:font>
-  <w:font w:name="Aptos">
-    <w:altName w:val="Calibri"/>
-    <w:charset w:val="00"/>
-    <w:family w:val="swiss"/>
-    <w:pitch w:val="variable"/>
-    <w:sig w:usb0="20000287" w:usb1="00000003" w:usb2="00000000" w:usb3="00000000" w:csb0="0000019F" w:csb1="00000000"/>
-  </w:font>
-  <w:font w:name="Aptos Display">
-    <w:altName w:val="Calibri"/>
-    <w:charset w:val="00"/>
-    <w:family w:val="swiss"/>
-    <w:pitch w:val="variable"/>
-    <w:sig w:usb0="20000287" w:usb1="00000003" w:usb2="00000000" w:usb3="00000000" w:csb0="0000019F" w:csb1="00000000"/>
-  </w:font>
-  <w:font w:name="Calibri">
-    <w:panose1 w:val="020F0502020204030204"/>
-    <w:charset w:val="00"/>
-    <w:family w:val="swiss"/>
-    <w:pitch w:val="variable"/>
-    <w:sig w:usb0="E4002EFF" w:usb1="C200247B" w:usb2="00000009" w:usb3="00000000" w:csb0="000001FF" w:csb1="00000000"/>
-  </w:font>
-  <w:font w:name="Cambria Math">
-    <w:panose1 w:val="02040503050406030204"/>
-    <w:charset w:val="00"/>
-    <w:family w:val="roman"/>
-    <w:pitch w:val="variable"/>
-    <w:sig w:usb0="E00006FF" w:usb1="420024FF" w:usb2="02000000" w:usb3="00000000" w:csb0="0000019F" w:csb1="00000000"/>
-  </w:font>
-  <w:font w:name="Consolas">
-    <w:panose1 w:val="020B0609020204030204"/>
-    <w:charset w:val="00"/>
-    <w:family w:val="modern"/>
-    <w:pitch w:val="fixed"/>
-    <w:sig w:usb0="E00006FF" w:usb1="0000FCFF" w:usb2="00000001" w:usb3="00000000" w:csb0="0000019F" w:csb1="00000000"/>
-  </w:font>
-  <w:font w:name="Calibri Light">
-    <w:panose1 w:val="020F0302020204030204"/>
-    <w:charset w:val="00"/>
-    <w:family w:val="swiss"/>
-    <w:pitch w:val="variable"/>
-    <w:sig w:usb0="E4002EFF" w:usb1="C200247B" w:usb2="00000009" w:usb3="00000000" w:csb0="000001FF" w:csb1="00000000"/>
-  </w:font>
-</w:fonts>
-</file>
-
-<file path=word/glossary/settings.xml><?xml version="1.0" encoding="utf-8"?>
-<w:settings xmlns:mc="http://schemas.openxmlformats.org/markup-compatibility/2006" xmlns:o="urn:schemas-microsoft-com:office:office" xmlns:r="http://schemas.openxmlformats.org/officeDocument/2006/relationships" xmlns:m="http://schemas.openxmlformats.org/officeDocument/2006/math" xmlns:v="urn:schemas-microsoft-com:vml" xmlns:w10="urn:schemas-microsoft-com:office:word" xmlns:w="http://schemas.openxmlformats.org/wordprocessingml/2006/main" xmlns:w14="http://schemas.microsoft.com/office/word/2010/wordml" xmlns:w15="http://schemas.microsoft.com/office/word/2012/wordml" xmlns:w16cex="http://schemas.microsoft.com/office/word/2018/wordml/cex" xmlns:w16cid="http://schemas.microsoft.com/office/word/2016/wordml/cid" xmlns:w16="http://schemas.microsoft.com/office/word/2018/wordml" xmlns:w16sdtdh="http://schemas.microsoft.com/office/word/2020/wordml/sdtdatahash" xmlns:w16se="http://schemas.microsoft.com/office/word/2015/wordml/symex" xmlns:sl="http://schemas.openxmlformats.org/schemaLibrary/2006/main" mc:Ignorable="w14 w15 w16se w16cid w16 w16cex w16sdtdh">
-  <w:view w:val="normal"/>
-  <w:defaultTabStop w:val="720"/>
-  <w:characterSpacingControl w:val="doNotCompress"/>
-  <w:compat>
-    <w:useFELayout/>
-    <w:compatSetting w:name="compatibilityMode" w:uri="http://schemas.microsoft.com/office/word" w:val="15"/>
-    <w:compatSetting w:name="overrideTableStyleFontSizeAndJustification" w:uri="http://schemas.microsoft.com/office/word" w:val="1"/>
-    <w:compatSetting w:name="enableOpenTypeFeatures" w:uri="http://schemas.microsoft.com/office/word" w:val="1"/>
-    <w:compatSetting w:name="doNotFlipMirrorIndents" w:uri="http://schemas.microsoft.com/office/word" w:val="1"/>
-    <w:compatSetting w:name="differentiateMultirowTableHeaders" w:uri="http://schemas.microsoft.com/office/word" w:val="1"/>
-    <w:compatSetting w:name="useWord2013TrackBottomHyphenation" w:uri="http://schemas.microsoft.com/office/word" w:val="0"/>
-  </w:compat>
-  <w:rsids>
-    <w:rsidRoot w:val="006205BB"/>
-    <w:rsid w:val="006205BB"/>
-    <w:rsid w:val="00983EFD"/>
-  </w:rsids>
-  <m:mathPr>
-    <m:mathFont m:val="Cambria Math"/>
-    <m:brkBin m:val="before"/>
-    <m:brkBinSub m:val="--"/>
-    <m:smallFrac m:val="0"/>
-    <m:dispDef/>
-    <m:lMargin m:val="0"/>
-    <m:rMargin m:val="0"/>
-    <m:defJc m:val="centerGroup"/>
-    <m:wrapIndent m:val="1440"/>
-    <m:intLim m:val="subSup"/>
-    <m:naryLim m:val="undOvr"/>
-  </m:mathPr>
-  <w:themeFontLang w:val="en-US"/>
-  <w:clrSchemeMapping w:bg1="light1" w:t1="dark1" w:bg2="light2" w:t2="dark2" w:accent1="accent1" w:accent2="accent2" w:accent3="accent3" w:accent4="accent4" w:accent5="accent5" w:accent6="accent6" w:hyperlink="hyperlink" w:followedHyperlink="followedHyperlink"/>
-  <w:decimalSymbol w:val="."/>
-  <w:listSeparator w:val=","/>
-  <w15:chartTrackingRefBased/>
-</w:settings>
-</file>
-
-<file path=word/glossary/styles.xml><?xml version="1.0" encoding="utf-8"?>
-<w:styles xmlns:mc="http://schemas.openxmlformats.org/markup-compatibility/2006" xmlns:r="http://schemas.openxmlformats.org/officeDocument/2006/relationships" xmlns:w="http://schemas.openxmlformats.org/wordprocessingml/2006/main" xmlns:w14="http://schemas.microsoft.com/office/word/2010/wordml" xmlns:w15="http://schemas.microsoft.com/office/word/2012/wordml" xmlns:w16cex="http://schemas.microsoft.com/office/word/2018/wordml/cex" xmlns:w16cid="http://schemas.microsoft.com/office/word/2016/wordml/cid" xmlns:w16="http://schemas.microsoft.com/office/word/2018/wordml" xmlns:w16sdtdh="http://schemas.microsoft.com/office/word/2020/wordml/sdtdatahash" xmlns:w16se="http://schemas.microsoft.com/office/word/2015/wordml/symex" mc:Ignorable="w14 w15 w16se w16cid w16 w16cex w16sdtdh">
-  <w:docDefaults>
-    <w:rPrDefault>
-      <w:rPr>
-        <w:rFonts w:asciiTheme="minorHAnsi" w:eastAsiaTheme="minorEastAsia" w:hAnsiTheme="minorHAnsi" w:cstheme="minorBidi"/>
-        <w:sz w:val="22"/>
-        <w:szCs w:val="22"/>
-        <w:lang w:val="en-US" w:eastAsia="en-US" w:bidi="ar-SA"/>
-      </w:rPr>
-    </w:rPrDefault>
-    <w:pPrDefault>
-      <w:pPr>
-        <w:spacing w:after="160" w:line="259" w:lineRule="auto"/>
-      </w:pPr>
-    </w:pPrDefault>
-  </w:docDefaults>
-  <w:latentStyles w:defLockedState="0" w:defUIPriority="99" w:defSemiHidden="0" w:defUnhideWhenUsed="0" w:defQFormat="0" w:count="376">
-    <w:lsdException w:name="Normal" w:uiPriority="0" w:qFormat="1"/>
-    <w:lsdException w:name="heading 1" w:uiPriority="9" w:qFormat="1"/>
-    <w:lsdException w:name="heading 2" w:semiHidden="1" w:uiPriority="9" w:unhideWhenUsed="1" w:qFormat="1"/>
-    <w:lsdException w:name="heading 3" w:semiHidden="1" w:uiPriority="9" w:unhideWhenUsed="1" w:qFormat="1"/>
-    <w:lsdException w:name="heading 4" w:semiHidden="1" w:uiPriority="9" w:unhideWhenUsed="1" w:qFormat="1"/>
-    <w:lsdException w:name="heading 5" w:semiHidden="1" w:uiPriority="9" w:unhideWhenUsed="1" w:qFormat="1"/>
-    <w:lsdException w:name="heading 6" w:semiHidden="1" w:uiPriority="9" w:unhideWhenUsed="1" w:qFormat="1"/>
-    <w:lsdException w:name="heading 7" w:semiHidden="1" w:uiPriority="9" w:unhideWhenUsed="1" w:qFormat="1"/>
-    <w:lsdException w:name="heading 8" w:semiHidden="1" w:uiPriority="9" w:unhideWhenUsed="1" w:qFormat="1"/>
-    <w:lsdException w:name="heading 9" w:semiHidden="1" w:uiPriority="9" w:unhideWhenUsed="1" w:qFormat="1"/>
-    <w:lsdException w:name="index 1" w:semiHidden="1" w:unhideWhenUsed="1"/>
-    <w:lsdException w:name="index 2" w:semiHidden="1" w:unhideWhenUsed="1"/>
-    <w:lsdException w:name="index 3" w:semiHidden="1" w:unhideWhenUsed="1"/>
-    <w:lsdException w:name="index 4" w:semiHidden="1" w:unhideWhenUsed="1"/>
-    <w:lsdException w:name="index 5" w:semiHidden="1" w:unhideWhenUsed="1"/>
-    <w:lsdException w:name="index 6" w:semiHidden="1" w:unhideWhenUsed="1"/>
-    <w:lsdException w:name="index 7" w:semiHidden="1" w:unhideWhenUsed="1"/>
-    <w:lsdException w:name="index 8" w:semiHidden="1" w:unhideWhenUsed="1"/>
-    <w:lsdException w:name="index 9" w:semiHidden="1" w:unhideWhenUsed="1"/>
-    <w:lsdException w:name="toc 1" w:semiHidden="1" w:uiPriority="39" w:unhideWhenUsed="1"/>
-    <w:lsdException w:name="toc 2" w:semiHidden="1" w:uiPriority="39" w:unhideWhenUsed="1"/>
-    <w:lsdException w:name="toc 3" w:semiHidden="1" w:uiPriority="39" w:unhideWhenUsed="1"/>
-    <w:lsdException w:name="toc 4" w:semiHidden="1" w:uiPriority="39" w:unhideWhenUsed="1"/>
-    <w:lsdException w:name="toc 5" w:semiHidden="1" w:uiPriority="39" w:unhideWhenUsed="1"/>
-    <w:lsdException w:name="toc 6" w:semiHidden="1" w:uiPriority="39" w:unhideWhenUsed="1"/>
-    <w:lsdException w:name="toc 7" w:semiHidden="1" w:uiPriority="39" w:unhideWhenUsed="1"/>
-    <w:lsdException w:name="toc 8" w:semiHidden="1" w:uiPriority="39" w:unhideWhenUsed="1"/>
-    <w:lsdException w:name="toc 9" w:semiHidden="1" w:uiPriority="39" w:unhideWhenUsed="1"/>
-    <w:lsdException w:name="Normal Indent" w:semiHidden="1" w:unhideWhenUsed="1"/>
-    <w:lsdException w:name="footnote text" w:semiHidden="1" w:unhideWhenUsed="1"/>
-    <w:lsdException w:name="annotation text" w:semiHidden="1" w:unhideWhenUsed="1"/>
-    <w:lsdException w:name="header" w:semiHidden="1" w:unhideWhenUsed="1"/>
-    <w:lsdException w:name="footer" w:semiHidden="1" w:unhideWhenUsed="1"/>
-    <w:lsdException w:name="index heading" w:semiHidden="1" w:unhideWhenUsed="1"/>
-    <w:lsdException w:name="caption" w:semiHidden="1" w:uiPriority="35" w:unhideWhenUsed="1" w:qFormat="1"/>
-    <w:lsdException w:name="table of figures" w:semiHidden="1" w:unhideWhenUsed="1"/>
-    <w:lsdException w:name="envelope address" w:semiHidden="1" w:unhideWhenUsed="1"/>
-    <w:lsdException w:name="envelope return" w:semiHidden="1" w:unhideWhenUsed="1"/>
-    <w:lsdException w:name="footnote reference" w:semiHidden="1" w:unhideWhenUsed="1"/>
-    <w:lsdException w:name="annotation reference" w:semiHidden="1" w:unhideWhenUsed="1"/>
-    <w:lsdException w:name="line number" w:semiHidden="1" w:unhideWhenUsed="1"/>
-    <w:lsdException w:name="page number" w:semiHidden="1" w:unhideWhenUsed="1"/>
-    <w:lsdException w:name="endnote reference" w:semiHidden="1" w:unhideWhenUsed="1"/>
-    <w:lsdException w:name="endnote text" w:semiHidden="1" w:unhideWhenUsed="1"/>
-    <w:lsdException w:name="table of authorities" w:semiHidden="1" w:unhideWhenUsed="1"/>
-    <w:lsdException w:name="macro" w:semiHidden="1" w:unhideWhenUsed="1"/>
-    <w:lsdException w:name="toa heading" w:semiHidden="1" w:unhideWhenUsed="1"/>
-    <w:lsdException w:name="List" w:semiHidden="1" w:unhideWhenUsed="1"/>
-    <w:lsdException w:name="List Bullet" w:semiHidden="1" w:unhideWhenUsed="1"/>
-    <w:lsdException w:name="List Number" w:semiHidden="1" w:unhideWhenUsed="1"/>
-    <w:lsdException w:name="List 2" w:semiHidden="1" w:unhideWhenUsed="1"/>
-    <w:lsdException w:name="List 3" w:semiHidden="1" w:unhideWhenUsed="1"/>
-    <w:lsdException w:name="List 4" w:semiHidden="1" w:unhideWhenUsed="1"/>
-    <w:lsdException w:name="List 5" w:semiHidden="1" w:unhideWhenUsed="1"/>
-    <w:lsdException w:name="List Bullet 2" w:semiHidden="1" w:unhideWhenUsed="1"/>
-    <w:lsdException w:name="List Bullet 3" w:semiHidden="1" w:unhideWhenUsed="1"/>
-    <w:lsdException w:name="List Bullet 4" w:semiHidden="1" w:unhideWhenUsed="1"/>
-    <w:lsdException w:name="List Bullet 5" w:semiHidden="1" w:unhideWhenUsed="1"/>
-    <w:lsdException w:name="List Number 2" w:semiHidden="1" w:unhideWhenUsed="1"/>
-    <w:lsdException w:name="List Number 3" w:semiHidden="1" w:unhideWhenUsed="1"/>
-    <w:lsdException w:name="List Number 4" w:semiHidden="1" w:unhideWhenUsed="1"/>
-    <w:lsdException w:name="List Number 5" w:semiHidden="1" w:unhideWhenUsed="1"/>
-    <w:lsdException w:name="Title" w:uiPriority="10" w:qFormat="1"/>
-    <w:lsdException w:name="Closing" w:semiHidden="1" w:unhideWhenUsed="1"/>
-    <w:lsdException w:name="Signature" w:semiHidden="1" w:unhideWhenUsed="1"/>
-    <w:lsdException w:name="Default Paragraph Font" w:semiHidden="1" w:uiPriority="1" w:unhideWhenUsed="1"/>
-    <w:lsdException w:name="Body Text" w:semiHidden="1" w:unhideWhenUsed="1"/>
-    <w:lsdException w:name="Body Text Indent" w:semiHidden="1" w:unhideWhenUsed="1"/>
-    <w:lsdException w:name="List Continue" w:semiHidden="1" w:unhideWhenUsed="1"/>
-    <w:lsdException w:name="List Continue 2" w:semiHidden="1" w:unhideWhenUsed="1"/>
-    <w:lsdException w:name="List Continue 3" w:semiHidden="1" w:unhideWhenUsed="1"/>
-    <w:lsdException w:name="List Continue 4" w:semiHidden="1" w:unhideWhenUsed="1"/>
-    <w:lsdException w:name="List Continue 5" w:semiHidden="1" w:unhideWhenUsed="1"/>
-    <w:lsdException w:name="Message Header" w:semiHidden="1" w:unhideWhenUsed="1"/>
-    <w:lsdException w:name="Subtitle" w:uiPriority="11" w:qFormat="1"/>
-    <w:lsdException w:name="Salutation" w:semiHidden="1" w:unhideWhenUsed="1"/>
-    <w:lsdException w:name="Date" w:semiHidden="1" w:unhideWhenUsed="1"/>
-    <w:lsdException w:name="Body Text First Indent" w:semiHidden="1" w:unhideWhenUsed="1"/>
-    <w:lsdException w:name="Body Text First Indent 2" w:semiHidden="1" w:unhideWhenUsed="1"/>
-    <w:lsdException w:name="Note Heading" w:semiHidden="1" w:unhideWhenUsed="1"/>
-    <w:lsdException w:name="Body Text 2" w:semiHidden="1" w:unhideWhenUsed="1"/>
-    <w:lsdException w:name="Body Text 3" w:semiHidden="1" w:unhideWhenUsed="1"/>
-    <w:lsdException w:name="Body Text Indent 2" w:semiHidden="1" w:unhideWhenUsed="1"/>
-    <w:lsdException w:name="Body Text Indent 3" w:semiHidden="1" w:unhideWhenUsed="1"/>
-    <w:lsdException w:name="Block Text" w:semiHidden="1" w:unhideWhenUsed="1"/>
-    <w:lsdException w:name="Hyperlink" w:semiHidden="1" w:unhideWhenUsed="1"/>
-    <w:lsdException w:name="FollowedHyperlink" w:semiHidden="1" w:unhideWhenUsed="1"/>
-    <w:lsdException w:name="Strong" w:uiPriority="22" w:qFormat="1"/>
-    <w:lsdException w:name="Emphasis" w:uiPriority="20" w:qFormat="1"/>
-    <w:lsdException w:name="Document Map" w:semiHidden="1" w:unhideWhenUsed="1"/>
-    <w:lsdException w:name="Plain Text" w:semiHidden="1" w:unhideWhenUsed="1"/>
-    <w:lsdException w:name="E-mail Signature" w:semiHidden="1" w:unhideWhenUsed="1"/>
-    <w:lsdException w:name="HTML Top of Form" w:semiHidden="1" w:unhideWhenUsed="1"/>
-    <w:lsdException w:name="HTML Bottom of Form" w:semiHidden="1" w:unhideWhenUsed="1"/>
-    <w:lsdException w:name="Normal (Web)" w:semiHidden="1" w:unhideWhenUsed="1"/>
-    <w:lsdException w:name="HTML Acronym" w:semiHidden="1" w:unhideWhenUsed="1"/>
-    <w:lsdException w:name="HTML Address" w:semiHidden="1" w:unhideWhenUsed="1"/>
-    <w:lsdException w:name="HTML Cite" w:semiHidden="1" w:unhideWhenUsed="1"/>
-    <w:lsdException w:name="HTML Code" w:semiHidden="1" w:unhideWhenUsed="1"/>
-    <w:lsdException w:name="HTML Definition" w:semiHidden="1" w:unhideWhenUsed="1"/>
-    <w:lsdException w:name="HTML Keyboard" w:semiHidden="1" w:unhideWhenUsed="1"/>
-    <w:lsdException w:name="HTML Preformatted" w:semiHidden="1" w:unhideWhenUsed="1"/>
-    <w:lsdException w:name="HTML Sample" w:semiHidden="1" w:unhideWhenUsed="1"/>
-    <w:lsdException w:name="HTML Typewriter" w:semiHidden="1" w:unhideWhenUsed="1"/>
-    <w:lsdException w:name="HTML Variable" w:semiHidden="1" w:unhideWhenUsed="1"/>
-    <w:lsdException w:name="Normal Table" w:semiHidden="1" w:unhideWhenUsed="1"/>
-    <w:lsdException w:name="annotation subject" w:semiHidden="1" w:unhideWhenUsed="1"/>
-    <w:lsdException w:name="No List" w:semiHidden="1" w:unhideWhenUsed="1"/>
-    <w:lsdException w:name="Outline List 1" w:semiHidden="1" w:unhideWhenUsed="1"/>
-    <w:lsdException w:name="Outline List 2" w:semiHidden="1" w:unhideWhenUsed="1"/>
-    <w:lsdException w:name="Outline List 3" w:semiHidden="1" w:unhideWhenUsed="1"/>
-    <w:lsdException w:name="Table Simple 1" w:semiHidden="1" w:unhideWhenUsed="1"/>
-    <w:lsdException w:name="Table Simple 2" w:semiHidden="1" w:unhideWhenUsed="1"/>
-    <w:lsdException w:name="Table Simple 3" w:semiHidden="1" w:unhideWhenUsed="1"/>
-    <w:lsdException w:name="Table Classic 1" w:semiHidden="1" w:unhideWhenUsed="1"/>
-    <w:lsdException w:name="Table Classic 2" w:semiHidden="1" w:unhideWhenUsed="1"/>
-    <w:lsdException w:name="Table Classic 3" w:semiHidden="1" w:unhideWhenUsed="1"/>
-    <w:lsdException w:name="Table Classic 4" w:semiHidden="1" w:unhideWhenUsed="1"/>
-    <w:lsdException w:name="Table Colorful 1" w:semiHidden="1" w:unhideWhenUsed="1"/>
-    <w:lsdException w:name="Table Colorful 2" w:semiHidden="1" w:unhideWhenUsed="1"/>
-    <w:lsdException w:name="Table Colorful 3" w:semiHidden="1" w:unhideWhenUsed="1"/>
-    <w:lsdException w:name="Table Columns 1" w:semiHidden="1" w:unhideWhenUsed="1"/>
-    <w:lsdException w:name="Table Columns 2" w:semiHidden="1" w:unhideWhenUsed="1"/>
-    <w:lsdException w:name="Table Columns 3" w:semiHidden="1" w:unhideWhenUsed="1"/>
-    <w:lsdException w:name="Table Columns 4" w:semiHidden="1" w:unhideWhenUsed="1"/>
-    <w:lsdException w:name="Table Columns 5" w:semiHidden="1" w:unhideWhenUsed="1"/>
-    <w:lsdException w:name="Table Grid 1" w:semiHidden="1" w:unhideWhenUsed="1"/>
-    <w:lsdException w:name="Table Grid 2" w:semiHidden="1" w:unhideWhenUsed="1"/>
-    <w:lsdException w:name="Table Grid 3" w:semiHidden="1" w:unhideWhenUsed="1"/>
-    <w:lsdException w:name="Table Grid 4" w:semiHidden="1" w:unhideWhenUsed="1"/>
-    <w:lsdException w:name="Table Grid 5" w:semiHidden="1" w:unhideWhenUsed="1"/>
-    <w:lsdException w:name="Table Grid 6" w:semiHidden="1" w:unhideWhenUsed="1"/>
-    <w:lsdException w:name="Table Grid 7" w:semiHidden="1" w:unhideWhenUsed="1"/>
-    <w:lsdException w:name="Table Grid 8" w:semiHidden="1" w:unhideWhenUsed="1"/>
-    <w:lsdException w:name="Table List 1" w:semiHidden="1" w:unhideWhenUsed="1"/>
-    <w:lsdException w:name="Table List 2" w:semiHidden="1" w:unhideWhenUsed="1"/>
-    <w:lsdException w:name="Table List 3" w:semiHidden="1" w:unhideWhenUsed="1"/>
-    <w:lsdException w:name="Table List 4" w:semiHidden="1" w:unhideWhenUsed="1"/>
-    <w:lsdException w:name="Table List 5" w:semiHidden="1" w:unhideWhenUsed="1"/>
-    <w:lsdException w:name="Table List 6" w:semiHidden="1" w:unhideWhenUsed="1"/>
-    <w:lsdException w:name="Table List 7" w:semiHidden="1" w:unhideWhenUsed="1"/>
-    <w:lsdException w:name="Table List 8" w:semiHidden="1" w:unhideWhenUsed="1"/>
-    <w:lsdException w:name="Table 3D effects 1" w:semiHidden="1" w:unhideWhenUsed="1"/>
-    <w:lsdException w:name="Table 3D effects 2" w:semiHidden="1" w:unhideWhenUsed="1"/>
-    <w:lsdException w:name="Table 3D effects 3" w:semiHidden="1" w:unhideWhenUsed="1"/>
-    <w:lsdException w:name="Table Contemporary" w:semiHidden="1" w:unhideWhenUsed="1"/>
-    <w:lsdException w:name="Table Elegant" w:semiHidden="1" w:unhideWhenUsed="1"/>
-    <w:lsdException w:name="Table Professional" w:semiHidden="1" w:unhideWhenUsed="1"/>
-    <w:lsdException w:name="Table Subtle 1" w:semiHidden="1" w:unhideWhenUsed="1"/>
-    <w:lsdException w:name="Table Subtle 2" w:semiHidden="1" w:unhideWhenUsed="1"/>
-    <w:lsdException w:name="Table Web 1" w:semiHidden="1" w:unhideWhenUsed="1"/>
-    <w:lsdException w:name="Table Web 2" w:semiHidden="1" w:unhideWhenUsed="1"/>
-    <w:lsdException w:name="Table Web 3" w:semiHidden="1" w:unhideWhenUsed="1"/>
-    <w:lsdException w:name="Balloon Text" w:semiHidden="1" w:unhideWhenUsed="1"/>
-    <w:lsdException w:name="Table Grid" w:uiPriority="39"/>
-    <w:lsdException w:name="Table Theme" w:semiHidden="1" w:unhideWhenUsed="1"/>
-    <w:lsdException w:name="Placeholder Text" w:semiHidden="1"/>
-    <w:lsdException w:name="No Spacing" w:uiPriority="1" w:qFormat="1"/>
-    <w:lsdException w:name="Light Shading" w:uiPriority="60"/>
-    <w:lsdException w:name="Light List" w:uiPriority="61"/>
-    <w:lsdException w:name="Light Grid" w:uiPriority="62"/>
-    <w:lsdException w:name="Medium Shading 1" w:uiPriority="63"/>
-    <w:lsdException w:name="Medium Shading 2" w:uiPriority="64"/>
-    <w:lsdException w:name="Medium List 1" w:uiPriority="65"/>
-    <w:lsdException w:name="Medium List 2" w:uiPriority="66"/>
-    <w:lsdException w:name="Medium Grid 1" w:uiPriority="67"/>
-    <w:lsdException w:name="Medium Grid 2" w:uiPriority="68"/>
-    <w:lsdException w:name="Medium Grid 3" w:uiPriority="69"/>
-    <w:lsdException w:name="Dark List" w:uiPriority="70"/>
-    <w:lsdException w:name="Colorful Shading" w:uiPriority="71"/>
-    <w:lsdException w:name="Colorful List" w:uiPriority="72"/>
-    <w:lsdException w:name="Colorful Grid" w:uiPriority="73"/>
-    <w:lsdException w:name="Light Shading Accent 1" w:uiPriority="60"/>
-    <w:lsdException w:name="Light List Accent 1" w:uiPriority="61"/>
-    <w:lsdException w:name="Light Grid Accent 1" w:uiPriority="62"/>
-    <w:lsdException w:name="Medium Shading 1 Accent 1" w:uiPriority="63"/>
-    <w:lsdException w:name="Medium Shading 2 Accent 1" w:uiPriority="64"/>
-    <w:lsdException w:name="Medium List 1 Accent 1" w:uiPriority="65"/>
-    <w:lsdException w:name="Revision" w:semiHidden="1"/>
-    <w:lsdException w:name="List Paragraph" w:uiPriority="34" w:qFormat="1"/>
-    <w:lsdException w:name="Quote" w:uiPriority="29" w:qFormat="1"/>
-    <w:lsdException w:name="Intense Quote" w:uiPriority="30" w:qFormat="1"/>
-    <w:lsdException w:name="Medium List 2 Accent 1" w:uiPriority="66"/>
-    <w:lsdException w:name="Medium Grid 1 Accent 1" w:uiPriority="67"/>
-    <w:lsdException w:name="Medium Grid 2 Accent 1" w:uiPriority="68"/>
-    <w:lsdException w:name="Medium Grid 3 Accent 1" w:uiPriority="69"/>
-    <w:lsdException w:name="Dark List Accent 1" w:uiPriority="70"/>
-    <w:lsdException w:name="Colorful Shading Accent 1" w:uiPriority="71"/>
-    <w:lsdException w:name="Colorful List Accent 1" w:uiPriority="72"/>
-    <w:lsdException w:name="Colorful Grid Accent 1" w:uiPriority="73"/>
-    <w:lsdException w:name="Light Shading Accent 2" w:uiPriority="60"/>
-    <w:lsdException w:name="Light List Accent 2" w:uiPriority="61"/>
-    <w:lsdException w:name="Light Grid Accent 2" w:uiPriority="62"/>
-    <w:lsdException w:name="Medium Shading 1 Accent 2" w:uiPriority="63"/>
-    <w:lsdException w:name="Medium Shading 2 Accent 2" w:uiPriority="64"/>
-    <w:lsdException w:name="Medium List 1 Accent 2" w:uiPriority="65"/>
-    <w:lsdException w:name="Medium List 2 Accent 2" w:uiPriority="66"/>
-    <w:lsdException w:name="Medium Grid 1 Accent 2" w:uiPriority="67"/>
-    <w:lsdException w:name="Medium Grid 2 Accent 2" w:uiPriority="68"/>
-    <w:lsdException w:name="Medium Grid 3 Accent 2" w:uiPriority="69"/>
-    <w:lsdException w:name="Dark List Accent 2" w:uiPriority="70"/>
-    <w:lsdException w:name="Colorful Shading Accent 2" w:uiPriority="71"/>
-    <w:lsdException w:name="Colorful List Accent 2" w:uiPriority="72"/>
-    <w:lsdException w:name="Colorful Grid Accent 2" w:uiPriority="73"/>
-    <w:lsdException w:name="Light Shading Accent 3" w:uiPriority="60"/>
-    <w:lsdException w:name="Light List Accent 3" w:uiPriority="61"/>
-    <w:lsdException w:name="Light Grid Accent 3" w:uiPriority="62"/>
-    <w:lsdException w:name="Medium Shading 1 Accent 3" w:uiPriority="63"/>
-    <w:lsdException w:name="Medium Shading 2 Accent 3" w:uiPriority="64"/>
-    <w:lsdException w:name="Medium List 1 Accent 3" w:uiPriority="65"/>
-    <w:lsdException w:name="Medium List 2 Accent 3" w:uiPriority="66"/>
-    <w:lsdException w:name="Medium Grid 1 Accent 3" w:uiPriority="67"/>
-    <w:lsdException w:name="Medium Grid 2 Accent 3" w:uiPriority="68"/>
-    <w:lsdException w:name="Medium Grid 3 Accent 3" w:uiPriority="69"/>
-    <w:lsdException w:name="Dark List Accent 3" w:uiPriority="70"/>
-    <w:lsdException w:name="Colorful Shading Accent 3" w:uiPriority="71"/>
-    <w:lsdException w:name="Colorful List Accent 3" w:uiPriority="72"/>
-    <w:lsdException w:name="Colorful Grid Accent 3" w:uiPriority="73"/>
-    <w:lsdException w:name="Light Shading Accent 4" w:uiPriority="60"/>
-    <w:lsdException w:name="Light List Accent 4" w:uiPriority="61"/>
-    <w:lsdException w:name="Light Grid Accent 4" w:uiPriority="62"/>
-    <w:lsdException w:name="Medium Shading 1 Accent 4" w:uiPriority="63"/>
-    <w:lsdException w:name="Medium Shading 2 Accent 4" w:uiPriority="64"/>
-    <w:lsdException w:name="Medium List 1 Accent 4" w:uiPriority="65"/>
-    <w:lsdException w:name="Medium List 2 Accent 4" w:uiPriority="66"/>
-    <w:lsdException w:name="Medium Grid 1 Accent 4" w:uiPriority="67"/>
-    <w:lsdException w:name="Medium Grid 2 Accent 4" w:uiPriority="68"/>
-    <w:lsdException w:name="Medium Grid 3 Accent 4" w:uiPriority="69"/>
-    <w:lsdException w:name="Dark List Accent 4" w:uiPriority="70"/>
-    <w:lsdException w:name="Colorful Shading Accent 4" w:uiPriority="71"/>
-    <w:lsdException w:name="Colorful List Accent 4" w:uiPriority="72"/>
-    <w:lsdException w:name="Colorful Grid Accent 4" w:uiPriority="73"/>
-    <w:lsdException w:name="Light Shading Accent 5" w:uiPriority="60"/>
-    <w:lsdException w:name="Light List Accent 5" w:uiPriority="61"/>
-    <w:lsdException w:name="Light Grid Accent 5" w:uiPriority="62"/>
-    <w:lsdException w:name="Medium Shading 1 Accent 5" w:uiPriority="63"/>
-    <w:lsdException w:name="Medium Shading 2 Accent 5" w:uiPriority="64"/>
-    <w:lsdException w:name="Medium List 1 Accent 5" w:uiPriority="65"/>
-    <w:lsdException w:name="Medium List 2 Accent 5" w:uiPriority="66"/>
-    <w:lsdException w:name="Medium Grid 1 Accent 5" w:uiPriority="67"/>
-    <w:lsdException w:name="Medium Grid 2 Accent 5" w:uiPriority="68"/>
-    <w:lsdException w:name="Medium Grid 3 Accent 5" w:uiPriority="69"/>
-    <w:lsdException w:name="Dark List Accent 5" w:uiPriority="70"/>
-    <w:lsdException w:name="Colorful Shading Accent 5" w:uiPriority="71"/>
-    <w:lsdException w:name="Colorful List Accent 5" w:uiPriority="72"/>
-    <w:lsdException w:name="Colorful Grid Accent 5" w:uiPriority="73"/>
-    <w:lsdException w:name="Light Shading Accent 6" w:uiPriority="60"/>
-    <w:lsdException w:name="Light List Accent 6" w:uiPriority="61"/>
-    <w:lsdException w:name="Light Grid Accent 6" w:uiPriority="62"/>
-    <w:lsdException w:name="Medium Shading 1 Accent 6" w:uiPriority="63"/>
-    <w:lsdException w:name="Medium Shading 2 Accent 6" w:uiPriority="64"/>
-    <w:lsdException w:name="Medium List 1 Accent 6" w:uiPriority="65"/>
-    <w:lsdException w:name="Medium List 2 Accent 6" w:uiPriority="66"/>
-    <w:lsdException w:name="Medium Grid 1 Accent 6" w:uiPriority="67"/>
-    <w:lsdException w:name="Medium Grid 2 Accent 6" w:uiPriority="68"/>
-    <w:lsdException w:name="Medium Grid 3 Accent 6" w:uiPriority="69"/>
-    <w:lsdException w:name="Dark List Accent 6" w:uiPriority="70"/>
-    <w:lsdException w:name="Colorful Shading Accent 6" w:uiPriority="71"/>
-    <w:lsdException w:name="Colorful List Accent 6" w:uiPriority="72"/>
-    <w:lsdException w:name="Colorful Grid Accent 6" w:uiPriority="73"/>
-    <w:lsdException w:name="Subtle Emphasis" w:uiPriority="19" w:qFormat="1"/>
-    <w:lsdException w:name="Intense Emphasis" w:uiPriority="21" w:qFormat="1"/>
-    <w:lsdException w:name="Subtle Reference" w:uiPriority="31" w:qFormat="1"/>
-    <w:lsdException w:name="Intense Reference" w:uiPriority="32" w:qFormat="1"/>
-    <w:lsdException w:name="Book Title" w:uiPriority="33" w:qFormat="1"/>
-    <w:lsdException w:name="Bibliography" w:semiHidden="1" w:uiPriority="37" w:unhideWhenUsed="1"/>
-    <w:lsdException w:name="TOC Heading" w:semiHidden="1" w:uiPriority="39" w:unhideWhenUsed="1" w:qFormat="1"/>
-    <w:lsdException w:name="Plain Table 1" w:uiPriority="41"/>
-    <w:lsdException w:name="Plain Table 2" w:uiPriority="42"/>
-    <w:lsdException w:name="Plain Table 3" w:uiPriority="43"/>
-    <w:lsdException w:name="Plain Table 4" w:uiPriority="44"/>
-    <w:lsdException w:name="Plain Table 5" w:uiPriority="45"/>
-    <w:lsdException w:name="Grid Table Light" w:uiPriority="40"/>
-    <w:lsdException w:name="Grid Table 1 Light" w:uiPriority="46"/>
-    <w:lsdException w:name="Grid Table 2" w:uiPriority="47"/>
-    <w:lsdException w:name="Grid Table 3" w:uiPriority="48"/>
-    <w:lsdException w:name="Grid Table 4" w:uiPriority="49"/>
-    <w:lsdException w:name="Grid Table 5 Dark" w:uiPriority="50"/>
-    <w:lsdException w:name="Grid Table 6 Colorful" w:uiPriority="51"/>
-    <w:lsdException w:name="Grid Table 7 Colorful" w:uiPriority="52"/>
-    <w:lsdException w:name="Grid Table 1 Light Accent 1" w:uiPriority="46"/>
-    <w:lsdException w:name="Grid Table 2 Accent 1" w:uiPriority="47"/>
-    <w:lsdException w:name="Grid Table 3 Accent 1" w:uiPriority="48"/>
-    <w:lsdException w:name="Grid Table 4 Accent 1" w:uiPriority="49"/>
-    <w:lsdException w:name="Grid Table 5 Dark Accent 1" w:uiPriority="50"/>
-    <w:lsdException w:name="Grid Table 6 Colorful Accent 1" w:uiPriority="51"/>
-    <w:lsdException w:name="Grid Table 7 Colorful Accent 1" w:uiPriority="52"/>
-    <w:lsdException w:name="Grid Table 1 Light Accent 2" w:uiPriority="46"/>
-    <w:lsdException w:name="Grid Table 2 Accent 2" w:uiPriority="47"/>
-    <w:lsdException w:name="Grid Table 3 Accent 2" w:uiPriority="48"/>
-    <w:lsdException w:name="Grid Table 4 Accent 2" w:uiPriority="49"/>
-    <w:lsdException w:name="Grid Table 5 Dark Accent 2" w:uiPriority="50"/>
-    <w:lsdException w:name="Grid Table 6 Colorful Accent 2" w:uiPriority="51"/>
-    <w:lsdException w:name="Grid Table 7 Colorful Accent 2" w:uiPriority="52"/>
-    <w:lsdException w:name="Grid Table 1 Light Accent 3" w:uiPriority="46"/>
-    <w:lsdException w:name="Grid Table 2 Accent 3" w:uiPriority="47"/>
-    <w:lsdException w:name="Grid Table 3 Accent 3" w:uiPriority="48"/>
-    <w:lsdException w:name="Grid Table 4 Accent 3" w:uiPriority="49"/>
-    <w:lsdException w:name="Grid Table 5 Dark Accent 3" w:uiPriority="50"/>
-    <w:lsdException w:name="Grid Table 6 Colorful Accent 3" w:uiPriority="51"/>
-    <w:lsdException w:name="Grid Table 7 Colorful Accent 3" w:uiPriority="52"/>
-    <w:lsdException w:name="Grid Table 1 Light Accent 4" w:uiPriority="46"/>
-    <w:lsdException w:name="Grid Table 2 Accent 4" w:uiPriority="47"/>
-    <w:lsdException w:name="Grid Table 3 Accent 4" w:uiPriority="48"/>
-    <w:lsdException w:name="Grid Table 4 Accent 4" w:uiPriority="49"/>
-    <w:lsdException w:name="Grid Table 5 Dark Accent 4" w:uiPriority="50"/>
-    <w:lsdException w:name="Grid Table 6 Colorful Accent 4" w:uiPriority="51"/>
-    <w:lsdException w:name="Grid Table 7 Colorful Accent 4" w:uiPriority="52"/>
-    <w:lsdException w:name="Grid Table 1 Light Accent 5" w:uiPriority="46"/>
-    <w:lsdException w:name="Grid Table 2 Accent 5" w:uiPriority="47"/>
-    <w:lsdException w:name="Grid Table 3 Accent 5" w:uiPriority="48"/>
-    <w:lsdException w:name="Grid Table 4 Accent 5" w:uiPriority="49"/>
-    <w:lsdException w:name="Grid Table 5 Dark Accent 5" w:uiPriority="50"/>
-    <w:lsdException w:name="Grid Table 6 Colorful Accent 5" w:uiPriority="51"/>
-    <w:lsdException w:name="Grid Table 7 Colorful Accent 5" w:uiPriority="52"/>
-    <w:lsdException w:name="Grid Table 1 Light Accent 6" w:uiPriority="46"/>
-    <w:lsdException w:name="Grid Table 2 Accent 6" w:uiPriority="47"/>
-    <w:lsdException w:name="Grid Table 3 Accent 6" w:uiPriority="48"/>
-    <w:lsdException w:name="Grid Table 4 Accent 6" w:uiPriority="49"/>
-    <w:lsdException w:name="Grid Table 5 Dark Accent 6" w:uiPriority="50"/>
-    <w:lsdException w:name="Grid Table 6 Colorful Accent 6" w:uiPriority="51"/>
-    <w:lsdException w:name="Grid Table 7 Colorful Accent 6" w:uiPriority="52"/>
-    <w:lsdException w:name="List Table 1 Light" w:uiPriority="46"/>
-    <w:lsdException w:name="List Table 2" w:uiPriority="47"/>
-    <w:lsdException w:name="List Table 3" w:uiPriority="48"/>
-    <w:lsdException w:name="List Table 4" w:uiPriority="49"/>
-    <w:lsdException w:name="List Table 5 Dark" w:uiPriority="50"/>
-    <w:lsdException w:name="List Table 6 Colorful" w:uiPriority="51"/>
-    <w:lsdException w:name="List Table 7 Colorful" w:uiPriority="52"/>
-    <w:lsdException w:name="List Table 1 Light Accent 1" w:uiPriority="46"/>
-    <w:lsdException w:name="List Table 2 Accent 1" w:uiPriority="47"/>
-    <w:lsdException w:name="List Table 3 Accent 1" w:uiPriority="48"/>
-    <w:lsdException w:name="List Table 4 Accent 1" w:uiPriority="49"/>
-    <w:lsdException w:name="List Table 5 Dark Accent 1" w:uiPriority="50"/>
-    <w:lsdException w:name="List Table 6 Colorful Accent 1" w:uiPriority="51"/>
-    <w:lsdException w:name="List Table 7 Colorful Accent 1" w:uiPriority="52"/>
-    <w:lsdException w:name="List Table 1 Light Accent 2" w:uiPriority="46"/>
-    <w:lsdException w:name="List Table 2 Accent 2" w:uiPriority="47"/>
-    <w:lsdException w:name="List Table 3 Accent 2" w:uiPriority="48"/>
-    <w:lsdException w:name="List Table 4 Accent 2" w:uiPriority="49"/>
-    <w:lsdException w:name="List Table 5 Dark Accent 2" w:uiPriority="50"/>
-    <w:lsdException w:name="List Table 6 Colorful Accent 2" w:uiPriority="51"/>
-    <w:lsdException w:name="List Table 7 Colorful Accent 2" w:uiPriority="52"/>
-    <w:lsdException w:name="List Table 1 Light Accent 3" w:uiPriority="46"/>
-    <w:lsdException w:name="List Table 2 Accent 3" w:uiPriority="47"/>
-    <w:lsdException w:name="List Table 3 Accent 3" w:uiPriority="48"/>
-    <w:lsdException w:name="List Table 4 Accent 3" w:uiPriority="49"/>
-    <w:lsdException w:name="List Table 5 Dark Accent 3" w:uiPriority="50"/>
-    <w:lsdException w:name="List Table 6 Colorful Accent 3" w:uiPriority="51"/>
-    <w:lsdException w:name="List Table 7 Colorful Accent 3" w:uiPriority="52"/>
-    <w:lsdException w:name="List Table 1 Light Accent 4" w:uiPriority="46"/>
-    <w:lsdException w:name="List Table 2 Accent 4" w:uiPriority="47"/>
-    <w:lsdException w:name="List Table 3 Accent 4" w:uiPriority="48"/>
-    <w:lsdException w:name="List Table 4 Accent 4" w:uiPriority="49"/>
-    <w:lsdException w:name="List Table 5 Dark Accent 4" w:uiPriority="50"/>
-    <w:lsdException w:name="List Table 6 Colorful Accent 4" w:uiPriority="51"/>
-    <w:lsdException w:name="List Table 7 Colorful Accent 4" w:uiPriority="52"/>
-    <w:lsdException w:name="List Table 1 Light Accent 5" w:uiPriority="46"/>
-    <w:lsdException w:name="List Table 2 Accent 5" w:uiPriority="47"/>
-    <w:lsdException w:name="List Table 3 Accent 5" w:uiPriority="48"/>
-    <w:lsdException w:name="List Table 4 Accent 5" w:uiPriority="49"/>
-    <w:lsdException w:name="List Table 5 Dark Accent 5" w:uiPriority="50"/>
-    <w:lsdException w:name="List Table 6 Colorful Accent 5" w:uiPriority="51"/>
-    <w:lsdException w:name="List Table 7 Colorful Accent 5" w:uiPriority="52"/>
-    <w:lsdException w:name="List Table 1 Light Accent 6" w:uiPriority="46"/>
-    <w:lsdException w:name="List Table 2 Accent 6" w:uiPriority="47"/>
-    <w:lsdException w:name="List Table 3 Accent 6" w:uiPriority="48"/>
-    <w:lsdException w:name="List Table 4 Accent 6" w:uiPriority="49"/>
-    <w:lsdException w:name="List Table 5 Dark Accent 6" w:uiPriority="50"/>
-    <w:lsdException w:name="List Table 6 Colorful Accent 6" w:uiPriority="51"/>
-    <w:lsdException w:name="List Table 7 Colorful Accent 6" w:uiPriority="52"/>
-    <w:lsdException w:name="Mention" w:semiHidden="1" w:unhideWhenUsed="1"/>
-    <w:lsdException w:name="Smart Hyperlink" w:semiHidden="1" w:unhideWhenUsed="1"/>
-    <w:lsdException w:name="Hashtag" w:semiHidden="1" w:unhideWhenUsed="1"/>
-    <w:lsdException w:name="Unresolved Mention" w:semiHidden="1" w:unhideWhenUsed="1"/>
-    <w:lsdException w:name="Smart Link" w:semiHidden="1" w:unhideWhenUsed="1"/>
-  </w:latentStyles>
-  <w:style w:type="paragraph" w:default="1" w:styleId="Normal">
-    <w:name w:val="Normal"/>
+  <w:style w:type="paragraph" w:styleId="Header">
+    <w:name w:val="header"/>
+    <w:basedOn w:val="Normal"/>
+    <w:link w:val="HeaderChar"/>
+    <w:uiPriority w:val="99"/>
+    <w:unhideWhenUsed/>
+    <w:rsid w:val="001D639F"/>
+    <w:pPr>
+      <w:tabs>
+        <w:tab w:val="center" w:pos="4680"/>
+        <w:tab w:val="right" w:pos="9360"/>
+      </w:tabs>
+      <w:spacing w:after="0" w:line="240" w:lineRule="auto"/>
+    </w:pPr>
+  </w:style>
+  <w:style w:type="character" w:customStyle="1" w:styleId="HeaderChar">
+    <w:name w:val="Header Char"/>
+    <w:basedOn w:val="DefaultParagraphFont"/>
+    <w:link w:val="Header"/>
+    <w:uiPriority w:val="99"/>
+    <w:rsid w:val="001D639F"/>
+  </w:style>
+  <w:style w:type="paragraph" w:styleId="Footer">
+    <w:name w:val="footer"/>
+    <w:basedOn w:val="Normal"/>
+    <w:link w:val="FooterChar"/>
+    <w:uiPriority w:val="99"/>
+    <w:unhideWhenUsed/>
+    <w:rsid w:val="001D639F"/>
+    <w:pPr>
+      <w:tabs>
+        <w:tab w:val="center" w:pos="4680"/>
+        <w:tab w:val="right" w:pos="9360"/>
+      </w:tabs>
+      <w:spacing w:after="0" w:line="240" w:lineRule="auto"/>
+    </w:pPr>
+  </w:style>
+  <w:style w:type="character" w:customStyle="1" w:styleId="FooterChar">
+    <w:name w:val="Footer Char"/>
+    <w:basedOn w:val="DefaultParagraphFont"/>
+    <w:link w:val="Footer"/>
+    <w:uiPriority w:val="99"/>
+    <w:rsid w:val="001D639F"/>
+  </w:style>
+  <w:style w:type="paragraph" w:styleId="NoSpacing">
+    <w:name w:val="No Spacing"/>
+    <w:uiPriority w:val="1"/>
     <w:qFormat/>
-  </w:style>
-  <w:style w:type="character" w:default="1" w:styleId="DefaultParagraphFont">
-    <w:name w:val="Default Paragraph Font"/>
-    <w:uiPriority w:val="1"/>
-    <w:semiHidden/>
-    <w:unhideWhenUsed/>
-  </w:style>
-  <w:style w:type="table" w:default="1" w:styleId="TableNormal">
-    <w:name w:val="Normal Table"/>
-    <w:uiPriority w:val="99"/>
-    <w:semiHidden/>
-    <w:unhideWhenUsed/>
-    <w:tblPr>
-      <w:tblInd w:w="0" w:type="dxa"/>
-      <w:tblCellMar>
-        <w:top w:w="0" w:type="dxa"/>
-        <w:left w:w="108" w:type="dxa"/>
-        <w:bottom w:w="0" w:type="dxa"/>
-        <w:right w:w="108" w:type="dxa"/>
-      </w:tblCellMar>
-    </w:tblPr>
-  </w:style>
-  <w:style w:type="numbering" w:default="1" w:styleId="NoList">
-    <w:name w:val="No List"/>
-    <w:uiPriority w:val="99"/>
-    <w:semiHidden/>
-    <w:unhideWhenUsed/>
-  </w:style>
-  <w:style w:type="character" w:styleId="PlaceholderText">
-    <w:name w:val="Placeholder Text"/>
-    <w:basedOn w:val="DefaultParagraphFont"/>
-    <w:uiPriority w:val="99"/>
-    <w:semiHidden/>
-    <w:rsid w:val="006205BB"/>
-    <w:rPr>
-      <w:color w:val="666666"/>
-    </w:rPr>
+    <w:rsid w:val="00A90E7A"/>
+    <w:pPr>
+      <w:spacing w:after="0" w:line="240" w:lineRule="auto"/>
+    </w:pPr>
   </w:style>
 </w:styles>
-</file>
-
-<file path=word/glossary/webSettings.xml><?xml version="1.0" encoding="utf-8"?>
-<w:webSettings xmlns:mc="http://schemas.openxmlformats.org/markup-compatibility/2006" xmlns:r="http://schemas.openxmlformats.org/officeDocument/2006/relationships" xmlns:w="http://schemas.openxmlformats.org/wordprocessingml/2006/main" xmlns:w14="http://schemas.microsoft.com/office/word/2010/wordml" xmlns:w15="http://schemas.microsoft.com/office/word/2012/wordml" xmlns:w16cex="http://schemas.microsoft.com/office/word/2018/wordml/cex" xmlns:w16cid="http://schemas.microsoft.com/office/word/2016/wordml/cid" xmlns:w16="http://schemas.microsoft.com/office/word/2018/wordml" xmlns:w16sdtdh="http://schemas.microsoft.com/office/word/2020/wordml/sdtdatahash" xmlns:w16se="http://schemas.microsoft.com/office/word/2015/wordml/symex" mc:Ignorable="w14 w15 w16se w16cid w16 w16cex w16sdtdh">
-  <w:optimizeForBrowser/>
-  <w:allowPNG/>
-</w:webSettings>
 </file>
 
 <file path=word/theme/theme1.xml><?xml version="1.0" encoding="utf-8"?>
@@ -3228,6 +4032,15 @@
 </file>
 
 <file path=customXml/item1.xml><?xml version="1.0" encoding="utf-8"?>
+<?mso-contentType ?>
+<FormTemplates xmlns="http://schemas.microsoft.com/sharepoint/v3/contenttype/forms">
+  <Display>DocumentLibraryForm</Display>
+  <Edit>DocumentLibraryForm</Edit>
+  <New>DocumentLibraryForm</New>
+</FormTemplates>
+</file>
+
+<file path=customXml/item2.xml><?xml version="1.0" encoding="utf-8"?>
 <ct:contentTypeSchema xmlns:ct="http://schemas.microsoft.com/office/2006/metadata/contentType" xmlns:ma="http://schemas.microsoft.com/office/2006/metadata/properties/metaAttributes" ct:_="" ma:_="" ma:contentTypeName="Document" ma:contentTypeID="0x01010005BAA6687EDA1441B7A5A531B982265F" ma:contentTypeVersion="20" ma:contentTypeDescription="Create a new document." ma:contentTypeScope="" ma:versionID="adfda69958fea513eb44b5ce7d633eb9">
   <xsd:schema xmlns:xsd="http://www.w3.org/2001/XMLSchema" xmlns:xs="http://www.w3.org/2001/XMLSchema" xmlns:p="http://schemas.microsoft.com/office/2006/metadata/properties" xmlns:ns1="http://schemas.microsoft.com/sharepoint/v3" xmlns:ns3="1d15d517-2ba4-46a6-851b-ae81d52e4606" xmlns:ns4="766fbf25-2228-4ddc-9045-02a1df6913f1" targetNamespace="http://schemas.microsoft.com/office/2006/metadata/properties" ma:root="true" ma:fieldsID="3ef7373ab77544b3a7d69358123d52b3" ns1:_="" ns3:_="" ns4:_="">
     <xsd:import namespace="http://schemas.microsoft.com/sharepoint/v3"/>
@@ -3497,15 +4310,6 @@
 </ct:contentTypeSchema>
 </file>
 
-<file path=customXml/item2.xml><?xml version="1.0" encoding="utf-8"?>
-<?mso-contentType ?>
-<FormTemplates xmlns="http://schemas.microsoft.com/sharepoint/v3/contenttype/forms">
-  <Display>DocumentLibraryForm</Display>
-  <Edit>DocumentLibraryForm</Edit>
-  <New>DocumentLibraryForm</New>
-</FormTemplates>
-</file>
-
 <file path=customXml/item3.xml><?xml version="1.0" encoding="utf-8"?>
 <p:properties xmlns:p="http://schemas.microsoft.com/office/2006/metadata/properties" xmlns:xsi="http://www.w3.org/2001/XMLSchema-instance" xmlns:pc="http://schemas.microsoft.com/office/infopath/2007/PartnerControls">
   <documentManagement>
@@ -3517,6 +4321,14 @@
 </file>
 
 <file path=customXml/itemProps1.xml><?xml version="1.0" encoding="utf-8"?>
+<ds:datastoreItem xmlns:ds="http://schemas.openxmlformats.org/officeDocument/2006/customXml" ds:itemID="{9B0F5D26-3478-4862-9D29-CBB6CEA25F80}">
+  <ds:schemaRefs>
+    <ds:schemaRef ds:uri="http://schemas.microsoft.com/sharepoint/v3/contenttype/forms"/>
+  </ds:schemaRefs>
+</ds:datastoreItem>
+</file>
+
+<file path=customXml/itemProps2.xml><?xml version="1.0" encoding="utf-8"?>
 <ds:datastoreItem xmlns:ds="http://schemas.openxmlformats.org/officeDocument/2006/customXml" ds:itemID="{D148BB34-EFF7-4526-8213-7558C9719CA4}">
   <ds:schemaRefs>
     <ds:schemaRef ds:uri="http://schemas.microsoft.com/office/2006/metadata/contentType"/>
@@ -3536,14 +4348,6 @@
 </ds:datastoreItem>
 </file>
 
-<file path=customXml/itemProps2.xml><?xml version="1.0" encoding="utf-8"?>
-<ds:datastoreItem xmlns:ds="http://schemas.openxmlformats.org/officeDocument/2006/customXml" ds:itemID="{9B0F5D26-3478-4862-9D29-CBB6CEA25F80}">
-  <ds:schemaRefs>
-    <ds:schemaRef ds:uri="http://schemas.microsoft.com/sharepoint/v3/contenttype/forms"/>
-  </ds:schemaRefs>
-</ds:datastoreItem>
-</file>
-
 <file path=customXml/itemProps3.xml><?xml version="1.0" encoding="utf-8"?>
 <ds:datastoreItem xmlns:ds="http://schemas.openxmlformats.org/officeDocument/2006/customXml" ds:itemID="{C27792D8-8DBD-4C16-B380-DCB74F700CB1}">
   <ds:schemaRefs>

</xml_diff>